<commit_message>
Updated MATLAB test data results in report
</commit_message>
<xml_diff>
--- a/MAT301 Report - Fraser Barker(1600196).docx
+++ b/MAT301 Report - Fraser Barker(1600196).docx
@@ -888,7 +888,7 @@
             </w:rPr>
             <w:fldChar w:fldCharType="separate"/>
           </w:r>
-          <w:hyperlink w:anchor="_Toc6474186" w:history="1">
+          <w:hyperlink w:anchor="_Toc6476376" w:history="1">
             <w:r>
               <w:rPr>
                 <w:rStyle w:val="Hyperlink"/>
@@ -915,7 +915,7 @@
                 <w:noProof/>
                 <w:webHidden/>
               </w:rPr>
-              <w:instrText xml:space="preserve"> PAGEREF _Toc6474186 \h </w:instrText>
+              <w:instrText xml:space="preserve"> PAGEREF _Toc6476376 \h </w:instrText>
             </w:r>
             <w:r>
               <w:rPr>
@@ -958,7 +958,7 @@
               <w:lang w:eastAsia="en-GB"/>
             </w:rPr>
           </w:pPr>
-          <w:hyperlink w:anchor="_Toc6474187" w:history="1">
+          <w:hyperlink w:anchor="_Toc6476377" w:history="1">
             <w:r>
               <w:rPr>
                 <w:rStyle w:val="Hyperlink"/>
@@ -985,7 +985,7 @@
                 <w:noProof/>
                 <w:webHidden/>
               </w:rPr>
-              <w:instrText xml:space="preserve"> PAGEREF _Toc6474187 \h </w:instrText>
+              <w:instrText xml:space="preserve"> PAGEREF _Toc6476377 \h </w:instrText>
             </w:r>
             <w:r>
               <w:rPr>
@@ -1028,7 +1028,7 @@
               <w:lang w:eastAsia="en-GB"/>
             </w:rPr>
           </w:pPr>
-          <w:hyperlink w:anchor="_Toc6474188" w:history="1">
+          <w:hyperlink w:anchor="_Toc6476378" w:history="1">
             <w:r>
               <w:rPr>
                 <w:rStyle w:val="Hyperlink"/>
@@ -1055,7 +1055,7 @@
                 <w:noProof/>
                 <w:webHidden/>
               </w:rPr>
-              <w:instrText xml:space="preserve"> PAGEREF _Toc6474188 \h </w:instrText>
+              <w:instrText xml:space="preserve"> PAGEREF _Toc6476378 \h </w:instrText>
             </w:r>
             <w:r>
               <w:rPr>
@@ -1098,7 +1098,7 @@
               <w:lang w:eastAsia="en-GB"/>
             </w:rPr>
           </w:pPr>
-          <w:hyperlink w:anchor="_Toc6474189" w:history="1">
+          <w:hyperlink w:anchor="_Toc6476379" w:history="1">
             <w:r>
               <w:rPr>
                 <w:rStyle w:val="Hyperlink"/>
@@ -1125,7 +1125,7 @@
                 <w:noProof/>
                 <w:webHidden/>
               </w:rPr>
-              <w:instrText xml:space="preserve"> PAGEREF _Toc6474189 \h </w:instrText>
+              <w:instrText xml:space="preserve"> PAGEREF _Toc6476379 \h </w:instrText>
             </w:r>
             <w:r>
               <w:rPr>
@@ -1168,7 +1168,7 @@
               <w:lang w:eastAsia="en-GB"/>
             </w:rPr>
           </w:pPr>
-          <w:hyperlink w:anchor="_Toc6474190" w:history="1">
+          <w:hyperlink w:anchor="_Toc6476380" w:history="1">
             <w:r>
               <w:rPr>
                 <w:rStyle w:val="Hyperlink"/>
@@ -1195,7 +1195,7 @@
                 <w:noProof/>
                 <w:webHidden/>
               </w:rPr>
-              <w:instrText xml:space="preserve"> PAGEREF _Toc6474190 \h </w:instrText>
+              <w:instrText xml:space="preserve"> PAGEREF _Toc6476380 \h </w:instrText>
             </w:r>
             <w:r>
               <w:rPr>
@@ -1238,7 +1238,7 @@
               <w:lang w:eastAsia="en-GB"/>
             </w:rPr>
           </w:pPr>
-          <w:hyperlink w:anchor="_Toc6474191" w:history="1">
+          <w:hyperlink w:anchor="_Toc6476381" w:history="1">
             <w:r>
               <w:rPr>
                 <w:rStyle w:val="Hyperlink"/>
@@ -1265,7 +1265,7 @@
                 <w:noProof/>
                 <w:webHidden/>
               </w:rPr>
-              <w:instrText xml:space="preserve"> PAGEREF _Toc6474191 \h </w:instrText>
+              <w:instrText xml:space="preserve"> PAGEREF _Toc6476381 \h </w:instrText>
             </w:r>
             <w:r>
               <w:rPr>
@@ -1308,7 +1308,7 @@
               <w:lang w:eastAsia="en-GB"/>
             </w:rPr>
           </w:pPr>
-          <w:hyperlink w:anchor="_Toc6474192" w:history="1">
+          <w:hyperlink w:anchor="_Toc6476382" w:history="1">
             <w:r>
               <w:rPr>
                 <w:rStyle w:val="Hyperlink"/>
@@ -1335,7 +1335,7 @@
                 <w:noProof/>
                 <w:webHidden/>
               </w:rPr>
-              <w:instrText xml:space="preserve"> PAGEREF _Toc6474192 \h </w:instrText>
+              <w:instrText xml:space="preserve"> PAGEREF _Toc6476382 \h </w:instrText>
             </w:r>
             <w:r>
               <w:rPr>
@@ -1378,7 +1378,7 @@
               <w:lang w:eastAsia="en-GB"/>
             </w:rPr>
           </w:pPr>
-          <w:hyperlink w:anchor="_Toc6474193" w:history="1">
+          <w:hyperlink w:anchor="_Toc6476383" w:history="1">
             <w:r>
               <w:rPr>
                 <w:rStyle w:val="Hyperlink"/>
@@ -1405,7 +1405,7 @@
                 <w:noProof/>
                 <w:webHidden/>
               </w:rPr>
-              <w:instrText xml:space="preserve"> PAGEREF _Toc6474193 \h </w:instrText>
+              <w:instrText xml:space="preserve"> PAGEREF _Toc6476383 \h </w:instrText>
             </w:r>
             <w:r>
               <w:rPr>
@@ -1448,7 +1448,7 @@
               <w:lang w:eastAsia="en-GB"/>
             </w:rPr>
           </w:pPr>
-          <w:hyperlink w:anchor="_Toc6474194" w:history="1">
+          <w:hyperlink w:anchor="_Toc6476384" w:history="1">
             <w:r>
               <w:rPr>
                 <w:rStyle w:val="Hyperlink"/>
@@ -1475,7 +1475,7 @@
                 <w:noProof/>
                 <w:webHidden/>
               </w:rPr>
-              <w:instrText xml:space="preserve"> PAGEREF _Toc6474194 \h </w:instrText>
+              <w:instrText xml:space="preserve"> PAGEREF _Toc6476384 \h </w:instrText>
             </w:r>
             <w:r>
               <w:rPr>
@@ -1518,7 +1518,7 @@
               <w:lang w:eastAsia="en-GB"/>
             </w:rPr>
           </w:pPr>
-          <w:hyperlink w:anchor="_Toc6474195" w:history="1">
+          <w:hyperlink w:anchor="_Toc6476385" w:history="1">
             <w:r>
               <w:rPr>
                 <w:rStyle w:val="Hyperlink"/>
@@ -1545,7 +1545,7 @@
                 <w:noProof/>
                 <w:webHidden/>
               </w:rPr>
-              <w:instrText xml:space="preserve"> PAGEREF _Toc6474195 \h </w:instrText>
+              <w:instrText xml:space="preserve"> PAGEREF _Toc6476385 \h </w:instrText>
             </w:r>
             <w:r>
               <w:rPr>
@@ -1588,7 +1588,7 @@
               <w:lang w:eastAsia="en-GB"/>
             </w:rPr>
           </w:pPr>
-          <w:hyperlink w:anchor="_Toc6474196" w:history="1">
+          <w:hyperlink w:anchor="_Toc6476386" w:history="1">
             <w:r>
               <w:rPr>
                 <w:rStyle w:val="Hyperlink"/>
@@ -1615,7 +1615,7 @@
                 <w:noProof/>
                 <w:webHidden/>
               </w:rPr>
-              <w:instrText xml:space="preserve"> PAGEREF _Toc6474196 \h </w:instrText>
+              <w:instrText xml:space="preserve"> PAGEREF _Toc6476386 \h </w:instrText>
             </w:r>
             <w:r>
               <w:rPr>
@@ -1658,7 +1658,7 @@
               <w:lang w:eastAsia="en-GB"/>
             </w:rPr>
           </w:pPr>
-          <w:hyperlink w:anchor="_Toc6474197" w:history="1">
+          <w:hyperlink w:anchor="_Toc6476387" w:history="1">
             <w:r>
               <w:rPr>
                 <w:rStyle w:val="Hyperlink"/>
@@ -1685,7 +1685,7 @@
                 <w:noProof/>
                 <w:webHidden/>
               </w:rPr>
-              <w:instrText xml:space="preserve"> PAGEREF _Toc6474197 \h </w:instrText>
+              <w:instrText xml:space="preserve"> PAGEREF _Toc6476387 \h </w:instrText>
             </w:r>
             <w:r>
               <w:rPr>
@@ -1728,7 +1728,7 @@
               <w:lang w:eastAsia="en-GB"/>
             </w:rPr>
           </w:pPr>
-          <w:hyperlink w:anchor="_Toc6474198" w:history="1">
+          <w:hyperlink w:anchor="_Toc6476388" w:history="1">
             <w:r>
               <w:rPr>
                 <w:rStyle w:val="Hyperlink"/>
@@ -1755,7 +1755,7 @@
                 <w:noProof/>
                 <w:webHidden/>
               </w:rPr>
-              <w:instrText xml:space="preserve"> PAGEREF _Toc6474198 \h </w:instrText>
+              <w:instrText xml:space="preserve"> PAGEREF _Toc6476388 \h </w:instrText>
             </w:r>
             <w:r>
               <w:rPr>
@@ -1798,7 +1798,7 @@
               <w:lang w:eastAsia="en-GB"/>
             </w:rPr>
           </w:pPr>
-          <w:hyperlink w:anchor="_Toc6474199" w:history="1">
+          <w:hyperlink w:anchor="_Toc6476389" w:history="1">
             <w:r>
               <w:rPr>
                 <w:rStyle w:val="Hyperlink"/>
@@ -1825,7 +1825,7 @@
                 <w:noProof/>
                 <w:webHidden/>
               </w:rPr>
-              <w:instrText xml:space="preserve"> PAGEREF _Toc6474199 \h </w:instrText>
+              <w:instrText xml:space="preserve"> PAGEREF _Toc6476389 \h </w:instrText>
             </w:r>
             <w:r>
               <w:rPr>
@@ -1868,7 +1868,7 @@
               <w:lang w:eastAsia="en-GB"/>
             </w:rPr>
           </w:pPr>
-          <w:hyperlink w:anchor="_Toc6474200" w:history="1">
+          <w:hyperlink w:anchor="_Toc6476390" w:history="1">
             <w:r>
               <w:rPr>
                 <w:rStyle w:val="Hyperlink"/>
@@ -1895,7 +1895,7 @@
                 <w:noProof/>
                 <w:webHidden/>
               </w:rPr>
-              <w:instrText xml:space="preserve"> PAGEREF _Toc6474200 \h </w:instrText>
+              <w:instrText xml:space="preserve"> PAGEREF _Toc6476390 \h </w:instrText>
             </w:r>
             <w:r>
               <w:rPr>
@@ -1938,7 +1938,7 @@
               <w:lang w:eastAsia="en-GB"/>
             </w:rPr>
           </w:pPr>
-          <w:hyperlink w:anchor="_Toc6474201" w:history="1">
+          <w:hyperlink w:anchor="_Toc6476391" w:history="1">
             <w:r>
               <w:rPr>
                 <w:rStyle w:val="Hyperlink"/>
@@ -1965,7 +1965,7 @@
                 <w:noProof/>
                 <w:webHidden/>
               </w:rPr>
-              <w:instrText xml:space="preserve"> PAGEREF _Toc6474201 \h </w:instrText>
+              <w:instrText xml:space="preserve"> PAGEREF _Toc6476391 \h </w:instrText>
             </w:r>
             <w:r>
               <w:rPr>
@@ -2008,7 +2008,7 @@
               <w:lang w:eastAsia="en-GB"/>
             </w:rPr>
           </w:pPr>
-          <w:hyperlink w:anchor="_Toc6474202" w:history="1">
+          <w:hyperlink w:anchor="_Toc6476392" w:history="1">
             <w:r>
               <w:rPr>
                 <w:rStyle w:val="Hyperlink"/>
@@ -2035,7 +2035,7 @@
                 <w:noProof/>
                 <w:webHidden/>
               </w:rPr>
-              <w:instrText xml:space="preserve"> PAGEREF _Toc6474202 \h </w:instrText>
+              <w:instrText xml:space="preserve"> PAGEREF _Toc6476392 \h </w:instrText>
             </w:r>
             <w:r>
               <w:rPr>
@@ -2078,7 +2078,7 @@
               <w:lang w:eastAsia="en-GB"/>
             </w:rPr>
           </w:pPr>
-          <w:hyperlink w:anchor="_Toc6474203" w:history="1">
+          <w:hyperlink w:anchor="_Toc6476393" w:history="1">
             <w:r>
               <w:rPr>
                 <w:rStyle w:val="Hyperlink"/>
@@ -2105,7 +2105,7 @@
                 <w:noProof/>
                 <w:webHidden/>
               </w:rPr>
-              <w:instrText xml:space="preserve"> PAGEREF _Toc6474203 \h </w:instrText>
+              <w:instrText xml:space="preserve"> PAGEREF _Toc6476393 \h </w:instrText>
             </w:r>
             <w:r>
               <w:rPr>
@@ -2148,7 +2148,7 @@
               <w:lang w:eastAsia="en-GB"/>
             </w:rPr>
           </w:pPr>
-          <w:hyperlink w:anchor="_Toc6474204" w:history="1">
+          <w:hyperlink w:anchor="_Toc6476394" w:history="1">
             <w:r>
               <w:rPr>
                 <w:rStyle w:val="Hyperlink"/>
@@ -2175,7 +2175,7 @@
                 <w:noProof/>
                 <w:webHidden/>
               </w:rPr>
-              <w:instrText xml:space="preserve"> PAGEREF _Toc6474204 \h </w:instrText>
+              <w:instrText xml:space="preserve"> PAGEREF _Toc6476394 \h </w:instrText>
             </w:r>
             <w:r>
               <w:rPr>
@@ -2216,8 +2216,6 @@
             <w:fldChar w:fldCharType="end"/>
           </w:r>
         </w:p>
-        <w:bookmarkStart w:id="0" w:name="_GoBack" w:displacedByCustomXml="next"/>
-        <w:bookmarkEnd w:id="0" w:displacedByCustomXml="next"/>
       </w:sdtContent>
     </w:sdt>
     <w:p/>
@@ -2228,32 +2226,32 @@
       <w:r>
         <w:br w:type="page"/>
       </w:r>
-      <w:bookmarkStart w:id="1" w:name="_Toc6474186"/>
+      <w:bookmarkStart w:id="0" w:name="_Toc6476376"/>
       <w:r>
         <w:lastRenderedPageBreak/>
         <w:t>Introduction</w:t>
+      </w:r>
+      <w:bookmarkEnd w:id="0"/>
+    </w:p>
+    <w:p>
+      <w:pPr>
+        <w:pStyle w:val="Heading2"/>
+      </w:pPr>
+      <w:bookmarkStart w:id="1" w:name="_Toc6476377"/>
+      <w:r>
+        <w:t>AI Techniques</w:t>
       </w:r>
       <w:bookmarkEnd w:id="1"/>
     </w:p>
     <w:p>
       <w:pPr>
-        <w:pStyle w:val="Heading2"/>
-      </w:pPr>
-      <w:bookmarkStart w:id="2" w:name="_Toc6474187"/>
-      <w:r>
-        <w:t>AI Techniques</w:t>
-      </w:r>
-      <w:bookmarkEnd w:id="2"/>
-    </w:p>
-    <w:p>
-      <w:pPr>
         <w:pStyle w:val="Heading3"/>
       </w:pPr>
-      <w:bookmarkStart w:id="3" w:name="_Toc6474188"/>
+      <w:bookmarkStart w:id="2" w:name="_Toc6476378"/>
       <w:r>
         <w:t>Finite State Machine</w:t>
       </w:r>
-      <w:bookmarkEnd w:id="3"/>
+      <w:bookmarkEnd w:id="2"/>
     </w:p>
     <w:p>
       <w:r>
@@ -2269,11 +2267,11 @@
       <w:pPr>
         <w:pStyle w:val="Heading3"/>
       </w:pPr>
-      <w:bookmarkStart w:id="4" w:name="_Toc6474189"/>
+      <w:bookmarkStart w:id="3" w:name="_Toc6476379"/>
       <w:r>
         <w:t>Fuzzy Logic State Machine</w:t>
       </w:r>
-      <w:bookmarkEnd w:id="4"/>
+      <w:bookmarkEnd w:id="3"/>
     </w:p>
     <w:p>
       <w:r>
@@ -2289,11 +2287,11 @@
       <w:pPr>
         <w:pStyle w:val="Heading2"/>
       </w:pPr>
-      <w:bookmarkStart w:id="5" w:name="_Toc6474190"/>
+      <w:bookmarkStart w:id="4" w:name="_Toc6476380"/>
       <w:r>
         <w:t>Reasoning</w:t>
       </w:r>
-      <w:bookmarkEnd w:id="5"/>
+      <w:bookmarkEnd w:id="4"/>
     </w:p>
     <w:p>
       <w:r>
@@ -2309,21 +2307,21 @@
       <w:pPr>
         <w:pStyle w:val="Heading2"/>
       </w:pPr>
-      <w:bookmarkStart w:id="6" w:name="_Toc6474191"/>
+      <w:bookmarkStart w:id="5" w:name="_Toc6476381"/>
       <w:r>
         <w:t>Computational Efficiency</w:t>
       </w:r>
-      <w:bookmarkEnd w:id="6"/>
+      <w:bookmarkEnd w:id="5"/>
     </w:p>
     <w:p>
       <w:pPr>
         <w:pStyle w:val="Heading3"/>
       </w:pPr>
-      <w:bookmarkStart w:id="7" w:name="_Toc6474192"/>
+      <w:bookmarkStart w:id="6" w:name="_Toc6476382"/>
       <w:r>
         <w:t>Finite State Machine</w:t>
       </w:r>
-      <w:bookmarkEnd w:id="7"/>
+      <w:bookmarkEnd w:id="6"/>
     </w:p>
     <w:p>
       <w:r>
@@ -2334,11 +2332,11 @@
       <w:pPr>
         <w:pStyle w:val="Heading3"/>
       </w:pPr>
-      <w:bookmarkStart w:id="8" w:name="_Toc6474193"/>
+      <w:bookmarkStart w:id="7" w:name="_Toc6476383"/>
       <w:r>
         <w:t>Fuzzy Logic State Machine</w:t>
       </w:r>
-      <w:bookmarkEnd w:id="8"/>
+      <w:bookmarkEnd w:id="7"/>
     </w:p>
     <w:p>
       <w:r>
@@ -2349,23 +2347,15 @@
       <w:pPr>
         <w:pStyle w:val="Heading2"/>
       </w:pPr>
-      <w:bookmarkStart w:id="9" w:name="_Toc6474194"/>
+      <w:bookmarkStart w:id="8" w:name="_Toc6476384"/>
       <w:r>
         <w:t>Ease of Coding</w:t>
       </w:r>
-      <w:bookmarkEnd w:id="9"/>
+      <w:bookmarkEnd w:id="8"/>
     </w:p>
     <w:p>
       <w:r>
-        <w:t xml:space="preserve">Both systems were easy to set up. The trickiest part was getting the FuzzyLite library into the project which required building files via </w:t>
-      </w:r>
-      <w:proofErr w:type="spellStart"/>
-      <w:r>
-        <w:t>CMake</w:t>
-      </w:r>
-      <w:proofErr w:type="spellEnd"/>
-      <w:r>
-        <w:t>.</w:t>
+        <w:t>Both systems were easy to set up. The trickiest part was getting the FuzzyLite library into the project which required building files via CMake.</w:t>
       </w:r>
       <w:r>
         <w:br w:type="page"/>
@@ -2375,32 +2365,32 @@
       <w:pPr>
         <w:pStyle w:val="Heading1"/>
       </w:pPr>
-      <w:bookmarkStart w:id="10" w:name="_Toc6474195"/>
+      <w:bookmarkStart w:id="9" w:name="_Toc6476385"/>
       <w:r>
         <w:lastRenderedPageBreak/>
         <w:t>Method</w:t>
+      </w:r>
+      <w:bookmarkEnd w:id="9"/>
+    </w:p>
+    <w:p>
+      <w:pPr>
+        <w:pStyle w:val="Heading2"/>
+      </w:pPr>
+      <w:bookmarkStart w:id="10" w:name="_Toc6476386"/>
+      <w:r>
+        <w:t>Variables</w:t>
       </w:r>
       <w:bookmarkEnd w:id="10"/>
     </w:p>
     <w:p>
       <w:pPr>
-        <w:pStyle w:val="Heading2"/>
-      </w:pPr>
-      <w:bookmarkStart w:id="11" w:name="_Toc6474196"/>
-      <w:r>
-        <w:t>Variables</w:t>
-      </w:r>
-      <w:bookmarkEnd w:id="11"/>
-    </w:p>
-    <w:p>
-      <w:pPr>
         <w:pStyle w:val="Heading3"/>
       </w:pPr>
-      <w:bookmarkStart w:id="12" w:name="_Toc6474197"/>
+      <w:bookmarkStart w:id="11" w:name="_Toc6476387"/>
       <w:r>
         <w:t>Input</w:t>
       </w:r>
-      <w:bookmarkEnd w:id="12"/>
+      <w:bookmarkEnd w:id="11"/>
     </w:p>
     <w:p>
       <w:r>
@@ -2507,11 +2497,11 @@
       <w:pPr>
         <w:pStyle w:val="Heading3"/>
       </w:pPr>
-      <w:bookmarkStart w:id="13" w:name="_Toc6474198"/>
+      <w:bookmarkStart w:id="12" w:name="_Toc6476388"/>
       <w:r>
         <w:t>Output</w:t>
       </w:r>
-      <w:bookmarkEnd w:id="13"/>
+      <w:bookmarkEnd w:id="12"/>
     </w:p>
     <w:p>
       <w:r>
@@ -2585,12 +2575,12 @@
       <w:pPr>
         <w:pStyle w:val="Heading1"/>
       </w:pPr>
-      <w:bookmarkStart w:id="14" w:name="_Toc6474199"/>
+      <w:bookmarkStart w:id="13" w:name="_Toc6476389"/>
       <w:r>
         <w:lastRenderedPageBreak/>
         <w:t>Test Data</w:t>
       </w:r>
-      <w:bookmarkEnd w:id="14"/>
+      <w:bookmarkEnd w:id="13"/>
     </w:p>
     <w:tbl>
       <w:tblPr>
@@ -2769,7 +2759,10 @@
               <w:jc w:val="center"/>
             </w:pPr>
             <w:r>
-              <w:t>-0.484</w:t>
+              <w:t>-</w:t>
+            </w:r>
+            <w:r>
+              <w:t>0.423</w:t>
             </w:r>
           </w:p>
         </w:tc>
@@ -2795,7 +2788,7 @@
               <w:jc w:val="center"/>
             </w:pPr>
             <w:r>
-              <w:t>-0.484</w:t>
+              <w:t>-0.423</w:t>
             </w:r>
           </w:p>
         </w:tc>
@@ -2810,7 +2803,7 @@
               <w:jc w:val="center"/>
             </w:pPr>
             <w:r>
-              <w:t>-0.5</w:t>
+              <w:t>-0.75</w:t>
             </w:r>
           </w:p>
         </w:tc>
@@ -2823,7 +2816,7 @@
               <w:jc w:val="center"/>
             </w:pPr>
             <w:r>
-              <w:t>-0.47</w:t>
+              <w:t>-0.422</w:t>
             </w:r>
           </w:p>
         </w:tc>
@@ -2836,7 +2829,7 @@
               <w:jc w:val="center"/>
             </w:pPr>
             <w:r>
-              <w:t>-0.5</w:t>
+              <w:t>-0.75</w:t>
             </w:r>
           </w:p>
         </w:tc>
@@ -2849,7 +2842,7 @@
               <w:jc w:val="center"/>
             </w:pPr>
             <w:r>
-              <w:t>-0.47</w:t>
+              <w:t>-0.422</w:t>
             </w:r>
           </w:p>
         </w:tc>
@@ -2864,7 +2857,7 @@
               <w:jc w:val="center"/>
             </w:pPr>
             <w:r>
-              <w:t>-0.1</w:t>
+              <w:t>-0.5</w:t>
             </w:r>
           </w:p>
         </w:tc>
@@ -2877,7 +2870,13 @@
               <w:jc w:val="center"/>
             </w:pPr>
             <w:r>
-              <w:t>-0.257</w:t>
+              <w:t>-0.4</w:t>
+            </w:r>
+            <w:r>
+              <w:t>1</w:t>
+            </w:r>
+            <w:r>
+              <w:t>7</w:t>
             </w:r>
           </w:p>
         </w:tc>
@@ -2890,7 +2889,7 @@
               <w:jc w:val="center"/>
             </w:pPr>
             <w:r>
-              <w:t>-0.1</w:t>
+              <w:t>-0.5</w:t>
             </w:r>
           </w:p>
         </w:tc>
@@ -2903,7 +2902,13 @@
               <w:jc w:val="center"/>
             </w:pPr>
             <w:r>
-              <w:t>-0.257</w:t>
+              <w:t>-0.4</w:t>
+            </w:r>
+            <w:r>
+              <w:t>1</w:t>
+            </w:r>
+            <w:r>
+              <w:t>7</w:t>
             </w:r>
           </w:p>
         </w:tc>
@@ -2918,7 +2923,7 @@
               <w:jc w:val="center"/>
             </w:pPr>
             <w:r>
-              <w:t>0</w:t>
+              <w:t>-0.25</w:t>
             </w:r>
           </w:p>
         </w:tc>
@@ -2931,13 +2936,7 @@
               <w:jc w:val="center"/>
             </w:pPr>
             <w:r>
-              <w:t>1.53e</w:t>
-            </w:r>
-            <w:r>
-              <w:rPr>
-                <w:vertAlign w:val="superscript"/>
-              </w:rPr>
-              <w:t>-17</w:t>
+              <w:t>-0.385</w:t>
             </w:r>
           </w:p>
         </w:tc>
@@ -2950,7 +2949,7 @@
               <w:jc w:val="center"/>
             </w:pPr>
             <w:r>
-              <w:t>0</w:t>
+              <w:t>-0.25</w:t>
             </w:r>
           </w:p>
         </w:tc>
@@ -2961,18 +2960,9 @@
           <w:p>
             <w:pPr>
               <w:jc w:val="center"/>
-              <w:rPr>
-                <w:vertAlign w:val="superscript"/>
-              </w:rPr>
             </w:pPr>
             <w:r>
-              <w:t>1.53e</w:t>
-            </w:r>
-            <w:r>
-              <w:rPr>
-                <w:vertAlign w:val="superscript"/>
-              </w:rPr>
-              <w:t>-17</w:t>
+              <w:t>-0.385</w:t>
             </w:r>
           </w:p>
         </w:tc>
@@ -2987,7 +2977,7 @@
               <w:jc w:val="center"/>
             </w:pPr>
             <w:r>
-              <w:t>0.1</w:t>
+              <w:t>-0.1</w:t>
             </w:r>
           </w:p>
         </w:tc>
@@ -3000,7 +2990,7 @@
               <w:jc w:val="center"/>
             </w:pPr>
             <w:r>
-              <w:t>0.257</w:t>
+              <w:t>-0.143</w:t>
             </w:r>
           </w:p>
         </w:tc>
@@ -3013,7 +3003,7 @@
               <w:jc w:val="center"/>
             </w:pPr>
             <w:r>
-              <w:t>0.1</w:t>
+              <w:t>-0.1</w:t>
             </w:r>
           </w:p>
         </w:tc>
@@ -3026,7 +3016,7 @@
               <w:jc w:val="center"/>
             </w:pPr>
             <w:r>
-              <w:t>0.257</w:t>
+              <w:t>-0.143</w:t>
             </w:r>
           </w:p>
         </w:tc>
@@ -3041,7 +3031,7 @@
               <w:jc w:val="center"/>
             </w:pPr>
             <w:r>
-              <w:t>0.5</w:t>
+              <w:t>0</w:t>
             </w:r>
           </w:p>
         </w:tc>
@@ -3054,7 +3044,16 @@
               <w:jc w:val="center"/>
             </w:pPr>
             <w:r>
-              <w:t>0.47</w:t>
+              <w:t>8.01</w:t>
+            </w:r>
+            <w:r>
+              <w:t>e</w:t>
+            </w:r>
+            <w:r>
+              <w:rPr>
+                <w:vertAlign w:val="superscript"/>
+              </w:rPr>
+              <w:t>-18</w:t>
             </w:r>
           </w:p>
         </w:tc>
@@ -3067,7 +3066,7 @@
               <w:jc w:val="center"/>
             </w:pPr>
             <w:r>
-              <w:t>0.5</w:t>
+              <w:t>0</w:t>
             </w:r>
           </w:p>
         </w:tc>
@@ -3078,9 +3077,18 @@
           <w:p>
             <w:pPr>
               <w:jc w:val="center"/>
+              <w:rPr>
+                <w:vertAlign w:val="superscript"/>
+              </w:rPr>
             </w:pPr>
             <w:r>
-              <w:t>0.47</w:t>
+              <w:t>8.01e</w:t>
+            </w:r>
+            <w:r>
+              <w:rPr>
+                <w:vertAlign w:val="superscript"/>
+              </w:rPr>
+              <w:t>-18</w:t>
             </w:r>
           </w:p>
         </w:tc>
@@ -3095,7 +3103,7 @@
               <w:jc w:val="center"/>
             </w:pPr>
             <w:r>
-              <w:t>1</w:t>
+              <w:t>0.1</w:t>
             </w:r>
           </w:p>
         </w:tc>
@@ -3108,7 +3116,10 @@
               <w:jc w:val="center"/>
             </w:pPr>
             <w:r>
-              <w:t>0.484</w:t>
+              <w:t>0.</w:t>
+            </w:r>
+            <w:r>
+              <w:t>143</w:t>
             </w:r>
           </w:p>
         </w:tc>
@@ -3121,7 +3132,7 @@
               <w:jc w:val="center"/>
             </w:pPr>
             <w:r>
-              <w:t>1</w:t>
+              <w:t>0.1</w:t>
             </w:r>
           </w:p>
         </w:tc>
@@ -3134,8 +3145,238 @@
               <w:jc w:val="center"/>
             </w:pPr>
             <w:r>
-              <w:t>0.484</w:t>
-            </w:r>
+              <w:t>0.143</w:t>
+            </w:r>
+          </w:p>
+        </w:tc>
+      </w:tr>
+      <w:tr>
+        <w:tc>
+          <w:tcPr>
+            <w:tcW w:w="1112" w:type="dxa"/>
+          </w:tcPr>
+          <w:p>
+            <w:pPr>
+              <w:jc w:val="center"/>
+            </w:pPr>
+            <w:r>
+              <w:t>0.25</w:t>
+            </w:r>
+          </w:p>
+        </w:tc>
+        <w:tc>
+          <w:tcPr>
+            <w:tcW w:w="1010" w:type="dxa"/>
+          </w:tcPr>
+          <w:p>
+            <w:pPr>
+              <w:jc w:val="center"/>
+            </w:pPr>
+            <w:r>
+              <w:t>0.385</w:t>
+            </w:r>
+          </w:p>
+        </w:tc>
+        <w:tc>
+          <w:tcPr>
+            <w:tcW w:w="1066" w:type="dxa"/>
+          </w:tcPr>
+          <w:p>
+            <w:pPr>
+              <w:jc w:val="center"/>
+            </w:pPr>
+            <w:r>
+              <w:t>0.25</w:t>
+            </w:r>
+          </w:p>
+        </w:tc>
+        <w:tc>
+          <w:tcPr>
+            <w:tcW w:w="982" w:type="dxa"/>
+          </w:tcPr>
+          <w:p>
+            <w:pPr>
+              <w:jc w:val="center"/>
+            </w:pPr>
+            <w:r>
+              <w:t>0.385</w:t>
+            </w:r>
+          </w:p>
+        </w:tc>
+      </w:tr>
+      <w:tr>
+        <w:tc>
+          <w:tcPr>
+            <w:tcW w:w="1112" w:type="dxa"/>
+          </w:tcPr>
+          <w:p>
+            <w:pPr>
+              <w:jc w:val="center"/>
+            </w:pPr>
+            <w:r>
+              <w:t>0.5</w:t>
+            </w:r>
+          </w:p>
+        </w:tc>
+        <w:tc>
+          <w:tcPr>
+            <w:tcW w:w="1010" w:type="dxa"/>
+          </w:tcPr>
+          <w:p>
+            <w:pPr>
+              <w:jc w:val="center"/>
+            </w:pPr>
+            <w:r>
+              <w:t>0.4</w:t>
+            </w:r>
+            <w:r>
+              <w:t>1</w:t>
+            </w:r>
+            <w:r>
+              <w:t>7</w:t>
+            </w:r>
+          </w:p>
+        </w:tc>
+        <w:tc>
+          <w:tcPr>
+            <w:tcW w:w="1066" w:type="dxa"/>
+          </w:tcPr>
+          <w:p>
+            <w:pPr>
+              <w:jc w:val="center"/>
+            </w:pPr>
+            <w:r>
+              <w:t>0.5</w:t>
+            </w:r>
+          </w:p>
+        </w:tc>
+        <w:tc>
+          <w:tcPr>
+            <w:tcW w:w="982" w:type="dxa"/>
+          </w:tcPr>
+          <w:p>
+            <w:pPr>
+              <w:jc w:val="center"/>
+            </w:pPr>
+            <w:r>
+              <w:t>0.4</w:t>
+            </w:r>
+            <w:r>
+              <w:t>1</w:t>
+            </w:r>
+            <w:r>
+              <w:t>7</w:t>
+            </w:r>
+          </w:p>
+        </w:tc>
+      </w:tr>
+      <w:tr>
+        <w:tc>
+          <w:tcPr>
+            <w:tcW w:w="1112" w:type="dxa"/>
+          </w:tcPr>
+          <w:p>
+            <w:pPr>
+              <w:jc w:val="center"/>
+            </w:pPr>
+            <w:r>
+              <w:t>0.75</w:t>
+            </w:r>
+          </w:p>
+        </w:tc>
+        <w:tc>
+          <w:tcPr>
+            <w:tcW w:w="1010" w:type="dxa"/>
+          </w:tcPr>
+          <w:p>
+            <w:pPr>
+              <w:jc w:val="center"/>
+            </w:pPr>
+            <w:r>
+              <w:t>0.422</w:t>
+            </w:r>
+          </w:p>
+        </w:tc>
+        <w:tc>
+          <w:tcPr>
+            <w:tcW w:w="1066" w:type="dxa"/>
+          </w:tcPr>
+          <w:p>
+            <w:pPr>
+              <w:jc w:val="center"/>
+            </w:pPr>
+            <w:r>
+              <w:t>0.75</w:t>
+            </w:r>
+          </w:p>
+        </w:tc>
+        <w:tc>
+          <w:tcPr>
+            <w:tcW w:w="982" w:type="dxa"/>
+          </w:tcPr>
+          <w:p>
+            <w:pPr>
+              <w:jc w:val="center"/>
+            </w:pPr>
+            <w:r>
+              <w:t>0.422</w:t>
+            </w:r>
+          </w:p>
+        </w:tc>
+      </w:tr>
+      <w:tr>
+        <w:tc>
+          <w:tcPr>
+            <w:tcW w:w="1112" w:type="dxa"/>
+          </w:tcPr>
+          <w:p>
+            <w:pPr>
+              <w:jc w:val="center"/>
+            </w:pPr>
+            <w:r>
+              <w:t>1</w:t>
+            </w:r>
+          </w:p>
+        </w:tc>
+        <w:tc>
+          <w:tcPr>
+            <w:tcW w:w="1010" w:type="dxa"/>
+          </w:tcPr>
+          <w:p>
+            <w:pPr>
+              <w:jc w:val="center"/>
+            </w:pPr>
+            <w:r>
+              <w:t>0.423</w:t>
+            </w:r>
+          </w:p>
+        </w:tc>
+        <w:tc>
+          <w:tcPr>
+            <w:tcW w:w="1066" w:type="dxa"/>
+          </w:tcPr>
+          <w:p>
+            <w:pPr>
+              <w:jc w:val="center"/>
+            </w:pPr>
+            <w:r>
+              <w:t>1</w:t>
+            </w:r>
+          </w:p>
+        </w:tc>
+        <w:tc>
+          <w:tcPr>
+            <w:tcW w:w="982" w:type="dxa"/>
+          </w:tcPr>
+          <w:p>
+            <w:pPr>
+              <w:jc w:val="center"/>
+            </w:pPr>
+            <w:r>
+              <w:t>0.423</w:t>
+            </w:r>
+            <w:bookmarkStart w:id="14" w:name="_GoBack"/>
+            <w:bookmarkEnd w:id="14"/>
           </w:p>
         </w:tc>
       </w:tr>
@@ -3706,7 +3947,7 @@
       <w:pPr>
         <w:pStyle w:val="Heading1"/>
       </w:pPr>
-      <w:bookmarkStart w:id="15" w:name="_Toc6474200"/>
+      <w:bookmarkStart w:id="15" w:name="_Toc6476390"/>
       <w:r>
         <w:lastRenderedPageBreak/>
         <w:t>Graphs</w:t>
@@ -3717,7 +3958,7 @@
       <w:pPr>
         <w:pStyle w:val="Heading2"/>
       </w:pPr>
-      <w:bookmarkStart w:id="16" w:name="_Toc6474201"/>
+      <w:bookmarkStart w:id="16" w:name="_Toc6476391"/>
       <w:r>
         <w:t>Constant Velocity Graphs</w:t>
       </w:r>
@@ -3769,7 +4010,7 @@
       <w:pPr>
         <w:pStyle w:val="Heading2"/>
       </w:pPr>
-      <w:bookmarkStart w:id="17" w:name="_Toc6474202"/>
+      <w:bookmarkStart w:id="17" w:name="_Toc6476392"/>
       <w:r>
         <w:lastRenderedPageBreak/>
         <w:t>Constant Distance Graphs</w:t>
@@ -3830,7 +4071,7 @@
       <w:pPr>
         <w:pStyle w:val="Heading1"/>
       </w:pPr>
-      <w:bookmarkStart w:id="18" w:name="_Toc6474203"/>
+      <w:bookmarkStart w:id="18" w:name="_Toc6476393"/>
       <w:r>
         <w:lastRenderedPageBreak/>
         <w:t>Results &amp; Conclusions</w:t>
@@ -3846,7 +4087,7 @@
       <w:pPr>
         <w:pStyle w:val="Heading1"/>
       </w:pPr>
-      <w:bookmarkStart w:id="19" w:name="_Toc6474204"/>
+      <w:bookmarkStart w:id="19" w:name="_Toc6476394"/>
       <w:r>
         <w:lastRenderedPageBreak/>
         <w:t>References</w:t>
@@ -3873,15 +4114,7 @@
     </w:p>
     <w:p>
       <w:r>
-        <w:t>Juan Rada-</w:t>
-      </w:r>
-      <w:proofErr w:type="spellStart"/>
-      <w:r>
-        <w:t>Vilela</w:t>
-      </w:r>
-      <w:proofErr w:type="spellEnd"/>
-      <w:r>
-        <w:t>. 2017. FuzzyLite. [ONLINE] Avai</w:t>
+        <w:t>Juan Rada-Vilela. 2017. FuzzyLite. [ONLINE] Avai</w:t>
       </w:r>
       <w:r>
         <w:t>l</w:t>
@@ -3940,13 +4173,8 @@
       </w:r>
     </w:p>
     <w:p>
-      <w:proofErr w:type="spellStart"/>
       <w:r>
-        <w:t>Bahi</w:t>
-      </w:r>
-      <w:proofErr w:type="spellEnd"/>
-      <w:r>
-        <w:t>. 2011. Cartoon Car- Mini. [ONLINE] Available at:</w:t>
+        <w:t>Bahi. 2011. Cartoon Car- Mini. [ONLINE] Available at:</w:t>
       </w:r>
     </w:p>
     <w:p>
@@ -3964,15 +4192,7 @@
     </w:p>
     <w:p>
       <w:r>
-        <w:t xml:space="preserve">Laurent </w:t>
-      </w:r>
-      <w:proofErr w:type="spellStart"/>
-      <w:r>
-        <w:t>Gomila</w:t>
-      </w:r>
-      <w:proofErr w:type="spellEnd"/>
-      <w:r>
-        <w:t>. 2019. SFML. [ONLINE] Available at:</w:t>
+        <w:t>Laurent Gomila. 2019. SFML. [ONLINE] Available at:</w:t>
       </w:r>
     </w:p>
     <w:p>
@@ -3989,13 +4209,8 @@
       </w:r>
     </w:p>
     <w:p>
-      <w:proofErr w:type="spellStart"/>
       <w:r>
-        <w:t>MathWorks</w:t>
-      </w:r>
-      <w:proofErr w:type="spellEnd"/>
-      <w:r>
-        <w:t>. 2019. MATLAB. [ONLINE] Available at:</w:t>
+        <w:t>MathWorks. 2019. MATLAB. [ONLINE] Available at:</w:t>
       </w:r>
     </w:p>
     <w:p>
@@ -4012,21 +4227,8 @@
       </w:r>
     </w:p>
     <w:p>
-      <w:proofErr w:type="spellStart"/>
       <w:r>
-        <w:t>KitWare</w:t>
-      </w:r>
-      <w:proofErr w:type="spellEnd"/>
-      <w:r>
-        <w:t xml:space="preserve">. 2019. </w:t>
-      </w:r>
-      <w:proofErr w:type="spellStart"/>
-      <w:r>
-        <w:t>CMake</w:t>
-      </w:r>
-      <w:proofErr w:type="spellEnd"/>
-      <w:r>
-        <w:t>. [ONLINE] Available at:</w:t>
+        <w:t>KitWare. 2019. CMake. [ONLINE] Available at:</w:t>
       </w:r>
     </w:p>
     <w:p>
@@ -4114,7 +4316,7 @@
           <w:rPr>
             <w:noProof/>
           </w:rPr>
-          <w:t>9</w:t>
+          <w:t>5</w:t>
         </w:r>
         <w:r>
           <w:rPr>
@@ -9197,7 +9399,7 @@
 </file>
 
 <file path=customXml/itemProps2.xml><?xml version="1.0" encoding="utf-8"?>
-<ds:datastoreItem xmlns:ds="http://schemas.openxmlformats.org/officeDocument/2006/customXml" ds:itemID="{6259C4DD-4629-41A3-8C48-A5245F49DDC1}">
+<ds:datastoreItem xmlns:ds="http://schemas.openxmlformats.org/officeDocument/2006/customXml" ds:itemID="{20102E94-4F7B-45BB-9742-8B8F28B2F54C}">
   <ds:schemaRefs>
     <ds:schemaRef ds:uri="http://schemas.openxmlformats.org/officeDocument/2006/bibliography"/>
   </ds:schemaRefs>

</xml_diff>

<commit_message>
Updated graphs, repot and FuzzyCar
</commit_message>
<xml_diff>
--- a/MAT301 Report - Fraser Barker(1600196).docx
+++ b/MAT301 Report - Fraser Barker(1600196).docx
@@ -3375,8 +3375,6 @@
             <w:r>
               <w:t>0.423</w:t>
             </w:r>
-            <w:bookmarkStart w:id="14" w:name="_GoBack"/>
-            <w:bookmarkEnd w:id="14"/>
           </w:p>
         </w:tc>
       </w:tr>
@@ -3559,7 +3557,7 @@
               <w:jc w:val="center"/>
             </w:pPr>
             <w:r>
-              <w:t>-0.494</w:t>
+              <w:t>-0.422</w:t>
             </w:r>
           </w:p>
         </w:tc>
@@ -3585,7 +3583,10 @@
               <w:jc w:val="center"/>
             </w:pPr>
             <w:r>
-              <w:t>-0.473</w:t>
+              <w:t>-0.</w:t>
+            </w:r>
+            <w:r>
+              <w:t>422</w:t>
             </w:r>
           </w:p>
         </w:tc>
@@ -3600,7 +3601,7 @@
               <w:jc w:val="center"/>
             </w:pPr>
             <w:r>
-              <w:t>-0.5</w:t>
+              <w:t>-0.75</w:t>
             </w:r>
           </w:p>
         </w:tc>
@@ -3613,7 +3614,7 @@
               <w:jc w:val="center"/>
             </w:pPr>
             <w:r>
-              <w:t>-0.489</w:t>
+              <w:t>-0.421</w:t>
             </w:r>
           </w:p>
         </w:tc>
@@ -3626,7 +3627,7 @@
               <w:jc w:val="center"/>
             </w:pPr>
             <w:r>
-              <w:t>-0.5</w:t>
+              <w:t>-0.75</w:t>
             </w:r>
           </w:p>
         </w:tc>
@@ -3639,7 +3640,7 @@
               <w:jc w:val="center"/>
             </w:pPr>
             <w:r>
-              <w:t>-0.450</w:t>
+              <w:t>-0.421</w:t>
             </w:r>
           </w:p>
         </w:tc>
@@ -3654,7 +3655,7 @@
               <w:jc w:val="center"/>
             </w:pPr>
             <w:r>
-              <w:t>-0.1</w:t>
+              <w:t>-0.5</w:t>
             </w:r>
           </w:p>
         </w:tc>
@@ -3667,7 +3668,7 @@
               <w:jc w:val="center"/>
             </w:pPr>
             <w:r>
-              <w:t>-0.320</w:t>
+              <w:t>-0.415</w:t>
             </w:r>
           </w:p>
         </w:tc>
@@ -3680,7 +3681,7 @@
               <w:jc w:val="center"/>
             </w:pPr>
             <w:r>
-              <w:t>-0.1</w:t>
+              <w:t>-0.5</w:t>
             </w:r>
           </w:p>
         </w:tc>
@@ -3693,7 +3694,7 @@
               <w:jc w:val="center"/>
             </w:pPr>
             <w:r>
-              <w:t>-0.186</w:t>
+              <w:t>-0.415</w:t>
             </w:r>
           </w:p>
         </w:tc>
@@ -3708,7 +3709,7 @@
               <w:jc w:val="center"/>
             </w:pPr>
             <w:r>
-              <w:t>0</w:t>
+              <w:t>-0.25</w:t>
             </w:r>
           </w:p>
         </w:tc>
@@ -3719,18 +3720,9 @@
           <w:p>
             <w:pPr>
               <w:jc w:val="center"/>
-              <w:rPr>
-                <w:vertAlign w:val="superscript"/>
-              </w:rPr>
-            </w:pPr>
-            <w:r>
-              <w:t>-1.187e</w:t>
-            </w:r>
-            <w:r>
-              <w:rPr>
-                <w:vertAlign w:val="superscript"/>
-              </w:rPr>
-              <w:t>-17</w:t>
+            </w:pPr>
+            <w:r>
+              <w:t>-0.380</w:t>
             </w:r>
           </w:p>
         </w:tc>
@@ -3743,7 +3735,7 @@
               <w:jc w:val="center"/>
             </w:pPr>
             <w:r>
-              <w:t>0</w:t>
+              <w:t>-0.25</w:t>
             </w:r>
           </w:p>
         </w:tc>
@@ -3754,18 +3746,9 @@
           <w:p>
             <w:pPr>
               <w:jc w:val="center"/>
-              <w:rPr>
-                <w:vertAlign w:val="superscript"/>
-              </w:rPr>
-            </w:pPr>
-            <w:r>
-              <w:t>-1.187e</w:t>
-            </w:r>
-            <w:r>
-              <w:rPr>
-                <w:vertAlign w:val="superscript"/>
-              </w:rPr>
-              <w:t>-17</w:t>
+            </w:pPr>
+            <w:r>
+              <w:t>-0.380</w:t>
             </w:r>
           </w:p>
         </w:tc>
@@ -3780,7 +3763,7 @@
               <w:jc w:val="center"/>
             </w:pPr>
             <w:r>
-              <w:t>0.1</w:t>
+              <w:t>-0.1</w:t>
             </w:r>
           </w:p>
         </w:tc>
@@ -3793,7 +3776,7 @@
               <w:jc w:val="center"/>
             </w:pPr>
             <w:r>
-              <w:t>0.320</w:t>
+              <w:t>-0.140</w:t>
             </w:r>
           </w:p>
         </w:tc>
@@ -3806,7 +3789,7 @@
               <w:jc w:val="center"/>
             </w:pPr>
             <w:r>
-              <w:t>0.1</w:t>
+              <w:t>-0.1</w:t>
             </w:r>
           </w:p>
         </w:tc>
@@ -3819,7 +3802,7 @@
               <w:jc w:val="center"/>
             </w:pPr>
             <w:r>
-              <w:t>0.186</w:t>
+              <w:t>-0.140</w:t>
             </w:r>
           </w:p>
         </w:tc>
@@ -3834,7 +3817,7 @@
               <w:jc w:val="center"/>
             </w:pPr>
             <w:r>
-              <w:t>0.5</w:t>
+              <w:t>0</w:t>
             </w:r>
           </w:p>
         </w:tc>
@@ -3845,9 +3828,18 @@
           <w:p>
             <w:pPr>
               <w:jc w:val="center"/>
-            </w:pPr>
-            <w:r>
-              <w:t>0.489</w:t>
+              <w:rPr>
+                <w:vertAlign w:val="superscript"/>
+              </w:rPr>
+            </w:pPr>
+            <w:r>
+              <w:t>-3.231e</w:t>
+            </w:r>
+            <w:r>
+              <w:rPr>
+                <w:vertAlign w:val="superscript"/>
+              </w:rPr>
+              <w:t>-18</w:t>
             </w:r>
           </w:p>
         </w:tc>
@@ -3860,7 +3852,7 @@
               <w:jc w:val="center"/>
             </w:pPr>
             <w:r>
-              <w:t>0.5</w:t>
+              <w:t>0</w:t>
             </w:r>
           </w:p>
         </w:tc>
@@ -3871,9 +3863,18 @@
           <w:p>
             <w:pPr>
               <w:jc w:val="center"/>
-            </w:pPr>
-            <w:r>
-              <w:t>0.450</w:t>
+              <w:rPr>
+                <w:vertAlign w:val="superscript"/>
+              </w:rPr>
+            </w:pPr>
+            <w:r>
+              <w:t>-3.231e</w:t>
+            </w:r>
+            <w:r>
+              <w:rPr>
+                <w:vertAlign w:val="superscript"/>
+              </w:rPr>
+              <w:t>-18</w:t>
             </w:r>
           </w:p>
         </w:tc>
@@ -3888,6 +3889,228 @@
               <w:jc w:val="center"/>
             </w:pPr>
             <w:r>
+              <w:t>0.1</w:t>
+            </w:r>
+          </w:p>
+        </w:tc>
+        <w:tc>
+          <w:tcPr>
+            <w:tcW w:w="1149" w:type="dxa"/>
+          </w:tcPr>
+          <w:p>
+            <w:pPr>
+              <w:jc w:val="center"/>
+            </w:pPr>
+            <w:r>
+              <w:t>0.</w:t>
+            </w:r>
+            <w:r>
+              <w:t>140</w:t>
+            </w:r>
+          </w:p>
+        </w:tc>
+        <w:tc>
+          <w:tcPr>
+            <w:tcW w:w="1066" w:type="dxa"/>
+          </w:tcPr>
+          <w:p>
+            <w:pPr>
+              <w:jc w:val="center"/>
+            </w:pPr>
+            <w:r>
+              <w:t>0.1</w:t>
+            </w:r>
+          </w:p>
+        </w:tc>
+        <w:tc>
+          <w:tcPr>
+            <w:tcW w:w="1149" w:type="dxa"/>
+          </w:tcPr>
+          <w:p>
+            <w:pPr>
+              <w:jc w:val="center"/>
+            </w:pPr>
+            <w:r>
+              <w:t>0.186</w:t>
+            </w:r>
+          </w:p>
+        </w:tc>
+      </w:tr>
+      <w:tr>
+        <w:tc>
+          <w:tcPr>
+            <w:tcW w:w="1112" w:type="dxa"/>
+          </w:tcPr>
+          <w:p>
+            <w:pPr>
+              <w:jc w:val="center"/>
+            </w:pPr>
+            <w:r>
+              <w:t>0.25</w:t>
+            </w:r>
+          </w:p>
+        </w:tc>
+        <w:tc>
+          <w:tcPr>
+            <w:tcW w:w="1149" w:type="dxa"/>
+          </w:tcPr>
+          <w:p>
+            <w:pPr>
+              <w:jc w:val="center"/>
+            </w:pPr>
+            <w:r>
+              <w:t>0.380</w:t>
+            </w:r>
+          </w:p>
+        </w:tc>
+        <w:tc>
+          <w:tcPr>
+            <w:tcW w:w="1066" w:type="dxa"/>
+          </w:tcPr>
+          <w:p>
+            <w:pPr>
+              <w:jc w:val="center"/>
+            </w:pPr>
+            <w:r>
+              <w:t>0.25</w:t>
+            </w:r>
+          </w:p>
+        </w:tc>
+        <w:tc>
+          <w:tcPr>
+            <w:tcW w:w="1149" w:type="dxa"/>
+          </w:tcPr>
+          <w:p>
+            <w:pPr>
+              <w:jc w:val="center"/>
+            </w:pPr>
+            <w:r>
+              <w:t>0.380</w:t>
+            </w:r>
+          </w:p>
+        </w:tc>
+      </w:tr>
+      <w:tr>
+        <w:tc>
+          <w:tcPr>
+            <w:tcW w:w="1112" w:type="dxa"/>
+          </w:tcPr>
+          <w:p>
+            <w:pPr>
+              <w:jc w:val="center"/>
+            </w:pPr>
+            <w:r>
+              <w:t>0.5</w:t>
+            </w:r>
+          </w:p>
+        </w:tc>
+        <w:tc>
+          <w:tcPr>
+            <w:tcW w:w="1149" w:type="dxa"/>
+          </w:tcPr>
+          <w:p>
+            <w:pPr>
+              <w:jc w:val="center"/>
+            </w:pPr>
+            <w:r>
+              <w:t>0.</w:t>
+            </w:r>
+            <w:r>
+              <w:t>415</w:t>
+            </w:r>
+          </w:p>
+        </w:tc>
+        <w:tc>
+          <w:tcPr>
+            <w:tcW w:w="1066" w:type="dxa"/>
+          </w:tcPr>
+          <w:p>
+            <w:pPr>
+              <w:jc w:val="center"/>
+            </w:pPr>
+            <w:r>
+              <w:t>0.5</w:t>
+            </w:r>
+          </w:p>
+        </w:tc>
+        <w:tc>
+          <w:tcPr>
+            <w:tcW w:w="1149" w:type="dxa"/>
+          </w:tcPr>
+          <w:p>
+            <w:pPr>
+              <w:jc w:val="center"/>
+            </w:pPr>
+            <w:r>
+              <w:t>0.415</w:t>
+            </w:r>
+          </w:p>
+        </w:tc>
+      </w:tr>
+      <w:tr>
+        <w:tc>
+          <w:tcPr>
+            <w:tcW w:w="1112" w:type="dxa"/>
+          </w:tcPr>
+          <w:p>
+            <w:pPr>
+              <w:jc w:val="center"/>
+            </w:pPr>
+            <w:r>
+              <w:t>0.75</w:t>
+            </w:r>
+          </w:p>
+        </w:tc>
+        <w:tc>
+          <w:tcPr>
+            <w:tcW w:w="1149" w:type="dxa"/>
+          </w:tcPr>
+          <w:p>
+            <w:pPr>
+              <w:jc w:val="center"/>
+            </w:pPr>
+            <w:r>
+              <w:t>0.421</w:t>
+            </w:r>
+          </w:p>
+        </w:tc>
+        <w:tc>
+          <w:tcPr>
+            <w:tcW w:w="1066" w:type="dxa"/>
+          </w:tcPr>
+          <w:p>
+            <w:pPr>
+              <w:jc w:val="center"/>
+            </w:pPr>
+            <w:r>
+              <w:t>0.75</w:t>
+            </w:r>
+          </w:p>
+        </w:tc>
+        <w:tc>
+          <w:tcPr>
+            <w:tcW w:w="1149" w:type="dxa"/>
+          </w:tcPr>
+          <w:p>
+            <w:pPr>
+              <w:jc w:val="center"/>
+            </w:pPr>
+            <w:r>
+              <w:t>0.421</w:t>
+            </w:r>
+          </w:p>
+        </w:tc>
+      </w:tr>
+      <w:tr>
+        <w:tc>
+          <w:tcPr>
+            <w:tcW w:w="1112" w:type="dxa"/>
+          </w:tcPr>
+          <w:p>
+            <w:pPr>
+              <w:jc w:val="center"/>
+            </w:pPr>
+            <w:r>
               <w:t>1</w:t>
             </w:r>
           </w:p>
@@ -3901,7 +4124,10 @@
               <w:jc w:val="center"/>
             </w:pPr>
             <w:r>
-              <w:t>0.494</w:t>
+              <w:t>0.</w:t>
+            </w:r>
+            <w:r>
+              <w:t>422</w:t>
             </w:r>
           </w:p>
         </w:tc>
@@ -3927,7 +4153,7 @@
               <w:jc w:val="center"/>
             </w:pPr>
             <w:r>
-              <w:t>0.473</w:t>
+              <w:t>0.422</w:t>
             </w:r>
           </w:p>
         </w:tc>
@@ -3947,22 +4173,22 @@
       <w:pPr>
         <w:pStyle w:val="Heading1"/>
       </w:pPr>
-      <w:bookmarkStart w:id="15" w:name="_Toc6476390"/>
+      <w:bookmarkStart w:id="14" w:name="_Toc6476390"/>
       <w:r>
         <w:lastRenderedPageBreak/>
         <w:t>Graphs</w:t>
       </w:r>
-      <w:bookmarkEnd w:id="15"/>
+      <w:bookmarkEnd w:id="14"/>
     </w:p>
     <w:p>
       <w:pPr>
         <w:pStyle w:val="Heading2"/>
       </w:pPr>
-      <w:bookmarkStart w:id="16" w:name="_Toc6476391"/>
+      <w:bookmarkStart w:id="15" w:name="_Toc6476391"/>
       <w:r>
         <w:t>Constant Velocity Graphs</w:t>
       </w:r>
-      <w:bookmarkEnd w:id="16"/>
+      <w:bookmarkEnd w:id="15"/>
     </w:p>
     <w:p>
       <w:r>
@@ -3971,7 +4197,7 @@
           <w:lang w:eastAsia="en-GB"/>
         </w:rPr>
         <w:drawing>
-          <wp:inline distT="0" distB="0" distL="0" distR="0" wp14:anchorId="24CA663D" wp14:editId="1CE850DA">
+          <wp:inline distT="0" distB="0" distL="0" distR="0" wp14:anchorId="4D06DD91" wp14:editId="087F8AC2">
             <wp:extent cx="4572000" cy="2743200"/>
             <wp:effectExtent l="0" t="0" r="0" b="0"/>
             <wp:docPr id="1" name="Chart 1"/>
@@ -3992,10 +4218,10 @@
           <w:lang w:eastAsia="en-GB"/>
         </w:rPr>
         <w:drawing>
-          <wp:inline distT="0" distB="0" distL="0" distR="0" wp14:anchorId="686472D0" wp14:editId="3394296A">
+          <wp:inline distT="0" distB="0" distL="0" distR="0" wp14:anchorId="729EFBBC" wp14:editId="354C96E0">
             <wp:extent cx="4572000" cy="2743200"/>
             <wp:effectExtent l="0" t="0" r="0" b="0"/>
-            <wp:docPr id="2" name="Chart 2"/>
+            <wp:docPr id="8" name="Chart 8"/>
             <wp:cNvGraphicFramePr/>
             <a:graphic xmlns:a="http://schemas.openxmlformats.org/drawingml/2006/main">
               <a:graphicData uri="http://schemas.openxmlformats.org/drawingml/2006/chart">
@@ -4010,12 +4236,12 @@
       <w:pPr>
         <w:pStyle w:val="Heading2"/>
       </w:pPr>
-      <w:bookmarkStart w:id="17" w:name="_Toc6476392"/>
+      <w:bookmarkStart w:id="16" w:name="_Toc6476392"/>
       <w:r>
         <w:lastRenderedPageBreak/>
         <w:t>Constant Distance Graphs</w:t>
       </w:r>
-      <w:bookmarkEnd w:id="17"/>
+      <w:bookmarkEnd w:id="16"/>
     </w:p>
     <w:p>
       <w:r>
@@ -4024,10 +4250,10 @@
           <w:lang w:eastAsia="en-GB"/>
         </w:rPr>
         <w:drawing>
-          <wp:inline distT="0" distB="0" distL="0" distR="0" wp14:anchorId="08CF3958" wp14:editId="383433C7">
+          <wp:inline distT="0" distB="0" distL="0" distR="0" wp14:anchorId="001CE0F6" wp14:editId="5DA076E7">
             <wp:extent cx="4572000" cy="2743200"/>
             <wp:effectExtent l="0" t="0" r="0" b="0"/>
-            <wp:docPr id="3" name="Chart 3"/>
+            <wp:docPr id="9" name="Chart 9"/>
             <wp:cNvGraphicFramePr/>
             <a:graphic xmlns:a="http://schemas.openxmlformats.org/drawingml/2006/main">
               <a:graphicData uri="http://schemas.openxmlformats.org/drawingml/2006/chart">
@@ -4045,10 +4271,10 @@
           <w:lang w:eastAsia="en-GB"/>
         </w:rPr>
         <w:drawing>
-          <wp:inline distT="0" distB="0" distL="0" distR="0" wp14:anchorId="6702E4E0" wp14:editId="01A8CD69">
+          <wp:inline distT="0" distB="0" distL="0" distR="0" wp14:anchorId="678B9E15" wp14:editId="14D93E11">
             <wp:extent cx="4572000" cy="2743200"/>
             <wp:effectExtent l="0" t="0" r="0" b="0"/>
-            <wp:docPr id="4" name="Chart 4"/>
+            <wp:docPr id="10" name="Chart 10"/>
             <wp:cNvGraphicFramePr/>
             <a:graphic xmlns:a="http://schemas.openxmlformats.org/drawingml/2006/main">
               <a:graphicData uri="http://schemas.openxmlformats.org/drawingml/2006/chart">
@@ -4058,6 +4284,8 @@
           </wp:inline>
         </w:drawing>
       </w:r>
+      <w:bookmarkStart w:id="17" w:name="_GoBack"/>
+      <w:bookmarkEnd w:id="17"/>
     </w:p>
     <w:p>
       <w:r>
@@ -4114,7 +4342,15 @@
     </w:p>
     <w:p>
       <w:r>
-        <w:t>Juan Rada-Vilela. 2017. FuzzyLite. [ONLINE] Avai</w:t>
+        <w:t>Juan Rada-</w:t>
+      </w:r>
+      <w:proofErr w:type="spellStart"/>
+      <w:r>
+        <w:t>Vilela</w:t>
+      </w:r>
+      <w:proofErr w:type="spellEnd"/>
+      <w:r>
+        <w:t>. 2017. FuzzyLite. [ONLINE] Avai</w:t>
       </w:r>
       <w:r>
         <w:t>l</w:t>
@@ -4173,8 +4409,13 @@
       </w:r>
     </w:p>
     <w:p>
+      <w:proofErr w:type="spellStart"/>
       <w:r>
-        <w:t>Bahi. 2011. Cartoon Car- Mini. [ONLINE] Available at:</w:t>
+        <w:t>Bahi</w:t>
+      </w:r>
+      <w:proofErr w:type="spellEnd"/>
+      <w:r>
+        <w:t>. 2011. Cartoon Car- Mini. [ONLINE] Available at:</w:t>
       </w:r>
     </w:p>
     <w:p>
@@ -4192,7 +4433,15 @@
     </w:p>
     <w:p>
       <w:r>
-        <w:t>Laurent Gomila. 2019. SFML. [ONLINE] Available at:</w:t>
+        <w:t xml:space="preserve">Laurent </w:t>
+      </w:r>
+      <w:proofErr w:type="spellStart"/>
+      <w:r>
+        <w:t>Gomila</w:t>
+      </w:r>
+      <w:proofErr w:type="spellEnd"/>
+      <w:r>
+        <w:t>. 2019. SFML. [ONLINE] Available at:</w:t>
       </w:r>
     </w:p>
     <w:p>
@@ -4209,8 +4458,13 @@
       </w:r>
     </w:p>
     <w:p>
+      <w:proofErr w:type="spellStart"/>
       <w:r>
-        <w:t>MathWorks. 2019. MATLAB. [ONLINE] Available at:</w:t>
+        <w:t>MathWorks</w:t>
+      </w:r>
+      <w:proofErr w:type="spellEnd"/>
+      <w:r>
+        <w:t>. 2019. MATLAB. [ONLINE] Available at:</w:t>
       </w:r>
     </w:p>
     <w:p>
@@ -4227,8 +4481,13 @@
       </w:r>
     </w:p>
     <w:p>
+      <w:proofErr w:type="spellStart"/>
       <w:r>
-        <w:t>KitWare. 2019. CMake. [ONLINE] Available at:</w:t>
+        <w:t>KitWare</w:t>
+      </w:r>
+      <w:proofErr w:type="spellEnd"/>
+      <w:r>
+        <w:t>. 2019. CMake. [ONLINE] Available at:</w:t>
       </w:r>
     </w:p>
     <w:p>
@@ -4316,7 +4575,7 @@
           <w:rPr>
             <w:noProof/>
           </w:rPr>
-          <w:t>5</w:t>
+          <w:t>9</w:t>
         </w:r>
         <w:r>
           <w:rPr>
@@ -5075,8 +5334,13 @@
             </a:pPr>
             <a:r>
               <a:rPr lang="en-GB"/>
-              <a:t>MATLAB - Velocity = 0</a:t>
+              <a:t>MATLAB - Velocity</a:t>
             </a:r>
+            <a:r>
+              <a:rPr lang="en-GB" baseline="0"/>
+              <a:t> = 0</a:t>
+            </a:r>
+            <a:endParaRPr lang="en-GB"/>
           </a:p>
         </c:rich>
       </c:tx>
@@ -5145,29 +5409,41 @@
           </c:marker>
           <c:xVal>
             <c:numRef>
-              <c:f>Sheet1!$A$1:$A$7</c:f>
+              <c:f>Sheet1!$A$1:$A$11</c:f>
               <c:numCache>
                 <c:formatCode>General</c:formatCode>
-                <c:ptCount val="7"/>
+                <c:ptCount val="11"/>
                 <c:pt idx="0">
                   <c:v>-1</c:v>
                 </c:pt>
                 <c:pt idx="1">
+                  <c:v>-0.75</c:v>
+                </c:pt>
+                <c:pt idx="2">
                   <c:v>-0.5</c:v>
                 </c:pt>
-                <c:pt idx="2">
+                <c:pt idx="3">
+                  <c:v>-0.25</c:v>
+                </c:pt>
+                <c:pt idx="4">
                   <c:v>-0.1</c:v>
                 </c:pt>
-                <c:pt idx="3">
+                <c:pt idx="5">
                   <c:v>0</c:v>
                 </c:pt>
-                <c:pt idx="4">
+                <c:pt idx="6">
                   <c:v>0.1</c:v>
                 </c:pt>
-                <c:pt idx="5">
+                <c:pt idx="7">
+                  <c:v>0.25</c:v>
+                </c:pt>
+                <c:pt idx="8">
                   <c:v>0.5</c:v>
                 </c:pt>
-                <c:pt idx="6">
+                <c:pt idx="9">
+                  <c:v>0.75</c:v>
+                </c:pt>
+                <c:pt idx="10">
                   <c:v>1</c:v>
                 </c:pt>
               </c:numCache>
@@ -5175,30 +5451,42 @@
           </c:xVal>
           <c:yVal>
             <c:numRef>
-              <c:f>Sheet1!$B$1:$B$7</c:f>
+              <c:f>Sheet1!$B$1:$B$11</c:f>
               <c:numCache>
                 <c:formatCode>General</c:formatCode>
-                <c:ptCount val="7"/>
+                <c:ptCount val="11"/>
                 <c:pt idx="0">
-                  <c:v>-0.48399999999999999</c:v>
+                  <c:v>-0.42299999999999999</c:v>
                 </c:pt>
                 <c:pt idx="1">
-                  <c:v>-0.47</c:v>
+                  <c:v>-0.42199999999999999</c:v>
                 </c:pt>
                 <c:pt idx="2">
-                  <c:v>-0.25700000000000001</c:v>
+                  <c:v>-0.41699999999999998</c:v>
                 </c:pt>
-                <c:pt idx="3" formatCode="0.00E+00">
-                  <c:v>1.53E-17</c:v>
+                <c:pt idx="3">
+                  <c:v>-0.38500000000000001</c:v>
                 </c:pt>
                 <c:pt idx="4">
-                  <c:v>0.25700000000000001</c:v>
+                  <c:v>-0.14299999999999999</c:v>
                 </c:pt>
-                <c:pt idx="5">
-                  <c:v>0.47</c:v>
+                <c:pt idx="5" formatCode="0.00E+00">
+                  <c:v>8.0099999999999997E-18</c:v>
                 </c:pt>
                 <c:pt idx="6">
-                  <c:v>0.48399999999999999</c:v>
+                  <c:v>0.14299999999999999</c:v>
+                </c:pt>
+                <c:pt idx="7">
+                  <c:v>0.38500000000000001</c:v>
+                </c:pt>
+                <c:pt idx="8">
+                  <c:v>0.41699999999999998</c:v>
+                </c:pt>
+                <c:pt idx="9">
+                  <c:v>0.42199999999999999</c:v>
+                </c:pt>
+                <c:pt idx="10">
+                  <c:v>0.42299999999999999</c:v>
                 </c:pt>
               </c:numCache>
             </c:numRef>
@@ -5206,7 +5494,7 @@
           <c:smooth val="0"/>
           <c:extLst>
             <c:ext xmlns:c16="http://schemas.microsoft.com/office/drawing/2014/chart" uri="{C3380CC4-5D6E-409C-BE32-E72D297353CC}">
-              <c16:uniqueId val="{00000000-2523-47AE-A173-860B14EB79D4}"/>
+              <c16:uniqueId val="{00000000-7D51-4F99-A00E-872ABAE46CEF}"/>
             </c:ext>
           </c:extLst>
         </c:ser>
@@ -5218,11 +5506,11 @@
           <c:showPercent val="0"/>
           <c:showBubbleSize val="0"/>
         </c:dLbls>
-        <c:axId val="479459256"/>
-        <c:axId val="479461224"/>
+        <c:axId val="618558688"/>
+        <c:axId val="618560328"/>
       </c:scatterChart>
       <c:valAx>
-        <c:axId val="479459256"/>
+        <c:axId val="618558688"/>
         <c:scaling>
           <c:orientation val="minMax"/>
         </c:scaling>
@@ -5335,12 +5623,12 @@
             <a:endParaRPr lang="en-US"/>
           </a:p>
         </c:txPr>
-        <c:crossAx val="479461224"/>
+        <c:crossAx val="618560328"/>
         <c:crosses val="autoZero"/>
         <c:crossBetween val="midCat"/>
       </c:valAx>
       <c:valAx>
-        <c:axId val="479461224"/>
+        <c:axId val="618560328"/>
         <c:scaling>
           <c:orientation val="minMax"/>
         </c:scaling>
@@ -5453,7 +5741,7 @@
             <a:endParaRPr lang="en-US"/>
           </a:p>
         </c:txPr>
-        <c:crossAx val="479459256"/>
+        <c:crossAx val="618558688"/>
         <c:crosses val="autoZero"/>
         <c:crossBetween val="midCat"/>
       </c:valAx>
@@ -5535,13 +5823,8 @@
             </a:pPr>
             <a:r>
               <a:rPr lang="en-GB"/>
-              <a:t>Application</a:t>
+              <a:t>Application - Velocity = 0</a:t>
             </a:r>
-            <a:r>
-              <a:rPr lang="en-GB" baseline="0"/>
-              <a:t> - Velocity = 0</a:t>
-            </a:r>
-            <a:endParaRPr lang="en-GB"/>
           </a:p>
         </c:rich>
       </c:tx>
@@ -5610,29 +5893,41 @@
           </c:marker>
           <c:xVal>
             <c:numRef>
-              <c:f>Sheet1!$A$32:$A$38</c:f>
+              <c:f>Sheet1!$A$32:$A$42</c:f>
               <c:numCache>
                 <c:formatCode>General</c:formatCode>
-                <c:ptCount val="7"/>
+                <c:ptCount val="11"/>
                 <c:pt idx="0">
                   <c:v>-1</c:v>
                 </c:pt>
                 <c:pt idx="1">
+                  <c:v>-0.75</c:v>
+                </c:pt>
+                <c:pt idx="2">
                   <c:v>-0.5</c:v>
                 </c:pt>
-                <c:pt idx="2">
+                <c:pt idx="3">
+                  <c:v>-0.25</c:v>
+                </c:pt>
+                <c:pt idx="4">
                   <c:v>-0.1</c:v>
                 </c:pt>
-                <c:pt idx="3">
+                <c:pt idx="5">
                   <c:v>0</c:v>
                 </c:pt>
-                <c:pt idx="4">
+                <c:pt idx="6">
                   <c:v>0.1</c:v>
                 </c:pt>
-                <c:pt idx="5">
+                <c:pt idx="7">
+                  <c:v>0.25</c:v>
+                </c:pt>
+                <c:pt idx="8">
                   <c:v>0.5</c:v>
                 </c:pt>
-                <c:pt idx="6">
+                <c:pt idx="9">
+                  <c:v>0.75</c:v>
+                </c:pt>
+                <c:pt idx="10">
                   <c:v>1</c:v>
                 </c:pt>
               </c:numCache>
@@ -5640,30 +5935,42 @@
           </c:xVal>
           <c:yVal>
             <c:numRef>
-              <c:f>Sheet1!$B$32:$B$38</c:f>
+              <c:f>Sheet1!$B$32:$B$42</c:f>
               <c:numCache>
                 <c:formatCode>General</c:formatCode>
-                <c:ptCount val="7"/>
+                <c:ptCount val="11"/>
                 <c:pt idx="0">
-                  <c:v>-0.49399999999999999</c:v>
+                  <c:v>-0.42199999999999999</c:v>
                 </c:pt>
                 <c:pt idx="1">
-                  <c:v>-0.48899999999999999</c:v>
+                  <c:v>-0.42099999999999999</c:v>
                 </c:pt>
                 <c:pt idx="2">
-                  <c:v>-0.32</c:v>
+                  <c:v>-0.41499999999999998</c:v>
                 </c:pt>
-                <c:pt idx="3" formatCode="0.00E+00">
-                  <c:v>-1.1869999999999999E-17</c:v>
+                <c:pt idx="3">
+                  <c:v>-0.38</c:v>
                 </c:pt>
                 <c:pt idx="4">
-                  <c:v>0.32</c:v>
+                  <c:v>-0.14000000000000001</c:v>
                 </c:pt>
-                <c:pt idx="5">
-                  <c:v>0.48899999999999999</c:v>
+                <c:pt idx="5" formatCode="0.00E+00">
+                  <c:v>-3.231E-18</c:v>
                 </c:pt>
                 <c:pt idx="6">
-                  <c:v>0.49399999999999999</c:v>
+                  <c:v>0.14000000000000001</c:v>
+                </c:pt>
+                <c:pt idx="7">
+                  <c:v>0.38</c:v>
+                </c:pt>
+                <c:pt idx="8">
+                  <c:v>0.41499999999999998</c:v>
+                </c:pt>
+                <c:pt idx="9">
+                  <c:v>0.42099999999999999</c:v>
+                </c:pt>
+                <c:pt idx="10">
+                  <c:v>0.42199999999999999</c:v>
                 </c:pt>
               </c:numCache>
             </c:numRef>
@@ -5671,7 +5978,7 @@
           <c:smooth val="0"/>
           <c:extLst>
             <c:ext xmlns:c16="http://schemas.microsoft.com/office/drawing/2014/chart" uri="{C3380CC4-5D6E-409C-BE32-E72D297353CC}">
-              <c16:uniqueId val="{00000000-D963-4959-8F27-D75FFC8E51BD}"/>
+              <c16:uniqueId val="{00000000-D777-436E-89A1-F1AD6ADDA3D3}"/>
             </c:ext>
           </c:extLst>
         </c:ser>
@@ -5683,11 +5990,11 @@
           <c:showPercent val="0"/>
           <c:showBubbleSize val="0"/>
         </c:dLbls>
-        <c:axId val="553578808"/>
-        <c:axId val="553579136"/>
+        <c:axId val="616196224"/>
+        <c:axId val="616200160"/>
       </c:scatterChart>
       <c:valAx>
-        <c:axId val="553578808"/>
+        <c:axId val="616196224"/>
         <c:scaling>
           <c:orientation val="minMax"/>
         </c:scaling>
@@ -5800,12 +6107,12 @@
             <a:endParaRPr lang="en-US"/>
           </a:p>
         </c:txPr>
-        <c:crossAx val="553579136"/>
+        <c:crossAx val="616200160"/>
         <c:crosses val="autoZero"/>
         <c:crossBetween val="midCat"/>
       </c:valAx>
       <c:valAx>
-        <c:axId val="553579136"/>
+        <c:axId val="616200160"/>
         <c:scaling>
           <c:orientation val="minMax"/>
         </c:scaling>
@@ -5918,7 +6225,7 @@
             <a:endParaRPr lang="en-US"/>
           </a:p>
         </c:txPr>
-        <c:crossAx val="553578808"/>
+        <c:crossAx val="616196224"/>
         <c:crosses val="autoZero"/>
         <c:crossBetween val="midCat"/>
       </c:valAx>
@@ -6000,13 +6307,8 @@
             </a:pPr>
             <a:r>
               <a:rPr lang="en-GB"/>
-              <a:t>MATLAB - Distance</a:t>
+              <a:t>MATLAB - Distance = 0</a:t>
             </a:r>
-            <a:r>
-              <a:rPr lang="en-GB" baseline="0"/>
-              <a:t> = 0</a:t>
-            </a:r>
-            <a:endParaRPr lang="en-GB"/>
           </a:p>
         </c:rich>
       </c:tx>
@@ -6075,29 +6377,41 @@
           </c:marker>
           <c:xVal>
             <c:numRef>
-              <c:f>Sheet1!$A$17:$A$23</c:f>
+              <c:f>Sheet1!$A$17:$A$27</c:f>
               <c:numCache>
                 <c:formatCode>General</c:formatCode>
-                <c:ptCount val="7"/>
+                <c:ptCount val="11"/>
                 <c:pt idx="0">
                   <c:v>-1</c:v>
                 </c:pt>
                 <c:pt idx="1">
+                  <c:v>-0.75</c:v>
+                </c:pt>
+                <c:pt idx="2">
                   <c:v>-0.5</c:v>
                 </c:pt>
-                <c:pt idx="2">
+                <c:pt idx="3">
+                  <c:v>-0.25</c:v>
+                </c:pt>
+                <c:pt idx="4">
                   <c:v>-0.1</c:v>
                 </c:pt>
-                <c:pt idx="3">
+                <c:pt idx="5">
                   <c:v>0</c:v>
                 </c:pt>
-                <c:pt idx="4">
+                <c:pt idx="6">
                   <c:v>0.1</c:v>
                 </c:pt>
-                <c:pt idx="5">
+                <c:pt idx="7">
+                  <c:v>0.25</c:v>
+                </c:pt>
+                <c:pt idx="8">
                   <c:v>0.5</c:v>
                 </c:pt>
-                <c:pt idx="6">
+                <c:pt idx="9">
+                  <c:v>0.75</c:v>
+                </c:pt>
+                <c:pt idx="10">
                   <c:v>1</c:v>
                 </c:pt>
               </c:numCache>
@@ -6105,30 +6419,42 @@
           </c:xVal>
           <c:yVal>
             <c:numRef>
-              <c:f>Sheet1!$B$17:$B$23</c:f>
+              <c:f>Sheet1!$B$17:$B$27</c:f>
               <c:numCache>
                 <c:formatCode>General</c:formatCode>
-                <c:ptCount val="7"/>
+                <c:ptCount val="11"/>
                 <c:pt idx="0">
-                  <c:v>-0.48399999999999999</c:v>
+                  <c:v>-0.42299999999999999</c:v>
                 </c:pt>
                 <c:pt idx="1">
-                  <c:v>-0.47</c:v>
+                  <c:v>-0.42199999999999999</c:v>
                 </c:pt>
                 <c:pt idx="2">
-                  <c:v>-0.25700000000000001</c:v>
+                  <c:v>-0.41699999999999998</c:v>
                 </c:pt>
-                <c:pt idx="3" formatCode="0.00E+00">
-                  <c:v>1.53E-17</c:v>
+                <c:pt idx="3">
+                  <c:v>-0.38500000000000001</c:v>
                 </c:pt>
                 <c:pt idx="4">
-                  <c:v>0.25700000000000001</c:v>
+                  <c:v>-0.14299999999999999</c:v>
                 </c:pt>
-                <c:pt idx="5">
-                  <c:v>0.47</c:v>
+                <c:pt idx="5" formatCode="0.00E+00">
+                  <c:v>8.0099999999999997E-18</c:v>
                 </c:pt>
                 <c:pt idx="6">
-                  <c:v>0.48399999999999999</c:v>
+                  <c:v>0.14299999999999999</c:v>
+                </c:pt>
+                <c:pt idx="7">
+                  <c:v>0.38500000000000001</c:v>
+                </c:pt>
+                <c:pt idx="8">
+                  <c:v>0.41699999999999998</c:v>
+                </c:pt>
+                <c:pt idx="9">
+                  <c:v>0.42199999999999999</c:v>
+                </c:pt>
+                <c:pt idx="10">
+                  <c:v>0.42299999999999999</c:v>
                 </c:pt>
               </c:numCache>
             </c:numRef>
@@ -6136,7 +6462,7 @@
           <c:smooth val="0"/>
           <c:extLst>
             <c:ext xmlns:c16="http://schemas.microsoft.com/office/drawing/2014/chart" uri="{C3380CC4-5D6E-409C-BE32-E72D297353CC}">
-              <c16:uniqueId val="{00000000-916F-474E-90EF-5BC8FFE29640}"/>
+              <c16:uniqueId val="{00000000-A148-4A6B-946B-8DC5EB289C46}"/>
             </c:ext>
           </c:extLst>
         </c:ser>
@@ -6148,11 +6474,11 @@
           <c:showPercent val="0"/>
           <c:showBubbleSize val="0"/>
         </c:dLbls>
-        <c:axId val="546661728"/>
-        <c:axId val="546657464"/>
+        <c:axId val="622098512"/>
+        <c:axId val="622098840"/>
       </c:scatterChart>
       <c:valAx>
-        <c:axId val="546661728"/>
+        <c:axId val="622098512"/>
         <c:scaling>
           <c:orientation val="minMax"/>
         </c:scaling>
@@ -6265,12 +6591,12 @@
             <a:endParaRPr lang="en-US"/>
           </a:p>
         </c:txPr>
-        <c:crossAx val="546657464"/>
+        <c:crossAx val="622098840"/>
         <c:crosses val="autoZero"/>
         <c:crossBetween val="midCat"/>
       </c:valAx>
       <c:valAx>
-        <c:axId val="546657464"/>
+        <c:axId val="622098840"/>
         <c:scaling>
           <c:orientation val="minMax"/>
         </c:scaling>
@@ -6383,7 +6709,7 @@
             <a:endParaRPr lang="en-US"/>
           </a:p>
         </c:txPr>
-        <c:crossAx val="546661728"/>
+        <c:crossAx val="622098512"/>
         <c:crosses val="autoZero"/>
         <c:crossBetween val="midCat"/>
       </c:valAx>
@@ -6535,29 +6861,41 @@
           </c:marker>
           <c:xVal>
             <c:numRef>
-              <c:f>Sheet1!$A$47:$A$53</c:f>
+              <c:f>Sheet1!$A$47:$A$57</c:f>
               <c:numCache>
                 <c:formatCode>General</c:formatCode>
-                <c:ptCount val="7"/>
+                <c:ptCount val="11"/>
                 <c:pt idx="0">
                   <c:v>-1</c:v>
                 </c:pt>
                 <c:pt idx="1">
+                  <c:v>-0.75</c:v>
+                </c:pt>
+                <c:pt idx="2">
                   <c:v>-0.5</c:v>
                 </c:pt>
-                <c:pt idx="2">
+                <c:pt idx="3">
+                  <c:v>-0.25</c:v>
+                </c:pt>
+                <c:pt idx="4">
                   <c:v>-0.1</c:v>
                 </c:pt>
-                <c:pt idx="3">
+                <c:pt idx="5">
                   <c:v>0</c:v>
                 </c:pt>
-                <c:pt idx="4">
+                <c:pt idx="6">
                   <c:v>0.1</c:v>
                 </c:pt>
-                <c:pt idx="5">
+                <c:pt idx="7">
+                  <c:v>0.25</c:v>
+                </c:pt>
+                <c:pt idx="8">
                   <c:v>0.5</c:v>
                 </c:pt>
-                <c:pt idx="6">
+                <c:pt idx="9">
+                  <c:v>0.75</c:v>
+                </c:pt>
+                <c:pt idx="10">
                   <c:v>1</c:v>
                 </c:pt>
               </c:numCache>
@@ -6565,30 +6903,42 @@
           </c:xVal>
           <c:yVal>
             <c:numRef>
-              <c:f>Sheet1!$B$47:$B$53</c:f>
+              <c:f>Sheet1!$B$47:$B$57</c:f>
               <c:numCache>
                 <c:formatCode>General</c:formatCode>
-                <c:ptCount val="7"/>
+                <c:ptCount val="11"/>
                 <c:pt idx="0">
-                  <c:v>-0.47299999999999998</c:v>
+                  <c:v>-0.42199999999999999</c:v>
                 </c:pt>
                 <c:pt idx="1">
-                  <c:v>-0.45</c:v>
+                  <c:v>-0.42099999999999999</c:v>
                 </c:pt>
                 <c:pt idx="2">
-                  <c:v>-0.186</c:v>
+                  <c:v>-0.41499999999999998</c:v>
                 </c:pt>
-                <c:pt idx="3" formatCode="0.00E+00">
-                  <c:v>-1.1869999999999999E-17</c:v>
+                <c:pt idx="3">
+                  <c:v>-0.38</c:v>
                 </c:pt>
                 <c:pt idx="4">
+                  <c:v>-0.14000000000000001</c:v>
+                </c:pt>
+                <c:pt idx="5" formatCode="0.00E+00">
+                  <c:v>-3.231E-18</c:v>
+                </c:pt>
+                <c:pt idx="6">
                   <c:v>0.186</c:v>
                 </c:pt>
-                <c:pt idx="5">
-                  <c:v>0.45</c:v>
+                <c:pt idx="7">
+                  <c:v>0.38</c:v>
                 </c:pt>
-                <c:pt idx="6">
-                  <c:v>0.47299999999999998</c:v>
+                <c:pt idx="8">
+                  <c:v>0.41499999999999998</c:v>
+                </c:pt>
+                <c:pt idx="9">
+                  <c:v>0.42099999999999999</c:v>
+                </c:pt>
+                <c:pt idx="10">
+                  <c:v>0.42199999999999999</c:v>
                 </c:pt>
               </c:numCache>
             </c:numRef>
@@ -6596,7 +6946,7 @@
           <c:smooth val="0"/>
           <c:extLst>
             <c:ext xmlns:c16="http://schemas.microsoft.com/office/drawing/2014/chart" uri="{C3380CC4-5D6E-409C-BE32-E72D297353CC}">
-              <c16:uniqueId val="{00000000-D281-483C-A4FA-79F09ADE9143}"/>
+              <c16:uniqueId val="{00000000-A962-489D-A25E-AA23F6E06E2C}"/>
             </c:ext>
           </c:extLst>
         </c:ser>
@@ -6608,11 +6958,11 @@
           <c:showPercent val="0"/>
           <c:showBubbleSize val="0"/>
         </c:dLbls>
-        <c:axId val="553994248"/>
-        <c:axId val="553993592"/>
+        <c:axId val="672224272"/>
+        <c:axId val="672231488"/>
       </c:scatterChart>
       <c:valAx>
-        <c:axId val="553994248"/>
+        <c:axId val="672224272"/>
         <c:scaling>
           <c:orientation val="minMax"/>
         </c:scaling>
@@ -6725,12 +7075,12 @@
             <a:endParaRPr lang="en-US"/>
           </a:p>
         </c:txPr>
-        <c:crossAx val="553993592"/>
+        <c:crossAx val="672231488"/>
         <c:crosses val="autoZero"/>
         <c:crossBetween val="midCat"/>
       </c:valAx>
       <c:valAx>
-        <c:axId val="553993592"/>
+        <c:axId val="672231488"/>
         <c:scaling>
           <c:orientation val="minMax"/>
         </c:scaling>
@@ -6843,7 +7193,7 @@
             <a:endParaRPr lang="en-US"/>
           </a:p>
         </c:txPr>
-        <c:crossAx val="553994248"/>
+        <c:crossAx val="672224272"/>
         <c:crosses val="autoZero"/>
         <c:crossBetween val="midCat"/>
       </c:valAx>
@@ -9399,7 +9749,7 @@
 </file>
 
 <file path=customXml/itemProps2.xml><?xml version="1.0" encoding="utf-8"?>
-<ds:datastoreItem xmlns:ds="http://schemas.openxmlformats.org/officeDocument/2006/customXml" ds:itemID="{20102E94-4F7B-45BB-9742-8B8F28B2F54C}">
+<ds:datastoreItem xmlns:ds="http://schemas.openxmlformats.org/officeDocument/2006/customXml" ds:itemID="{20729D3D-E83D-4C41-BB43-0461E2840C95}">
   <ds:schemaRefs>
     <ds:schemaRef ds:uri="http://schemas.openxmlformats.org/officeDocument/2006/bibliography"/>
   </ds:schemaRefs>

</xml_diff>

<commit_message>
Finalised report, compiled project into exe, source and report folders
</commit_message>
<xml_diff>
--- a/MAT301 Report - Fraser Barker(1600196).docx
+++ b/MAT301 Report - Fraser Barker(1600196).docx
@@ -1,6 +1,6 @@
 
 <file path=word/document.xml><?xml version="1.0" encoding="utf-8"?>
-<w:document xmlns:wpc="http://schemas.microsoft.com/office/word/2010/wordprocessingCanvas" xmlns:cx="http://schemas.microsoft.com/office/drawing/2014/chartex" xmlns:cx1="http://schemas.microsoft.com/office/drawing/2015/9/8/chartex" xmlns:mc="http://schemas.openxmlformats.org/markup-compatibility/2006" xmlns:o="urn:schemas-microsoft-com:office:office" xmlns:r="http://schemas.openxmlformats.org/officeDocument/2006/relationships" xmlns:m="http://schemas.openxmlformats.org/officeDocument/2006/math" xmlns:v="urn:schemas-microsoft-com:vml" xmlns:wp14="http://schemas.microsoft.com/office/word/2010/wordprocessingDrawing" xmlns:wp="http://schemas.openxmlformats.org/drawingml/2006/wordprocessingDrawing" xmlns:w10="urn:schemas-microsoft-com:office:word" xmlns:w="http://schemas.openxmlformats.org/wordprocessingml/2006/main" xmlns:w14="http://schemas.microsoft.com/office/word/2010/wordml" xmlns:w15="http://schemas.microsoft.com/office/word/2012/wordml" xmlns:w16se="http://schemas.microsoft.com/office/word/2015/wordml/symex" xmlns:wpg="http://schemas.microsoft.com/office/word/2010/wordprocessingGroup" xmlns:wpi="http://schemas.microsoft.com/office/word/2010/wordprocessingInk" xmlns:wne="http://schemas.microsoft.com/office/word/2006/wordml" xmlns:wps="http://schemas.microsoft.com/office/word/2010/wordprocessingShape" mc:Ignorable="w14 w15 w16se wp14">
+<w:document xmlns:wpc="http://schemas.microsoft.com/office/word/2010/wordprocessingCanvas" xmlns:cx="http://schemas.microsoft.com/office/drawing/2014/chartex" xmlns:cx1="http://schemas.microsoft.com/office/drawing/2015/9/8/chartex" xmlns:cx2="http://schemas.microsoft.com/office/drawing/2015/10/21/chartex" xmlns:cx3="http://schemas.microsoft.com/office/drawing/2016/5/9/chartex" xmlns:cx4="http://schemas.microsoft.com/office/drawing/2016/5/10/chartex" xmlns:cx5="http://schemas.microsoft.com/office/drawing/2016/5/11/chartex" xmlns:cx6="http://schemas.microsoft.com/office/drawing/2016/5/12/chartex" xmlns:cx7="http://schemas.microsoft.com/office/drawing/2016/5/13/chartex" xmlns:cx8="http://schemas.microsoft.com/office/drawing/2016/5/14/chartex" xmlns:mc="http://schemas.openxmlformats.org/markup-compatibility/2006" xmlns:aink="http://schemas.microsoft.com/office/drawing/2016/ink" xmlns:am3d="http://schemas.microsoft.com/office/drawing/2017/model3d" xmlns:o="urn:schemas-microsoft-com:office:office" xmlns:r="http://schemas.openxmlformats.org/officeDocument/2006/relationships" xmlns:m="http://schemas.openxmlformats.org/officeDocument/2006/math" xmlns:v="urn:schemas-microsoft-com:vml" xmlns:wp14="http://schemas.microsoft.com/office/word/2010/wordprocessingDrawing" xmlns:wp="http://schemas.openxmlformats.org/drawingml/2006/wordprocessingDrawing" xmlns:w10="urn:schemas-microsoft-com:office:word" xmlns:w="http://schemas.openxmlformats.org/wordprocessingml/2006/main" xmlns:w14="http://schemas.microsoft.com/office/word/2010/wordml" xmlns:w15="http://schemas.microsoft.com/office/word/2012/wordml" xmlns:w16cid="http://schemas.microsoft.com/office/word/2016/wordml/cid" xmlns:w16se="http://schemas.microsoft.com/office/word/2015/wordml/symex" xmlns:wpg="http://schemas.microsoft.com/office/word/2010/wordprocessingGroup" xmlns:wpi="http://schemas.microsoft.com/office/word/2010/wordprocessingInk" xmlns:wne="http://schemas.microsoft.com/office/word/2006/wordml" xmlns:wps="http://schemas.microsoft.com/office/word/2010/wordprocessingShape" mc:Ignorable="w14 w15 w16se w16cid wp14">
   <w:body>
     <w:sdt>
       <w:sdtPr>
@@ -20,7 +20,7 @@
             <mc:AlternateContent>
               <mc:Choice Requires="wpg">
                 <w:drawing>
-                  <wp:anchor distT="0" distB="0" distL="114300" distR="114300" simplePos="0" relativeHeight="251662336" behindDoc="0" locked="0" layoutInCell="1" allowOverlap="1">
+                  <wp:anchor distT="0" distB="0" distL="114300" distR="114300" simplePos="0" relativeHeight="251662336" behindDoc="0" locked="0" layoutInCell="1" allowOverlap="1" wp14:anchorId="4E4F4310" wp14:editId="51CC971A">
                     <wp:simplePos x="0" y="0"/>
                     <wp:positionH relativeFrom="page">
                       <wp:align>center</wp:align>
@@ -289,7 +289,7 @@
             <mc:AlternateContent>
               <mc:Choice Requires="wps">
                 <w:drawing>
-                  <wp:anchor distT="0" distB="0" distL="114300" distR="114300" simplePos="0" relativeHeight="251660288" behindDoc="0" locked="0" layoutInCell="1" allowOverlap="1">
+                  <wp:anchor distT="0" distB="0" distL="114300" distR="114300" simplePos="0" relativeHeight="251660288" behindDoc="0" locked="0" layoutInCell="1" allowOverlap="1" wp14:anchorId="30CD9591" wp14:editId="59EF9C56">
                     <wp:simplePos x="0" y="0"/>
                     <wp:positionH relativeFrom="page">
                       <wp:align>center</wp:align>
@@ -456,7 +456,7 @@
               </mc:Choice>
               <mc:Fallback>
                 <w:pict>
-                  <v:shapetype id="_x0000_t202" coordsize="21600,21600" o:spt="202" path="m,l,21600r21600,l21600,xe">
+                  <v:shapetype w14:anchorId="30CD9591" id="_x0000_t202" coordsize="21600,21600" o:spt="202" path="m,l,21600r21600,l21600,xe">
                     <v:stroke joinstyle="miter"/>
                     <v:path gradientshapeok="t" o:connecttype="rect"/>
                   </v:shapetype>
@@ -568,7 +568,7 @@
             <mc:AlternateContent>
               <mc:Choice Requires="wps">
                 <w:drawing>
-                  <wp:anchor distT="0" distB="0" distL="114300" distR="114300" simplePos="0" relativeHeight="251659264" behindDoc="0" locked="0" layoutInCell="1" allowOverlap="1">
+                  <wp:anchor distT="0" distB="0" distL="114300" distR="114300" simplePos="0" relativeHeight="251659264" behindDoc="0" locked="0" layoutInCell="1" allowOverlap="1" wp14:anchorId="584D8614" wp14:editId="311D8A41">
                     <wp:simplePos x="0" y="0"/>
                     <wp:positionH relativeFrom="page">
                       <wp:align>center</wp:align>
@@ -722,7 +722,7 @@
               </mc:Choice>
               <mc:Fallback>
                 <w:pict>
-                  <v:shape id="Text Box 154" o:spid="_x0000_s1027" type="#_x0000_t202" style="position:absolute;margin-left:0;margin-top:0;width:8in;height:286.5pt;z-index:251659264;visibility:visible;mso-wrap-style:square;mso-width-percent:941;mso-height-percent:363;mso-top-percent:300;mso-wrap-distance-left:9pt;mso-wrap-distance-top:0;mso-wrap-distance-right:9pt;mso-wrap-distance-bottom:0;mso-position-horizontal:center;mso-position-horizontal-relative:page;mso-position-vertical-relative:page;mso-width-percent:941;mso-height-percent:363;mso-top-percent:300;mso-width-relative:page;mso-height-relative:page;v-text-anchor:bottom" o:gfxdata="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" filled="f" stroked="f" strokeweight=".5pt">
+                  <v:shape w14:anchorId="584D8614" id="Text Box 154" o:spid="_x0000_s1027" type="#_x0000_t202" style="position:absolute;margin-left:0;margin-top:0;width:8in;height:286.5pt;z-index:251659264;visibility:visible;mso-wrap-style:square;mso-width-percent:941;mso-height-percent:363;mso-top-percent:300;mso-wrap-distance-left:9pt;mso-wrap-distance-top:0;mso-wrap-distance-right:9pt;mso-wrap-distance-bottom:0;mso-position-horizontal:center;mso-position-horizontal-relative:page;mso-position-vertical-relative:page;mso-width-percent:941;mso-height-percent:363;mso-top-percent:300;mso-width-relative:page;mso-height-relative:page;v-text-anchor:bottom" o:gfxdata="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" filled="f" stroked="f" strokeweight=".5pt">
                     <v:textbox inset="126pt,0,54pt,0">
                       <w:txbxContent>
                         <w:p>
@@ -884,13 +884,130 @@
             </w:rPr>
             <w:fldChar w:fldCharType="separate"/>
           </w:r>
-          <w:hyperlink w:anchor="_Toc6576681" w:history="1">
+          <w:bookmarkStart w:id="0" w:name="_GoBack"/>
+          <w:bookmarkEnd w:id="0"/>
+          <w:r>
+            <w:rPr>
+              <w:rStyle w:val="Hyperlink"/>
+              <w:noProof/>
+            </w:rPr>
+            <w:fldChar w:fldCharType="begin"/>
+          </w:r>
+          <w:r>
+            <w:rPr>
+              <w:rStyle w:val="Hyperlink"/>
+              <w:noProof/>
+            </w:rPr>
+            <w:instrText xml:space="preserve"> </w:instrText>
+          </w:r>
+          <w:r>
+            <w:rPr>
+              <w:noProof/>
+            </w:rPr>
+            <w:instrText>HYPERLINK \l "_Toc6601064"</w:instrText>
+          </w:r>
+          <w:r>
+            <w:rPr>
+              <w:rStyle w:val="Hyperlink"/>
+              <w:noProof/>
+            </w:rPr>
+            <w:instrText xml:space="preserve"> </w:instrText>
+          </w:r>
+          <w:r>
+            <w:rPr>
+              <w:rStyle w:val="Hyperlink"/>
+              <w:noProof/>
+            </w:rPr>
+          </w:r>
+          <w:r>
+            <w:rPr>
+              <w:rStyle w:val="Hyperlink"/>
+              <w:noProof/>
+            </w:rPr>
+            <w:fldChar w:fldCharType="separate"/>
+          </w:r>
+          <w:r>
+            <w:rPr>
+              <w:rStyle w:val="Hyperlink"/>
+              <w:noProof/>
+            </w:rPr>
+            <w:t>Introduction</w:t>
+          </w:r>
+          <w:r>
+            <w:rPr>
+              <w:noProof/>
+              <w:webHidden/>
+            </w:rPr>
+            <w:tab/>
+          </w:r>
+          <w:r>
+            <w:rPr>
+              <w:noProof/>
+              <w:webHidden/>
+            </w:rPr>
+            <w:fldChar w:fldCharType="begin"/>
+          </w:r>
+          <w:r>
+            <w:rPr>
+              <w:noProof/>
+              <w:webHidden/>
+            </w:rPr>
+            <w:instrText xml:space="preserve"> PAGEREF _Toc6601064 \h </w:instrText>
+          </w:r>
+          <w:r>
+            <w:rPr>
+              <w:noProof/>
+              <w:webHidden/>
+            </w:rPr>
+          </w:r>
+          <w:r>
+            <w:rPr>
+              <w:noProof/>
+              <w:webHidden/>
+            </w:rPr>
+            <w:fldChar w:fldCharType="separate"/>
+          </w:r>
+          <w:r>
+            <w:rPr>
+              <w:noProof/>
+              <w:webHidden/>
+            </w:rPr>
+            <w:t>2</w:t>
+          </w:r>
+          <w:r>
+            <w:rPr>
+              <w:noProof/>
+              <w:webHidden/>
+            </w:rPr>
+            <w:fldChar w:fldCharType="end"/>
+          </w:r>
+          <w:r>
+            <w:rPr>
+              <w:rStyle w:val="Hyperlink"/>
+              <w:noProof/>
+            </w:rPr>
+            <w:fldChar w:fldCharType="end"/>
+          </w:r>
+        </w:p>
+        <w:p>
+          <w:pPr>
+            <w:pStyle w:val="TOC1"/>
+            <w:tabs>
+              <w:tab w:val="right" w:leader="dot" w:pos="9016"/>
+            </w:tabs>
+            <w:rPr>
+              <w:rFonts w:eastAsiaTheme="minorEastAsia"/>
+              <w:noProof/>
+              <w:lang w:eastAsia="en-GB"/>
+            </w:rPr>
+          </w:pPr>
+          <w:hyperlink w:anchor="_Toc6601065" w:history="1">
             <w:r>
               <w:rPr>
                 <w:rStyle w:val="Hyperlink"/>
                 <w:noProof/>
               </w:rPr>
-              <w:t>Introduction</w:t>
+              <w:t>Application</w:t>
             </w:r>
             <w:r>
               <w:rPr>
@@ -911,7 +1028,7 @@
                 <w:noProof/>
                 <w:webHidden/>
               </w:rPr>
-              <w:instrText xml:space="preserve"> PAGEREF _Toc6576681 \h </w:instrText>
+              <w:instrText xml:space="preserve"> PAGEREF _Toc6601065 \h </w:instrText>
             </w:r>
             <w:r>
               <w:rPr>
@@ -932,6 +1049,636 @@
                 <w:webHidden/>
               </w:rPr>
               <w:t>2</w:t>
+            </w:r>
+            <w:r>
+              <w:rPr>
+                <w:noProof/>
+                <w:webHidden/>
+              </w:rPr>
+              <w:fldChar w:fldCharType="end"/>
+            </w:r>
+          </w:hyperlink>
+        </w:p>
+        <w:p>
+          <w:pPr>
+            <w:pStyle w:val="TOC2"/>
+            <w:tabs>
+              <w:tab w:val="right" w:leader="dot" w:pos="9016"/>
+            </w:tabs>
+            <w:rPr>
+              <w:rFonts w:eastAsiaTheme="minorEastAsia"/>
+              <w:noProof/>
+              <w:lang w:eastAsia="en-GB"/>
+            </w:rPr>
+          </w:pPr>
+          <w:hyperlink w:anchor="_Toc6601066" w:history="1">
+            <w:r>
+              <w:rPr>
+                <w:rStyle w:val="Hyperlink"/>
+                <w:noProof/>
+              </w:rPr>
+              <w:t>Controls</w:t>
+            </w:r>
+            <w:r>
+              <w:rPr>
+                <w:noProof/>
+                <w:webHidden/>
+              </w:rPr>
+              <w:tab/>
+            </w:r>
+            <w:r>
+              <w:rPr>
+                <w:noProof/>
+                <w:webHidden/>
+              </w:rPr>
+              <w:fldChar w:fldCharType="begin"/>
+            </w:r>
+            <w:r>
+              <w:rPr>
+                <w:noProof/>
+                <w:webHidden/>
+              </w:rPr>
+              <w:instrText xml:space="preserve"> PAGEREF _Toc6601066 \h </w:instrText>
+            </w:r>
+            <w:r>
+              <w:rPr>
+                <w:noProof/>
+                <w:webHidden/>
+              </w:rPr>
+            </w:r>
+            <w:r>
+              <w:rPr>
+                <w:noProof/>
+                <w:webHidden/>
+              </w:rPr>
+              <w:fldChar w:fldCharType="separate"/>
+            </w:r>
+            <w:r>
+              <w:rPr>
+                <w:noProof/>
+                <w:webHidden/>
+              </w:rPr>
+              <w:t>3</w:t>
+            </w:r>
+            <w:r>
+              <w:rPr>
+                <w:noProof/>
+                <w:webHidden/>
+              </w:rPr>
+              <w:fldChar w:fldCharType="end"/>
+            </w:r>
+          </w:hyperlink>
+        </w:p>
+        <w:p>
+          <w:pPr>
+            <w:pStyle w:val="TOC2"/>
+            <w:tabs>
+              <w:tab w:val="right" w:leader="dot" w:pos="9016"/>
+            </w:tabs>
+            <w:rPr>
+              <w:rFonts w:eastAsiaTheme="minorEastAsia"/>
+              <w:noProof/>
+              <w:lang w:eastAsia="en-GB"/>
+            </w:rPr>
+          </w:pPr>
+          <w:hyperlink w:anchor="_Toc6601067" w:history="1">
+            <w:r>
+              <w:rPr>
+                <w:rStyle w:val="Hyperlink"/>
+                <w:noProof/>
+              </w:rPr>
+              <w:t>AI Techniques</w:t>
+            </w:r>
+            <w:r>
+              <w:rPr>
+                <w:noProof/>
+                <w:webHidden/>
+              </w:rPr>
+              <w:tab/>
+            </w:r>
+            <w:r>
+              <w:rPr>
+                <w:noProof/>
+                <w:webHidden/>
+              </w:rPr>
+              <w:fldChar w:fldCharType="begin"/>
+            </w:r>
+            <w:r>
+              <w:rPr>
+                <w:noProof/>
+                <w:webHidden/>
+              </w:rPr>
+              <w:instrText xml:space="preserve"> PAGEREF _Toc6601067 \h </w:instrText>
+            </w:r>
+            <w:r>
+              <w:rPr>
+                <w:noProof/>
+                <w:webHidden/>
+              </w:rPr>
+            </w:r>
+            <w:r>
+              <w:rPr>
+                <w:noProof/>
+                <w:webHidden/>
+              </w:rPr>
+              <w:fldChar w:fldCharType="separate"/>
+            </w:r>
+            <w:r>
+              <w:rPr>
+                <w:noProof/>
+                <w:webHidden/>
+              </w:rPr>
+              <w:t>3</w:t>
+            </w:r>
+            <w:r>
+              <w:rPr>
+                <w:noProof/>
+                <w:webHidden/>
+              </w:rPr>
+              <w:fldChar w:fldCharType="end"/>
+            </w:r>
+          </w:hyperlink>
+        </w:p>
+        <w:p>
+          <w:pPr>
+            <w:pStyle w:val="TOC3"/>
+            <w:tabs>
+              <w:tab w:val="right" w:leader="dot" w:pos="9016"/>
+            </w:tabs>
+            <w:rPr>
+              <w:rFonts w:eastAsiaTheme="minorEastAsia"/>
+              <w:noProof/>
+              <w:lang w:eastAsia="en-GB"/>
+            </w:rPr>
+          </w:pPr>
+          <w:hyperlink w:anchor="_Toc6601068" w:history="1">
+            <w:r>
+              <w:rPr>
+                <w:rStyle w:val="Hyperlink"/>
+                <w:noProof/>
+              </w:rPr>
+              <w:t>Finite State Machine</w:t>
+            </w:r>
+            <w:r>
+              <w:rPr>
+                <w:noProof/>
+                <w:webHidden/>
+              </w:rPr>
+              <w:tab/>
+            </w:r>
+            <w:r>
+              <w:rPr>
+                <w:noProof/>
+                <w:webHidden/>
+              </w:rPr>
+              <w:fldChar w:fldCharType="begin"/>
+            </w:r>
+            <w:r>
+              <w:rPr>
+                <w:noProof/>
+                <w:webHidden/>
+              </w:rPr>
+              <w:instrText xml:space="preserve"> PAGEREF _Toc6601068 \h </w:instrText>
+            </w:r>
+            <w:r>
+              <w:rPr>
+                <w:noProof/>
+                <w:webHidden/>
+              </w:rPr>
+            </w:r>
+            <w:r>
+              <w:rPr>
+                <w:noProof/>
+                <w:webHidden/>
+              </w:rPr>
+              <w:fldChar w:fldCharType="separate"/>
+            </w:r>
+            <w:r>
+              <w:rPr>
+                <w:noProof/>
+                <w:webHidden/>
+              </w:rPr>
+              <w:t>3</w:t>
+            </w:r>
+            <w:r>
+              <w:rPr>
+                <w:noProof/>
+                <w:webHidden/>
+              </w:rPr>
+              <w:fldChar w:fldCharType="end"/>
+            </w:r>
+          </w:hyperlink>
+        </w:p>
+        <w:p>
+          <w:pPr>
+            <w:pStyle w:val="TOC3"/>
+            <w:tabs>
+              <w:tab w:val="right" w:leader="dot" w:pos="9016"/>
+            </w:tabs>
+            <w:rPr>
+              <w:rFonts w:eastAsiaTheme="minorEastAsia"/>
+              <w:noProof/>
+              <w:lang w:eastAsia="en-GB"/>
+            </w:rPr>
+          </w:pPr>
+          <w:hyperlink w:anchor="_Toc6601069" w:history="1">
+            <w:r>
+              <w:rPr>
+                <w:rStyle w:val="Hyperlink"/>
+                <w:noProof/>
+              </w:rPr>
+              <w:t>Fuzzy Logic State Machine</w:t>
+            </w:r>
+            <w:r>
+              <w:rPr>
+                <w:noProof/>
+                <w:webHidden/>
+              </w:rPr>
+              <w:tab/>
+            </w:r>
+            <w:r>
+              <w:rPr>
+                <w:noProof/>
+                <w:webHidden/>
+              </w:rPr>
+              <w:fldChar w:fldCharType="begin"/>
+            </w:r>
+            <w:r>
+              <w:rPr>
+                <w:noProof/>
+                <w:webHidden/>
+              </w:rPr>
+              <w:instrText xml:space="preserve"> PAGEREF _Toc6601069 \h </w:instrText>
+            </w:r>
+            <w:r>
+              <w:rPr>
+                <w:noProof/>
+                <w:webHidden/>
+              </w:rPr>
+            </w:r>
+            <w:r>
+              <w:rPr>
+                <w:noProof/>
+                <w:webHidden/>
+              </w:rPr>
+              <w:fldChar w:fldCharType="separate"/>
+            </w:r>
+            <w:r>
+              <w:rPr>
+                <w:noProof/>
+                <w:webHidden/>
+              </w:rPr>
+              <w:t>4</w:t>
+            </w:r>
+            <w:r>
+              <w:rPr>
+                <w:noProof/>
+                <w:webHidden/>
+              </w:rPr>
+              <w:fldChar w:fldCharType="end"/>
+            </w:r>
+          </w:hyperlink>
+        </w:p>
+        <w:p>
+          <w:pPr>
+            <w:pStyle w:val="TOC2"/>
+            <w:tabs>
+              <w:tab w:val="right" w:leader="dot" w:pos="9016"/>
+            </w:tabs>
+            <w:rPr>
+              <w:rFonts w:eastAsiaTheme="minorEastAsia"/>
+              <w:noProof/>
+              <w:lang w:eastAsia="en-GB"/>
+            </w:rPr>
+          </w:pPr>
+          <w:hyperlink w:anchor="_Toc6601070" w:history="1">
+            <w:r>
+              <w:rPr>
+                <w:rStyle w:val="Hyperlink"/>
+                <w:noProof/>
+              </w:rPr>
+              <w:t>Reasoning</w:t>
+            </w:r>
+            <w:r>
+              <w:rPr>
+                <w:noProof/>
+                <w:webHidden/>
+              </w:rPr>
+              <w:tab/>
+            </w:r>
+            <w:r>
+              <w:rPr>
+                <w:noProof/>
+                <w:webHidden/>
+              </w:rPr>
+              <w:fldChar w:fldCharType="begin"/>
+            </w:r>
+            <w:r>
+              <w:rPr>
+                <w:noProof/>
+                <w:webHidden/>
+              </w:rPr>
+              <w:instrText xml:space="preserve"> PAGEREF _Toc6601070 \h </w:instrText>
+            </w:r>
+            <w:r>
+              <w:rPr>
+                <w:noProof/>
+                <w:webHidden/>
+              </w:rPr>
+            </w:r>
+            <w:r>
+              <w:rPr>
+                <w:noProof/>
+                <w:webHidden/>
+              </w:rPr>
+              <w:fldChar w:fldCharType="separate"/>
+            </w:r>
+            <w:r>
+              <w:rPr>
+                <w:noProof/>
+                <w:webHidden/>
+              </w:rPr>
+              <w:t>4</w:t>
+            </w:r>
+            <w:r>
+              <w:rPr>
+                <w:noProof/>
+                <w:webHidden/>
+              </w:rPr>
+              <w:fldChar w:fldCharType="end"/>
+            </w:r>
+          </w:hyperlink>
+        </w:p>
+        <w:p>
+          <w:pPr>
+            <w:pStyle w:val="TOC2"/>
+            <w:tabs>
+              <w:tab w:val="right" w:leader="dot" w:pos="9016"/>
+            </w:tabs>
+            <w:rPr>
+              <w:rFonts w:eastAsiaTheme="minorEastAsia"/>
+              <w:noProof/>
+              <w:lang w:eastAsia="en-GB"/>
+            </w:rPr>
+          </w:pPr>
+          <w:hyperlink w:anchor="_Toc6601071" w:history="1">
+            <w:r>
+              <w:rPr>
+                <w:rStyle w:val="Hyperlink"/>
+                <w:noProof/>
+              </w:rPr>
+              <w:t>Computational Efficiency</w:t>
+            </w:r>
+            <w:r>
+              <w:rPr>
+                <w:noProof/>
+                <w:webHidden/>
+              </w:rPr>
+              <w:tab/>
+            </w:r>
+            <w:r>
+              <w:rPr>
+                <w:noProof/>
+                <w:webHidden/>
+              </w:rPr>
+              <w:fldChar w:fldCharType="begin"/>
+            </w:r>
+            <w:r>
+              <w:rPr>
+                <w:noProof/>
+                <w:webHidden/>
+              </w:rPr>
+              <w:instrText xml:space="preserve"> PAGEREF _Toc6601071 \h </w:instrText>
+            </w:r>
+            <w:r>
+              <w:rPr>
+                <w:noProof/>
+                <w:webHidden/>
+              </w:rPr>
+            </w:r>
+            <w:r>
+              <w:rPr>
+                <w:noProof/>
+                <w:webHidden/>
+              </w:rPr>
+              <w:fldChar w:fldCharType="separate"/>
+            </w:r>
+            <w:r>
+              <w:rPr>
+                <w:noProof/>
+                <w:webHidden/>
+              </w:rPr>
+              <w:t>4</w:t>
+            </w:r>
+            <w:r>
+              <w:rPr>
+                <w:noProof/>
+                <w:webHidden/>
+              </w:rPr>
+              <w:fldChar w:fldCharType="end"/>
+            </w:r>
+          </w:hyperlink>
+        </w:p>
+        <w:p>
+          <w:pPr>
+            <w:pStyle w:val="TOC3"/>
+            <w:tabs>
+              <w:tab w:val="right" w:leader="dot" w:pos="9016"/>
+            </w:tabs>
+            <w:rPr>
+              <w:rFonts w:eastAsiaTheme="minorEastAsia"/>
+              <w:noProof/>
+              <w:lang w:eastAsia="en-GB"/>
+            </w:rPr>
+          </w:pPr>
+          <w:hyperlink w:anchor="_Toc6601072" w:history="1">
+            <w:r>
+              <w:rPr>
+                <w:rStyle w:val="Hyperlink"/>
+                <w:noProof/>
+              </w:rPr>
+              <w:t>Finite State Machine</w:t>
+            </w:r>
+            <w:r>
+              <w:rPr>
+                <w:noProof/>
+                <w:webHidden/>
+              </w:rPr>
+              <w:tab/>
+            </w:r>
+            <w:r>
+              <w:rPr>
+                <w:noProof/>
+                <w:webHidden/>
+              </w:rPr>
+              <w:fldChar w:fldCharType="begin"/>
+            </w:r>
+            <w:r>
+              <w:rPr>
+                <w:noProof/>
+                <w:webHidden/>
+              </w:rPr>
+              <w:instrText xml:space="preserve"> PAGEREF _Toc6601072 \h </w:instrText>
+            </w:r>
+            <w:r>
+              <w:rPr>
+                <w:noProof/>
+                <w:webHidden/>
+              </w:rPr>
+            </w:r>
+            <w:r>
+              <w:rPr>
+                <w:noProof/>
+                <w:webHidden/>
+              </w:rPr>
+              <w:fldChar w:fldCharType="separate"/>
+            </w:r>
+            <w:r>
+              <w:rPr>
+                <w:noProof/>
+                <w:webHidden/>
+              </w:rPr>
+              <w:t>4</w:t>
+            </w:r>
+            <w:r>
+              <w:rPr>
+                <w:noProof/>
+                <w:webHidden/>
+              </w:rPr>
+              <w:fldChar w:fldCharType="end"/>
+            </w:r>
+          </w:hyperlink>
+        </w:p>
+        <w:p>
+          <w:pPr>
+            <w:pStyle w:val="TOC3"/>
+            <w:tabs>
+              <w:tab w:val="right" w:leader="dot" w:pos="9016"/>
+            </w:tabs>
+            <w:rPr>
+              <w:rFonts w:eastAsiaTheme="minorEastAsia"/>
+              <w:noProof/>
+              <w:lang w:eastAsia="en-GB"/>
+            </w:rPr>
+          </w:pPr>
+          <w:hyperlink w:anchor="_Toc6601073" w:history="1">
+            <w:r>
+              <w:rPr>
+                <w:rStyle w:val="Hyperlink"/>
+                <w:noProof/>
+              </w:rPr>
+              <w:t>Fuzzy Logic State Machine</w:t>
+            </w:r>
+            <w:r>
+              <w:rPr>
+                <w:noProof/>
+                <w:webHidden/>
+              </w:rPr>
+              <w:tab/>
+            </w:r>
+            <w:r>
+              <w:rPr>
+                <w:noProof/>
+                <w:webHidden/>
+              </w:rPr>
+              <w:fldChar w:fldCharType="begin"/>
+            </w:r>
+            <w:r>
+              <w:rPr>
+                <w:noProof/>
+                <w:webHidden/>
+              </w:rPr>
+              <w:instrText xml:space="preserve"> PAGEREF _Toc6601073 \h </w:instrText>
+            </w:r>
+            <w:r>
+              <w:rPr>
+                <w:noProof/>
+                <w:webHidden/>
+              </w:rPr>
+            </w:r>
+            <w:r>
+              <w:rPr>
+                <w:noProof/>
+                <w:webHidden/>
+              </w:rPr>
+              <w:fldChar w:fldCharType="separate"/>
+            </w:r>
+            <w:r>
+              <w:rPr>
+                <w:noProof/>
+                <w:webHidden/>
+              </w:rPr>
+              <w:t>4</w:t>
+            </w:r>
+            <w:r>
+              <w:rPr>
+                <w:noProof/>
+                <w:webHidden/>
+              </w:rPr>
+              <w:fldChar w:fldCharType="end"/>
+            </w:r>
+          </w:hyperlink>
+        </w:p>
+        <w:p>
+          <w:pPr>
+            <w:pStyle w:val="TOC2"/>
+            <w:tabs>
+              <w:tab w:val="right" w:leader="dot" w:pos="9016"/>
+            </w:tabs>
+            <w:rPr>
+              <w:rFonts w:eastAsiaTheme="minorEastAsia"/>
+              <w:noProof/>
+              <w:lang w:eastAsia="en-GB"/>
+            </w:rPr>
+          </w:pPr>
+          <w:hyperlink w:anchor="_Toc6601074" w:history="1">
+            <w:r>
+              <w:rPr>
+                <w:rStyle w:val="Hyperlink"/>
+                <w:noProof/>
+              </w:rPr>
+              <w:t>Ease of Coding</w:t>
+            </w:r>
+            <w:r>
+              <w:rPr>
+                <w:noProof/>
+                <w:webHidden/>
+              </w:rPr>
+              <w:tab/>
+            </w:r>
+            <w:r>
+              <w:rPr>
+                <w:noProof/>
+                <w:webHidden/>
+              </w:rPr>
+              <w:fldChar w:fldCharType="begin"/>
+            </w:r>
+            <w:r>
+              <w:rPr>
+                <w:noProof/>
+                <w:webHidden/>
+              </w:rPr>
+              <w:instrText xml:space="preserve"> PAGEREF _Toc6601074 \h </w:instrText>
+            </w:r>
+            <w:r>
+              <w:rPr>
+                <w:noProof/>
+                <w:webHidden/>
+              </w:rPr>
+            </w:r>
+            <w:r>
+              <w:rPr>
+                <w:noProof/>
+                <w:webHidden/>
+              </w:rPr>
+              <w:fldChar w:fldCharType="separate"/>
+            </w:r>
+            <w:r>
+              <w:rPr>
+                <w:noProof/>
+                <w:webHidden/>
+              </w:rPr>
+              <w:t>4</w:t>
             </w:r>
             <w:r>
               <w:rPr>
@@ -954,13 +1701,13 @@
               <w:lang w:eastAsia="en-GB"/>
             </w:rPr>
           </w:pPr>
-          <w:hyperlink w:anchor="_Toc6576682" w:history="1">
+          <w:hyperlink w:anchor="_Toc6601075" w:history="1">
             <w:r>
               <w:rPr>
                 <w:rStyle w:val="Hyperlink"/>
                 <w:noProof/>
               </w:rPr>
-              <w:t>Application</w:t>
+              <w:t>Design</w:t>
             </w:r>
             <w:r>
               <w:rPr>
@@ -981,7 +1728,7 @@
                 <w:noProof/>
                 <w:webHidden/>
               </w:rPr>
-              <w:instrText xml:space="preserve"> PAGEREF _Toc6576682 \h </w:instrText>
+              <w:instrText xml:space="preserve"> PAGEREF _Toc6601075 \h </w:instrText>
             </w:r>
             <w:r>
               <w:rPr>
@@ -1001,7 +1748,77 @@
                 <w:noProof/>
                 <w:webHidden/>
               </w:rPr>
-              <w:t>2</w:t>
+              <w:t>4</w:t>
+            </w:r>
+            <w:r>
+              <w:rPr>
+                <w:noProof/>
+                <w:webHidden/>
+              </w:rPr>
+              <w:fldChar w:fldCharType="end"/>
+            </w:r>
+          </w:hyperlink>
+        </w:p>
+        <w:p>
+          <w:pPr>
+            <w:pStyle w:val="TOC1"/>
+            <w:tabs>
+              <w:tab w:val="right" w:leader="dot" w:pos="9016"/>
+            </w:tabs>
+            <w:rPr>
+              <w:rFonts w:eastAsiaTheme="minorEastAsia"/>
+              <w:noProof/>
+              <w:lang w:eastAsia="en-GB"/>
+            </w:rPr>
+          </w:pPr>
+          <w:hyperlink w:anchor="_Toc6601076" w:history="1">
+            <w:r>
+              <w:rPr>
+                <w:rStyle w:val="Hyperlink"/>
+                <w:noProof/>
+              </w:rPr>
+              <w:t>Method</w:t>
+            </w:r>
+            <w:r>
+              <w:rPr>
+                <w:noProof/>
+                <w:webHidden/>
+              </w:rPr>
+              <w:tab/>
+            </w:r>
+            <w:r>
+              <w:rPr>
+                <w:noProof/>
+                <w:webHidden/>
+              </w:rPr>
+              <w:fldChar w:fldCharType="begin"/>
+            </w:r>
+            <w:r>
+              <w:rPr>
+                <w:noProof/>
+                <w:webHidden/>
+              </w:rPr>
+              <w:instrText xml:space="preserve"> PAGEREF _Toc6601076 \h </w:instrText>
+            </w:r>
+            <w:r>
+              <w:rPr>
+                <w:noProof/>
+                <w:webHidden/>
+              </w:rPr>
+            </w:r>
+            <w:r>
+              <w:rPr>
+                <w:noProof/>
+                <w:webHidden/>
+              </w:rPr>
+              <w:fldChar w:fldCharType="separate"/>
+            </w:r>
+            <w:r>
+              <w:rPr>
+                <w:noProof/>
+                <w:webHidden/>
+              </w:rPr>
+              <w:t>6</w:t>
             </w:r>
             <w:r>
               <w:rPr>
@@ -1024,13 +1841,13 @@
               <w:lang w:eastAsia="en-GB"/>
             </w:rPr>
           </w:pPr>
-          <w:hyperlink w:anchor="_Toc6576683" w:history="1">
+          <w:hyperlink w:anchor="_Toc6601077" w:history="1">
             <w:r>
               <w:rPr>
                 <w:rStyle w:val="Hyperlink"/>
                 <w:noProof/>
               </w:rPr>
-              <w:t>Controls</w:t>
+              <w:t>First Iteration</w:t>
             </w:r>
             <w:r>
               <w:rPr>
@@ -1051,7 +1868,7 @@
                 <w:noProof/>
                 <w:webHidden/>
               </w:rPr>
-              <w:instrText xml:space="preserve"> PAGEREF _Toc6576683 \h </w:instrText>
+              <w:instrText xml:space="preserve"> PAGEREF _Toc6601077 \h </w:instrText>
             </w:r>
             <w:r>
               <w:rPr>
@@ -1071,7 +1888,217 @@
                 <w:noProof/>
                 <w:webHidden/>
               </w:rPr>
-              <w:t>3</w:t>
+              <w:t>6</w:t>
+            </w:r>
+            <w:r>
+              <w:rPr>
+                <w:noProof/>
+                <w:webHidden/>
+              </w:rPr>
+              <w:fldChar w:fldCharType="end"/>
+            </w:r>
+          </w:hyperlink>
+        </w:p>
+        <w:p>
+          <w:pPr>
+            <w:pStyle w:val="TOC3"/>
+            <w:tabs>
+              <w:tab w:val="right" w:leader="dot" w:pos="9016"/>
+            </w:tabs>
+            <w:rPr>
+              <w:rFonts w:eastAsiaTheme="minorEastAsia"/>
+              <w:noProof/>
+              <w:lang w:eastAsia="en-GB"/>
+            </w:rPr>
+          </w:pPr>
+          <w:hyperlink w:anchor="_Toc6601078" w:history="1">
+            <w:r>
+              <w:rPr>
+                <w:rStyle w:val="Hyperlink"/>
+                <w:noProof/>
+              </w:rPr>
+              <w:t>Input</w:t>
+            </w:r>
+            <w:r>
+              <w:rPr>
+                <w:noProof/>
+                <w:webHidden/>
+              </w:rPr>
+              <w:tab/>
+            </w:r>
+            <w:r>
+              <w:rPr>
+                <w:noProof/>
+                <w:webHidden/>
+              </w:rPr>
+              <w:fldChar w:fldCharType="begin"/>
+            </w:r>
+            <w:r>
+              <w:rPr>
+                <w:noProof/>
+                <w:webHidden/>
+              </w:rPr>
+              <w:instrText xml:space="preserve"> PAGEREF _Toc6601078 \h </w:instrText>
+            </w:r>
+            <w:r>
+              <w:rPr>
+                <w:noProof/>
+                <w:webHidden/>
+              </w:rPr>
+            </w:r>
+            <w:r>
+              <w:rPr>
+                <w:noProof/>
+                <w:webHidden/>
+              </w:rPr>
+              <w:fldChar w:fldCharType="separate"/>
+            </w:r>
+            <w:r>
+              <w:rPr>
+                <w:noProof/>
+                <w:webHidden/>
+              </w:rPr>
+              <w:t>6</w:t>
+            </w:r>
+            <w:r>
+              <w:rPr>
+                <w:noProof/>
+                <w:webHidden/>
+              </w:rPr>
+              <w:fldChar w:fldCharType="end"/>
+            </w:r>
+          </w:hyperlink>
+        </w:p>
+        <w:p>
+          <w:pPr>
+            <w:pStyle w:val="TOC3"/>
+            <w:tabs>
+              <w:tab w:val="right" w:leader="dot" w:pos="9016"/>
+            </w:tabs>
+            <w:rPr>
+              <w:rFonts w:eastAsiaTheme="minorEastAsia"/>
+              <w:noProof/>
+              <w:lang w:eastAsia="en-GB"/>
+            </w:rPr>
+          </w:pPr>
+          <w:hyperlink w:anchor="_Toc6601079" w:history="1">
+            <w:r>
+              <w:rPr>
+                <w:rStyle w:val="Hyperlink"/>
+                <w:noProof/>
+              </w:rPr>
+              <w:t>Output</w:t>
+            </w:r>
+            <w:r>
+              <w:rPr>
+                <w:noProof/>
+                <w:webHidden/>
+              </w:rPr>
+              <w:tab/>
+            </w:r>
+            <w:r>
+              <w:rPr>
+                <w:noProof/>
+                <w:webHidden/>
+              </w:rPr>
+              <w:fldChar w:fldCharType="begin"/>
+            </w:r>
+            <w:r>
+              <w:rPr>
+                <w:noProof/>
+                <w:webHidden/>
+              </w:rPr>
+              <w:instrText xml:space="preserve"> PAGEREF _Toc6601079 \h </w:instrText>
+            </w:r>
+            <w:r>
+              <w:rPr>
+                <w:noProof/>
+                <w:webHidden/>
+              </w:rPr>
+            </w:r>
+            <w:r>
+              <w:rPr>
+                <w:noProof/>
+                <w:webHidden/>
+              </w:rPr>
+              <w:fldChar w:fldCharType="separate"/>
+            </w:r>
+            <w:r>
+              <w:rPr>
+                <w:noProof/>
+                <w:webHidden/>
+              </w:rPr>
+              <w:t>7</w:t>
+            </w:r>
+            <w:r>
+              <w:rPr>
+                <w:noProof/>
+                <w:webHidden/>
+              </w:rPr>
+              <w:fldChar w:fldCharType="end"/>
+            </w:r>
+          </w:hyperlink>
+        </w:p>
+        <w:p>
+          <w:pPr>
+            <w:pStyle w:val="TOC3"/>
+            <w:tabs>
+              <w:tab w:val="right" w:leader="dot" w:pos="9016"/>
+            </w:tabs>
+            <w:rPr>
+              <w:rFonts w:eastAsiaTheme="minorEastAsia"/>
+              <w:noProof/>
+              <w:lang w:eastAsia="en-GB"/>
+            </w:rPr>
+          </w:pPr>
+          <w:hyperlink w:anchor="_Toc6601080" w:history="1">
+            <w:r>
+              <w:rPr>
+                <w:rStyle w:val="Hyperlink"/>
+                <w:noProof/>
+              </w:rPr>
+              <w:t>Surface</w:t>
+            </w:r>
+            <w:r>
+              <w:rPr>
+                <w:noProof/>
+                <w:webHidden/>
+              </w:rPr>
+              <w:tab/>
+            </w:r>
+            <w:r>
+              <w:rPr>
+                <w:noProof/>
+                <w:webHidden/>
+              </w:rPr>
+              <w:fldChar w:fldCharType="begin"/>
+            </w:r>
+            <w:r>
+              <w:rPr>
+                <w:noProof/>
+                <w:webHidden/>
+              </w:rPr>
+              <w:instrText xml:space="preserve"> PAGEREF _Toc6601080 \h </w:instrText>
+            </w:r>
+            <w:r>
+              <w:rPr>
+                <w:noProof/>
+                <w:webHidden/>
+              </w:rPr>
+            </w:r>
+            <w:r>
+              <w:rPr>
+                <w:noProof/>
+                <w:webHidden/>
+              </w:rPr>
+              <w:fldChar w:fldCharType="separate"/>
+            </w:r>
+            <w:r>
+              <w:rPr>
+                <w:noProof/>
+                <w:webHidden/>
+              </w:rPr>
+              <w:t>7</w:t>
             </w:r>
             <w:r>
               <w:rPr>
@@ -1094,13 +2121,13 @@
               <w:lang w:eastAsia="en-GB"/>
             </w:rPr>
           </w:pPr>
-          <w:hyperlink w:anchor="_Toc6576684" w:history="1">
+          <w:hyperlink w:anchor="_Toc6601081" w:history="1">
             <w:r>
               <w:rPr>
                 <w:rStyle w:val="Hyperlink"/>
                 <w:noProof/>
               </w:rPr>
-              <w:t>AI Techniques</w:t>
+              <w:t>Second Iteration</w:t>
             </w:r>
             <w:r>
               <w:rPr>
@@ -1121,7 +2148,7 @@
                 <w:noProof/>
                 <w:webHidden/>
               </w:rPr>
-              <w:instrText xml:space="preserve"> PAGEREF _Toc6576684 \h </w:instrText>
+              <w:instrText xml:space="preserve"> PAGEREF _Toc6601081 \h </w:instrText>
             </w:r>
             <w:r>
               <w:rPr>
@@ -1141,7 +2168,7 @@
                 <w:noProof/>
                 <w:webHidden/>
               </w:rPr>
-              <w:t>3</w:t>
+              <w:t>9</w:t>
             </w:r>
             <w:r>
               <w:rPr>
@@ -1164,13 +2191,13 @@
               <w:lang w:eastAsia="en-GB"/>
             </w:rPr>
           </w:pPr>
-          <w:hyperlink w:anchor="_Toc6576685" w:history="1">
+          <w:hyperlink w:anchor="_Toc6601082" w:history="1">
             <w:r>
               <w:rPr>
                 <w:rStyle w:val="Hyperlink"/>
                 <w:noProof/>
               </w:rPr>
-              <w:t>Finite State Machine</w:t>
+              <w:t>Input</w:t>
             </w:r>
             <w:r>
               <w:rPr>
@@ -1191,7 +2218,7 @@
                 <w:noProof/>
                 <w:webHidden/>
               </w:rPr>
-              <w:instrText xml:space="preserve"> PAGEREF _Toc6576685 \h </w:instrText>
+              <w:instrText xml:space="preserve"> PAGEREF _Toc6601082 \h </w:instrText>
             </w:r>
             <w:r>
               <w:rPr>
@@ -1211,7 +2238,7 @@
                 <w:noProof/>
                 <w:webHidden/>
               </w:rPr>
-              <w:t>3</w:t>
+              <w:t>9</w:t>
             </w:r>
             <w:r>
               <w:rPr>
@@ -1234,13 +2261,13 @@
               <w:lang w:eastAsia="en-GB"/>
             </w:rPr>
           </w:pPr>
-          <w:hyperlink w:anchor="_Toc6576686" w:history="1">
+          <w:hyperlink w:anchor="_Toc6601083" w:history="1">
             <w:r>
               <w:rPr>
                 <w:rStyle w:val="Hyperlink"/>
                 <w:noProof/>
               </w:rPr>
-              <w:t>Fuzzy Logic State Machine</w:t>
+              <w:t>Output</w:t>
             </w:r>
             <w:r>
               <w:rPr>
@@ -1261,7 +2288,7 @@
                 <w:noProof/>
                 <w:webHidden/>
               </w:rPr>
-              <w:instrText xml:space="preserve"> PAGEREF _Toc6576686 \h </w:instrText>
+              <w:instrText xml:space="preserve"> PAGEREF _Toc6601083 \h </w:instrText>
             </w:r>
             <w:r>
               <w:rPr>
@@ -1281,7 +2308,147 @@
                 <w:noProof/>
                 <w:webHidden/>
               </w:rPr>
-              <w:t>4</w:t>
+              <w:t>9</w:t>
+            </w:r>
+            <w:r>
+              <w:rPr>
+                <w:noProof/>
+                <w:webHidden/>
+              </w:rPr>
+              <w:fldChar w:fldCharType="end"/>
+            </w:r>
+          </w:hyperlink>
+        </w:p>
+        <w:p>
+          <w:pPr>
+            <w:pStyle w:val="TOC3"/>
+            <w:tabs>
+              <w:tab w:val="right" w:leader="dot" w:pos="9016"/>
+            </w:tabs>
+            <w:rPr>
+              <w:rFonts w:eastAsiaTheme="minorEastAsia"/>
+              <w:noProof/>
+              <w:lang w:eastAsia="en-GB"/>
+            </w:rPr>
+          </w:pPr>
+          <w:hyperlink w:anchor="_Toc6601084" w:history="1">
+            <w:r>
+              <w:rPr>
+                <w:rStyle w:val="Hyperlink"/>
+                <w:noProof/>
+              </w:rPr>
+              <w:t>Surface</w:t>
+            </w:r>
+            <w:r>
+              <w:rPr>
+                <w:noProof/>
+                <w:webHidden/>
+              </w:rPr>
+              <w:tab/>
+            </w:r>
+            <w:r>
+              <w:rPr>
+                <w:noProof/>
+                <w:webHidden/>
+              </w:rPr>
+              <w:fldChar w:fldCharType="begin"/>
+            </w:r>
+            <w:r>
+              <w:rPr>
+                <w:noProof/>
+                <w:webHidden/>
+              </w:rPr>
+              <w:instrText xml:space="preserve"> PAGEREF _Toc6601084 \h </w:instrText>
+            </w:r>
+            <w:r>
+              <w:rPr>
+                <w:noProof/>
+                <w:webHidden/>
+              </w:rPr>
+            </w:r>
+            <w:r>
+              <w:rPr>
+                <w:noProof/>
+                <w:webHidden/>
+              </w:rPr>
+              <w:fldChar w:fldCharType="separate"/>
+            </w:r>
+            <w:r>
+              <w:rPr>
+                <w:noProof/>
+                <w:webHidden/>
+              </w:rPr>
+              <w:t>10</w:t>
+            </w:r>
+            <w:r>
+              <w:rPr>
+                <w:noProof/>
+                <w:webHidden/>
+              </w:rPr>
+              <w:fldChar w:fldCharType="end"/>
+            </w:r>
+          </w:hyperlink>
+        </w:p>
+        <w:p>
+          <w:pPr>
+            <w:pStyle w:val="TOC1"/>
+            <w:tabs>
+              <w:tab w:val="right" w:leader="dot" w:pos="9016"/>
+            </w:tabs>
+            <w:rPr>
+              <w:rFonts w:eastAsiaTheme="minorEastAsia"/>
+              <w:noProof/>
+              <w:lang w:eastAsia="en-GB"/>
+            </w:rPr>
+          </w:pPr>
+          <w:hyperlink w:anchor="_Toc6601085" w:history="1">
+            <w:r>
+              <w:rPr>
+                <w:rStyle w:val="Hyperlink"/>
+                <w:noProof/>
+              </w:rPr>
+              <w:t>Test Data</w:t>
+            </w:r>
+            <w:r>
+              <w:rPr>
+                <w:noProof/>
+                <w:webHidden/>
+              </w:rPr>
+              <w:tab/>
+            </w:r>
+            <w:r>
+              <w:rPr>
+                <w:noProof/>
+                <w:webHidden/>
+              </w:rPr>
+              <w:fldChar w:fldCharType="begin"/>
+            </w:r>
+            <w:r>
+              <w:rPr>
+                <w:noProof/>
+                <w:webHidden/>
+              </w:rPr>
+              <w:instrText xml:space="preserve"> PAGEREF _Toc6601085 \h </w:instrText>
+            </w:r>
+            <w:r>
+              <w:rPr>
+                <w:noProof/>
+                <w:webHidden/>
+              </w:rPr>
+            </w:r>
+            <w:r>
+              <w:rPr>
+                <w:noProof/>
+                <w:webHidden/>
+              </w:rPr>
+              <w:fldChar w:fldCharType="separate"/>
+            </w:r>
+            <w:r>
+              <w:rPr>
+                <w:noProof/>
+                <w:webHidden/>
+              </w:rPr>
+              <w:t>11</w:t>
             </w:r>
             <w:r>
               <w:rPr>
@@ -1304,13 +2471,13 @@
               <w:lang w:eastAsia="en-GB"/>
             </w:rPr>
           </w:pPr>
-          <w:hyperlink w:anchor="_Toc6576687" w:history="1">
+          <w:hyperlink w:anchor="_Toc6601086" w:history="1">
             <w:r>
               <w:rPr>
                 <w:rStyle w:val="Hyperlink"/>
                 <w:noProof/>
               </w:rPr>
-              <w:t>Reasoning</w:t>
+              <w:t>Fuzzy Logic State Machine</w:t>
             </w:r>
             <w:r>
               <w:rPr>
@@ -1331,7 +2498,7 @@
                 <w:noProof/>
                 <w:webHidden/>
               </w:rPr>
-              <w:instrText xml:space="preserve"> PAGEREF _Toc6576687 \h </w:instrText>
+              <w:instrText xml:space="preserve"> PAGEREF _Toc6601086 \h </w:instrText>
             </w:r>
             <w:r>
               <w:rPr>
@@ -1351,7 +2518,77 @@
                 <w:noProof/>
                 <w:webHidden/>
               </w:rPr>
-              <w:t>4</w:t>
+              <w:t>11</w:t>
+            </w:r>
+            <w:r>
+              <w:rPr>
+                <w:noProof/>
+                <w:webHidden/>
+              </w:rPr>
+              <w:fldChar w:fldCharType="end"/>
+            </w:r>
+          </w:hyperlink>
+        </w:p>
+        <w:p>
+          <w:pPr>
+            <w:pStyle w:val="TOC3"/>
+            <w:tabs>
+              <w:tab w:val="right" w:leader="dot" w:pos="9016"/>
+            </w:tabs>
+            <w:rPr>
+              <w:rFonts w:eastAsiaTheme="minorEastAsia"/>
+              <w:noProof/>
+              <w:lang w:eastAsia="en-GB"/>
+            </w:rPr>
+          </w:pPr>
+          <w:hyperlink w:anchor="_Toc6601087" w:history="1">
+            <w:r>
+              <w:rPr>
+                <w:rStyle w:val="Hyperlink"/>
+                <w:noProof/>
+              </w:rPr>
+              <w:t>Graphs</w:t>
+            </w:r>
+            <w:r>
+              <w:rPr>
+                <w:noProof/>
+                <w:webHidden/>
+              </w:rPr>
+              <w:tab/>
+            </w:r>
+            <w:r>
+              <w:rPr>
+                <w:noProof/>
+                <w:webHidden/>
+              </w:rPr>
+              <w:fldChar w:fldCharType="begin"/>
+            </w:r>
+            <w:r>
+              <w:rPr>
+                <w:noProof/>
+                <w:webHidden/>
+              </w:rPr>
+              <w:instrText xml:space="preserve"> PAGEREF _Toc6601087 \h </w:instrText>
+            </w:r>
+            <w:r>
+              <w:rPr>
+                <w:noProof/>
+                <w:webHidden/>
+              </w:rPr>
+            </w:r>
+            <w:r>
+              <w:rPr>
+                <w:noProof/>
+                <w:webHidden/>
+              </w:rPr>
+              <w:fldChar w:fldCharType="separate"/>
+            </w:r>
+            <w:r>
+              <w:rPr>
+                <w:noProof/>
+                <w:webHidden/>
+              </w:rPr>
+              <w:t>12</w:t>
             </w:r>
             <w:r>
               <w:rPr>
@@ -1374,13 +2611,13 @@
               <w:lang w:eastAsia="en-GB"/>
             </w:rPr>
           </w:pPr>
-          <w:hyperlink w:anchor="_Toc6576688" w:history="1">
+          <w:hyperlink w:anchor="_Toc6601088" w:history="1">
             <w:r>
               <w:rPr>
                 <w:rStyle w:val="Hyperlink"/>
                 <w:noProof/>
               </w:rPr>
-              <w:t>Computational Efficiency</w:t>
+              <w:t>Finite vs Fuzzy Logic State Machines</w:t>
             </w:r>
             <w:r>
               <w:rPr>
@@ -1401,7 +2638,7 @@
                 <w:noProof/>
                 <w:webHidden/>
               </w:rPr>
-              <w:instrText xml:space="preserve"> PAGEREF _Toc6576688 \h </w:instrText>
+              <w:instrText xml:space="preserve"> PAGEREF _Toc6601088 \h </w:instrText>
             </w:r>
             <w:r>
               <w:rPr>
@@ -1421,217 +2658,7 @@
                 <w:noProof/>
                 <w:webHidden/>
               </w:rPr>
-              <w:t>4</w:t>
-            </w:r>
-            <w:r>
-              <w:rPr>
-                <w:noProof/>
-                <w:webHidden/>
-              </w:rPr>
-              <w:fldChar w:fldCharType="end"/>
-            </w:r>
-          </w:hyperlink>
-        </w:p>
-        <w:p>
-          <w:pPr>
-            <w:pStyle w:val="TOC3"/>
-            <w:tabs>
-              <w:tab w:val="right" w:leader="dot" w:pos="9016"/>
-            </w:tabs>
-            <w:rPr>
-              <w:rFonts w:eastAsiaTheme="minorEastAsia"/>
-              <w:noProof/>
-              <w:lang w:eastAsia="en-GB"/>
-            </w:rPr>
-          </w:pPr>
-          <w:hyperlink w:anchor="_Toc6576689" w:history="1">
-            <w:r>
-              <w:rPr>
-                <w:rStyle w:val="Hyperlink"/>
-                <w:noProof/>
-              </w:rPr>
-              <w:t>Finite State Machine</w:t>
-            </w:r>
-            <w:r>
-              <w:rPr>
-                <w:noProof/>
-                <w:webHidden/>
-              </w:rPr>
-              <w:tab/>
-            </w:r>
-            <w:r>
-              <w:rPr>
-                <w:noProof/>
-                <w:webHidden/>
-              </w:rPr>
-              <w:fldChar w:fldCharType="begin"/>
-            </w:r>
-            <w:r>
-              <w:rPr>
-                <w:noProof/>
-                <w:webHidden/>
-              </w:rPr>
-              <w:instrText xml:space="preserve"> PAGEREF _Toc6576689 \h </w:instrText>
-            </w:r>
-            <w:r>
-              <w:rPr>
-                <w:noProof/>
-                <w:webHidden/>
-              </w:rPr>
-            </w:r>
-            <w:r>
-              <w:rPr>
-                <w:noProof/>
-                <w:webHidden/>
-              </w:rPr>
-              <w:fldChar w:fldCharType="separate"/>
-            </w:r>
-            <w:r>
-              <w:rPr>
-                <w:noProof/>
-                <w:webHidden/>
-              </w:rPr>
-              <w:t>4</w:t>
-            </w:r>
-            <w:r>
-              <w:rPr>
-                <w:noProof/>
-                <w:webHidden/>
-              </w:rPr>
-              <w:fldChar w:fldCharType="end"/>
-            </w:r>
-          </w:hyperlink>
-        </w:p>
-        <w:p>
-          <w:pPr>
-            <w:pStyle w:val="TOC3"/>
-            <w:tabs>
-              <w:tab w:val="right" w:leader="dot" w:pos="9016"/>
-            </w:tabs>
-            <w:rPr>
-              <w:rFonts w:eastAsiaTheme="minorEastAsia"/>
-              <w:noProof/>
-              <w:lang w:eastAsia="en-GB"/>
-            </w:rPr>
-          </w:pPr>
-          <w:hyperlink w:anchor="_Toc6576690" w:history="1">
-            <w:r>
-              <w:rPr>
-                <w:rStyle w:val="Hyperlink"/>
-                <w:noProof/>
-              </w:rPr>
-              <w:t>Fuzzy Logic State Machine</w:t>
-            </w:r>
-            <w:r>
-              <w:rPr>
-                <w:noProof/>
-                <w:webHidden/>
-              </w:rPr>
-              <w:tab/>
-            </w:r>
-            <w:r>
-              <w:rPr>
-                <w:noProof/>
-                <w:webHidden/>
-              </w:rPr>
-              <w:fldChar w:fldCharType="begin"/>
-            </w:r>
-            <w:r>
-              <w:rPr>
-                <w:noProof/>
-                <w:webHidden/>
-              </w:rPr>
-              <w:instrText xml:space="preserve"> PAGEREF _Toc6576690 \h </w:instrText>
-            </w:r>
-            <w:r>
-              <w:rPr>
-                <w:noProof/>
-                <w:webHidden/>
-              </w:rPr>
-            </w:r>
-            <w:r>
-              <w:rPr>
-                <w:noProof/>
-                <w:webHidden/>
-              </w:rPr>
-              <w:fldChar w:fldCharType="separate"/>
-            </w:r>
-            <w:r>
-              <w:rPr>
-                <w:noProof/>
-                <w:webHidden/>
-              </w:rPr>
-              <w:t>4</w:t>
-            </w:r>
-            <w:r>
-              <w:rPr>
-                <w:noProof/>
-                <w:webHidden/>
-              </w:rPr>
-              <w:fldChar w:fldCharType="end"/>
-            </w:r>
-          </w:hyperlink>
-        </w:p>
-        <w:p>
-          <w:pPr>
-            <w:pStyle w:val="TOC2"/>
-            <w:tabs>
-              <w:tab w:val="right" w:leader="dot" w:pos="9016"/>
-            </w:tabs>
-            <w:rPr>
-              <w:rFonts w:eastAsiaTheme="minorEastAsia"/>
-              <w:noProof/>
-              <w:lang w:eastAsia="en-GB"/>
-            </w:rPr>
-          </w:pPr>
-          <w:hyperlink w:anchor="_Toc6576691" w:history="1">
-            <w:r>
-              <w:rPr>
-                <w:rStyle w:val="Hyperlink"/>
-                <w:noProof/>
-              </w:rPr>
-              <w:t>Ease of Coding</w:t>
-            </w:r>
-            <w:r>
-              <w:rPr>
-                <w:noProof/>
-                <w:webHidden/>
-              </w:rPr>
-              <w:tab/>
-            </w:r>
-            <w:r>
-              <w:rPr>
-                <w:noProof/>
-                <w:webHidden/>
-              </w:rPr>
-              <w:fldChar w:fldCharType="begin"/>
-            </w:r>
-            <w:r>
-              <w:rPr>
-                <w:noProof/>
-                <w:webHidden/>
-              </w:rPr>
-              <w:instrText xml:space="preserve"> PAGEREF _Toc6576691 \h </w:instrText>
-            </w:r>
-            <w:r>
-              <w:rPr>
-                <w:noProof/>
-                <w:webHidden/>
-              </w:rPr>
-            </w:r>
-            <w:r>
-              <w:rPr>
-                <w:noProof/>
-                <w:webHidden/>
-              </w:rPr>
-              <w:fldChar w:fldCharType="separate"/>
-            </w:r>
-            <w:r>
-              <w:rPr>
-                <w:noProof/>
-                <w:webHidden/>
-              </w:rPr>
-              <w:t>4</w:t>
+              <w:t>13</w:t>
             </w:r>
             <w:r>
               <w:rPr>
@@ -1654,13 +2681,13 @@
               <w:lang w:eastAsia="en-GB"/>
             </w:rPr>
           </w:pPr>
-          <w:hyperlink w:anchor="_Toc6576692" w:history="1">
+          <w:hyperlink w:anchor="_Toc6601089" w:history="1">
             <w:r>
               <w:rPr>
                 <w:rStyle w:val="Hyperlink"/>
                 <w:noProof/>
               </w:rPr>
-              <w:t>Design</w:t>
+              <w:t>Results &amp; Conclusions</w:t>
             </w:r>
             <w:r>
               <w:rPr>
@@ -1681,7 +2708,7 @@
                 <w:noProof/>
                 <w:webHidden/>
               </w:rPr>
-              <w:instrText xml:space="preserve"> PAGEREF _Toc6576692 \h </w:instrText>
+              <w:instrText xml:space="preserve"> PAGEREF _Toc6601089 \h </w:instrText>
             </w:r>
             <w:r>
               <w:rPr>
@@ -1701,7 +2728,7 @@
                 <w:noProof/>
                 <w:webHidden/>
               </w:rPr>
-              <w:t>4</w:t>
+              <w:t>16</w:t>
             </w:r>
             <w:r>
               <w:rPr>
@@ -1724,13 +2751,13 @@
               <w:lang w:eastAsia="en-GB"/>
             </w:rPr>
           </w:pPr>
-          <w:hyperlink w:anchor="_Toc6576693" w:history="1">
+          <w:hyperlink w:anchor="_Toc6601090" w:history="1">
             <w:r>
               <w:rPr>
                 <w:rStyle w:val="Hyperlink"/>
                 <w:noProof/>
               </w:rPr>
-              <w:t>Method</w:t>
+              <w:t>References</w:t>
             </w:r>
             <w:r>
               <w:rPr>
@@ -1751,7 +2778,7 @@
                 <w:noProof/>
                 <w:webHidden/>
               </w:rPr>
-              <w:instrText xml:space="preserve"> PAGEREF _Toc6576693 \h </w:instrText>
+              <w:instrText xml:space="preserve"> PAGEREF _Toc6601090 \h </w:instrText>
             </w:r>
             <w:r>
               <w:rPr>
@@ -1771,987 +2798,7 @@
                 <w:noProof/>
                 <w:webHidden/>
               </w:rPr>
-              <w:t>6</w:t>
-            </w:r>
-            <w:r>
-              <w:rPr>
-                <w:noProof/>
-                <w:webHidden/>
-              </w:rPr>
-              <w:fldChar w:fldCharType="end"/>
-            </w:r>
-          </w:hyperlink>
-        </w:p>
-        <w:p>
-          <w:pPr>
-            <w:pStyle w:val="TOC2"/>
-            <w:tabs>
-              <w:tab w:val="right" w:leader="dot" w:pos="9016"/>
-            </w:tabs>
-            <w:rPr>
-              <w:rFonts w:eastAsiaTheme="minorEastAsia"/>
-              <w:noProof/>
-              <w:lang w:eastAsia="en-GB"/>
-            </w:rPr>
-          </w:pPr>
-          <w:hyperlink w:anchor="_Toc6576694" w:history="1">
-            <w:r>
-              <w:rPr>
-                <w:rStyle w:val="Hyperlink"/>
-                <w:noProof/>
-              </w:rPr>
-              <w:t>First Iteration</w:t>
-            </w:r>
-            <w:r>
-              <w:rPr>
-                <w:noProof/>
-                <w:webHidden/>
-              </w:rPr>
-              <w:tab/>
-            </w:r>
-            <w:r>
-              <w:rPr>
-                <w:noProof/>
-                <w:webHidden/>
-              </w:rPr>
-              <w:fldChar w:fldCharType="begin"/>
-            </w:r>
-            <w:r>
-              <w:rPr>
-                <w:noProof/>
-                <w:webHidden/>
-              </w:rPr>
-              <w:instrText xml:space="preserve"> PAGEREF _Toc6576694 \h </w:instrText>
-            </w:r>
-            <w:r>
-              <w:rPr>
-                <w:noProof/>
-                <w:webHidden/>
-              </w:rPr>
-            </w:r>
-            <w:r>
-              <w:rPr>
-                <w:noProof/>
-                <w:webHidden/>
-              </w:rPr>
-              <w:fldChar w:fldCharType="separate"/>
-            </w:r>
-            <w:r>
-              <w:rPr>
-                <w:noProof/>
-                <w:webHidden/>
-              </w:rPr>
-              <w:t>6</w:t>
-            </w:r>
-            <w:r>
-              <w:rPr>
-                <w:noProof/>
-                <w:webHidden/>
-              </w:rPr>
-              <w:fldChar w:fldCharType="end"/>
-            </w:r>
-          </w:hyperlink>
-        </w:p>
-        <w:p>
-          <w:pPr>
-            <w:pStyle w:val="TOC3"/>
-            <w:tabs>
-              <w:tab w:val="right" w:leader="dot" w:pos="9016"/>
-            </w:tabs>
-            <w:rPr>
-              <w:rFonts w:eastAsiaTheme="minorEastAsia"/>
-              <w:noProof/>
-              <w:lang w:eastAsia="en-GB"/>
-            </w:rPr>
-          </w:pPr>
-          <w:hyperlink w:anchor="_Toc6576695" w:history="1">
-            <w:r>
-              <w:rPr>
-                <w:rStyle w:val="Hyperlink"/>
-                <w:noProof/>
-              </w:rPr>
-              <w:t>Input</w:t>
-            </w:r>
-            <w:r>
-              <w:rPr>
-                <w:noProof/>
-                <w:webHidden/>
-              </w:rPr>
-              <w:tab/>
-            </w:r>
-            <w:r>
-              <w:rPr>
-                <w:noProof/>
-                <w:webHidden/>
-              </w:rPr>
-              <w:fldChar w:fldCharType="begin"/>
-            </w:r>
-            <w:r>
-              <w:rPr>
-                <w:noProof/>
-                <w:webHidden/>
-              </w:rPr>
-              <w:instrText xml:space="preserve"> PAGEREF _Toc6576695 \h </w:instrText>
-            </w:r>
-            <w:r>
-              <w:rPr>
-                <w:noProof/>
-                <w:webHidden/>
-              </w:rPr>
-            </w:r>
-            <w:r>
-              <w:rPr>
-                <w:noProof/>
-                <w:webHidden/>
-              </w:rPr>
-              <w:fldChar w:fldCharType="separate"/>
-            </w:r>
-            <w:r>
-              <w:rPr>
-                <w:noProof/>
-                <w:webHidden/>
-              </w:rPr>
-              <w:t>6</w:t>
-            </w:r>
-            <w:r>
-              <w:rPr>
-                <w:noProof/>
-                <w:webHidden/>
-              </w:rPr>
-              <w:fldChar w:fldCharType="end"/>
-            </w:r>
-          </w:hyperlink>
-        </w:p>
-        <w:p>
-          <w:pPr>
-            <w:pStyle w:val="TOC3"/>
-            <w:tabs>
-              <w:tab w:val="right" w:leader="dot" w:pos="9016"/>
-            </w:tabs>
-            <w:rPr>
-              <w:rFonts w:eastAsiaTheme="minorEastAsia"/>
-              <w:noProof/>
-              <w:lang w:eastAsia="en-GB"/>
-            </w:rPr>
-          </w:pPr>
-          <w:hyperlink w:anchor="_Toc6576696" w:history="1">
-            <w:r>
-              <w:rPr>
-                <w:rStyle w:val="Hyperlink"/>
-                <w:noProof/>
-              </w:rPr>
-              <w:t>Output</w:t>
-            </w:r>
-            <w:r>
-              <w:rPr>
-                <w:noProof/>
-                <w:webHidden/>
-              </w:rPr>
-              <w:tab/>
-            </w:r>
-            <w:r>
-              <w:rPr>
-                <w:noProof/>
-                <w:webHidden/>
-              </w:rPr>
-              <w:fldChar w:fldCharType="begin"/>
-            </w:r>
-            <w:r>
-              <w:rPr>
-                <w:noProof/>
-                <w:webHidden/>
-              </w:rPr>
-              <w:instrText xml:space="preserve"> PAGEREF _Toc6576696 \h </w:instrText>
-            </w:r>
-            <w:r>
-              <w:rPr>
-                <w:noProof/>
-                <w:webHidden/>
-              </w:rPr>
-            </w:r>
-            <w:r>
-              <w:rPr>
-                <w:noProof/>
-                <w:webHidden/>
-              </w:rPr>
-              <w:fldChar w:fldCharType="separate"/>
-            </w:r>
-            <w:r>
-              <w:rPr>
-                <w:noProof/>
-                <w:webHidden/>
-              </w:rPr>
-              <w:t>7</w:t>
-            </w:r>
-            <w:r>
-              <w:rPr>
-                <w:noProof/>
-                <w:webHidden/>
-              </w:rPr>
-              <w:fldChar w:fldCharType="end"/>
-            </w:r>
-          </w:hyperlink>
-        </w:p>
-        <w:p>
-          <w:pPr>
-            <w:pStyle w:val="TOC3"/>
-            <w:tabs>
-              <w:tab w:val="right" w:leader="dot" w:pos="9016"/>
-            </w:tabs>
-            <w:rPr>
-              <w:rFonts w:eastAsiaTheme="minorEastAsia"/>
-              <w:noProof/>
-              <w:lang w:eastAsia="en-GB"/>
-            </w:rPr>
-          </w:pPr>
-          <w:hyperlink w:anchor="_Toc6576697" w:history="1">
-            <w:r>
-              <w:rPr>
-                <w:rStyle w:val="Hyperlink"/>
-                <w:noProof/>
-              </w:rPr>
-              <w:t>Surface</w:t>
-            </w:r>
-            <w:r>
-              <w:rPr>
-                <w:noProof/>
-                <w:webHidden/>
-              </w:rPr>
-              <w:tab/>
-            </w:r>
-            <w:r>
-              <w:rPr>
-                <w:noProof/>
-                <w:webHidden/>
-              </w:rPr>
-              <w:fldChar w:fldCharType="begin"/>
-            </w:r>
-            <w:r>
-              <w:rPr>
-                <w:noProof/>
-                <w:webHidden/>
-              </w:rPr>
-              <w:instrText xml:space="preserve"> PAGEREF _Toc6576697 \h </w:instrText>
-            </w:r>
-            <w:r>
-              <w:rPr>
-                <w:noProof/>
-                <w:webHidden/>
-              </w:rPr>
-            </w:r>
-            <w:r>
-              <w:rPr>
-                <w:noProof/>
-                <w:webHidden/>
-              </w:rPr>
-              <w:fldChar w:fldCharType="separate"/>
-            </w:r>
-            <w:r>
-              <w:rPr>
-                <w:noProof/>
-                <w:webHidden/>
-              </w:rPr>
-              <w:t>7</w:t>
-            </w:r>
-            <w:r>
-              <w:rPr>
-                <w:noProof/>
-                <w:webHidden/>
-              </w:rPr>
-              <w:fldChar w:fldCharType="end"/>
-            </w:r>
-          </w:hyperlink>
-        </w:p>
-        <w:p>
-          <w:pPr>
-            <w:pStyle w:val="TOC2"/>
-            <w:tabs>
-              <w:tab w:val="right" w:leader="dot" w:pos="9016"/>
-            </w:tabs>
-            <w:rPr>
-              <w:rFonts w:eastAsiaTheme="minorEastAsia"/>
-              <w:noProof/>
-              <w:lang w:eastAsia="en-GB"/>
-            </w:rPr>
-          </w:pPr>
-          <w:hyperlink w:anchor="_Toc6576698" w:history="1">
-            <w:r>
-              <w:rPr>
-                <w:rStyle w:val="Hyperlink"/>
-                <w:noProof/>
-              </w:rPr>
-              <w:t>Second Iteration</w:t>
-            </w:r>
-            <w:r>
-              <w:rPr>
-                <w:noProof/>
-                <w:webHidden/>
-              </w:rPr>
-              <w:tab/>
-            </w:r>
-            <w:r>
-              <w:rPr>
-                <w:noProof/>
-                <w:webHidden/>
-              </w:rPr>
-              <w:fldChar w:fldCharType="begin"/>
-            </w:r>
-            <w:r>
-              <w:rPr>
-                <w:noProof/>
-                <w:webHidden/>
-              </w:rPr>
-              <w:instrText xml:space="preserve"> PAGEREF _Toc6576698 \h </w:instrText>
-            </w:r>
-            <w:r>
-              <w:rPr>
-                <w:noProof/>
-                <w:webHidden/>
-              </w:rPr>
-            </w:r>
-            <w:r>
-              <w:rPr>
-                <w:noProof/>
-                <w:webHidden/>
-              </w:rPr>
-              <w:fldChar w:fldCharType="separate"/>
-            </w:r>
-            <w:r>
-              <w:rPr>
-                <w:noProof/>
-                <w:webHidden/>
-              </w:rPr>
-              <w:t>9</w:t>
-            </w:r>
-            <w:r>
-              <w:rPr>
-                <w:noProof/>
-                <w:webHidden/>
-              </w:rPr>
-              <w:fldChar w:fldCharType="end"/>
-            </w:r>
-          </w:hyperlink>
-        </w:p>
-        <w:p>
-          <w:pPr>
-            <w:pStyle w:val="TOC3"/>
-            <w:tabs>
-              <w:tab w:val="right" w:leader="dot" w:pos="9016"/>
-            </w:tabs>
-            <w:rPr>
-              <w:rFonts w:eastAsiaTheme="minorEastAsia"/>
-              <w:noProof/>
-              <w:lang w:eastAsia="en-GB"/>
-            </w:rPr>
-          </w:pPr>
-          <w:hyperlink w:anchor="_Toc6576699" w:history="1">
-            <w:r>
-              <w:rPr>
-                <w:rStyle w:val="Hyperlink"/>
-                <w:noProof/>
-              </w:rPr>
-              <w:t>Input</w:t>
-            </w:r>
-            <w:r>
-              <w:rPr>
-                <w:noProof/>
-                <w:webHidden/>
-              </w:rPr>
-              <w:tab/>
-            </w:r>
-            <w:r>
-              <w:rPr>
-                <w:noProof/>
-                <w:webHidden/>
-              </w:rPr>
-              <w:fldChar w:fldCharType="begin"/>
-            </w:r>
-            <w:r>
-              <w:rPr>
-                <w:noProof/>
-                <w:webHidden/>
-              </w:rPr>
-              <w:instrText xml:space="preserve"> PAGEREF _Toc6576699 \h </w:instrText>
-            </w:r>
-            <w:r>
-              <w:rPr>
-                <w:noProof/>
-                <w:webHidden/>
-              </w:rPr>
-            </w:r>
-            <w:r>
-              <w:rPr>
-                <w:noProof/>
-                <w:webHidden/>
-              </w:rPr>
-              <w:fldChar w:fldCharType="separate"/>
-            </w:r>
-            <w:r>
-              <w:rPr>
-                <w:noProof/>
-                <w:webHidden/>
-              </w:rPr>
-              <w:t>9</w:t>
-            </w:r>
-            <w:r>
-              <w:rPr>
-                <w:noProof/>
-                <w:webHidden/>
-              </w:rPr>
-              <w:fldChar w:fldCharType="end"/>
-            </w:r>
-          </w:hyperlink>
-        </w:p>
-        <w:p>
-          <w:pPr>
-            <w:pStyle w:val="TOC3"/>
-            <w:tabs>
-              <w:tab w:val="right" w:leader="dot" w:pos="9016"/>
-            </w:tabs>
-            <w:rPr>
-              <w:rFonts w:eastAsiaTheme="minorEastAsia"/>
-              <w:noProof/>
-              <w:lang w:eastAsia="en-GB"/>
-            </w:rPr>
-          </w:pPr>
-          <w:hyperlink w:anchor="_Toc6576700" w:history="1">
-            <w:r>
-              <w:rPr>
-                <w:rStyle w:val="Hyperlink"/>
-                <w:noProof/>
-              </w:rPr>
-              <w:t>Output</w:t>
-            </w:r>
-            <w:r>
-              <w:rPr>
-                <w:noProof/>
-                <w:webHidden/>
-              </w:rPr>
-              <w:tab/>
-            </w:r>
-            <w:r>
-              <w:rPr>
-                <w:noProof/>
-                <w:webHidden/>
-              </w:rPr>
-              <w:fldChar w:fldCharType="begin"/>
-            </w:r>
-            <w:r>
-              <w:rPr>
-                <w:noProof/>
-                <w:webHidden/>
-              </w:rPr>
-              <w:instrText xml:space="preserve"> PAGEREF _Toc6576700 \h </w:instrText>
-            </w:r>
-            <w:r>
-              <w:rPr>
-                <w:noProof/>
-                <w:webHidden/>
-              </w:rPr>
-            </w:r>
-            <w:r>
-              <w:rPr>
-                <w:noProof/>
-                <w:webHidden/>
-              </w:rPr>
-              <w:fldChar w:fldCharType="separate"/>
-            </w:r>
-            <w:r>
-              <w:rPr>
-                <w:noProof/>
-                <w:webHidden/>
-              </w:rPr>
-              <w:t>9</w:t>
-            </w:r>
-            <w:r>
-              <w:rPr>
-                <w:noProof/>
-                <w:webHidden/>
-              </w:rPr>
-              <w:fldChar w:fldCharType="end"/>
-            </w:r>
-          </w:hyperlink>
-        </w:p>
-        <w:p>
-          <w:pPr>
-            <w:pStyle w:val="TOC3"/>
-            <w:tabs>
-              <w:tab w:val="right" w:leader="dot" w:pos="9016"/>
-            </w:tabs>
-            <w:rPr>
-              <w:rFonts w:eastAsiaTheme="minorEastAsia"/>
-              <w:noProof/>
-              <w:lang w:eastAsia="en-GB"/>
-            </w:rPr>
-          </w:pPr>
-          <w:hyperlink w:anchor="_Toc6576701" w:history="1">
-            <w:r>
-              <w:rPr>
-                <w:rStyle w:val="Hyperlink"/>
-                <w:noProof/>
-              </w:rPr>
-              <w:t>Surface</w:t>
-            </w:r>
-            <w:r>
-              <w:rPr>
-                <w:noProof/>
-                <w:webHidden/>
-              </w:rPr>
-              <w:tab/>
-            </w:r>
-            <w:r>
-              <w:rPr>
-                <w:noProof/>
-                <w:webHidden/>
-              </w:rPr>
-              <w:fldChar w:fldCharType="begin"/>
-            </w:r>
-            <w:r>
-              <w:rPr>
-                <w:noProof/>
-                <w:webHidden/>
-              </w:rPr>
-              <w:instrText xml:space="preserve"> PAGEREF _Toc6576701 \h </w:instrText>
-            </w:r>
-            <w:r>
-              <w:rPr>
-                <w:noProof/>
-                <w:webHidden/>
-              </w:rPr>
-            </w:r>
-            <w:r>
-              <w:rPr>
-                <w:noProof/>
-                <w:webHidden/>
-              </w:rPr>
-              <w:fldChar w:fldCharType="separate"/>
-            </w:r>
-            <w:r>
-              <w:rPr>
-                <w:noProof/>
-                <w:webHidden/>
-              </w:rPr>
-              <w:t>10</w:t>
-            </w:r>
-            <w:r>
-              <w:rPr>
-                <w:noProof/>
-                <w:webHidden/>
-              </w:rPr>
-              <w:fldChar w:fldCharType="end"/>
-            </w:r>
-          </w:hyperlink>
-        </w:p>
-        <w:p>
-          <w:pPr>
-            <w:pStyle w:val="TOC1"/>
-            <w:tabs>
-              <w:tab w:val="right" w:leader="dot" w:pos="9016"/>
-            </w:tabs>
-            <w:rPr>
-              <w:rFonts w:eastAsiaTheme="minorEastAsia"/>
-              <w:noProof/>
-              <w:lang w:eastAsia="en-GB"/>
-            </w:rPr>
-          </w:pPr>
-          <w:hyperlink w:anchor="_Toc6576702" w:history="1">
-            <w:r>
-              <w:rPr>
-                <w:rStyle w:val="Hyperlink"/>
-                <w:noProof/>
-              </w:rPr>
-              <w:t>Test Data</w:t>
-            </w:r>
-            <w:r>
-              <w:rPr>
-                <w:noProof/>
-                <w:webHidden/>
-              </w:rPr>
-              <w:tab/>
-            </w:r>
-            <w:r>
-              <w:rPr>
-                <w:noProof/>
-                <w:webHidden/>
-              </w:rPr>
-              <w:fldChar w:fldCharType="begin"/>
-            </w:r>
-            <w:r>
-              <w:rPr>
-                <w:noProof/>
-                <w:webHidden/>
-              </w:rPr>
-              <w:instrText xml:space="preserve"> PAGEREF _Toc6576702 \h </w:instrText>
-            </w:r>
-            <w:r>
-              <w:rPr>
-                <w:noProof/>
-                <w:webHidden/>
-              </w:rPr>
-            </w:r>
-            <w:r>
-              <w:rPr>
-                <w:noProof/>
-                <w:webHidden/>
-              </w:rPr>
-              <w:fldChar w:fldCharType="separate"/>
-            </w:r>
-            <w:r>
-              <w:rPr>
-                <w:noProof/>
-                <w:webHidden/>
-              </w:rPr>
-              <w:t>11</w:t>
-            </w:r>
-            <w:r>
-              <w:rPr>
-                <w:noProof/>
-                <w:webHidden/>
-              </w:rPr>
-              <w:fldChar w:fldCharType="end"/>
-            </w:r>
-          </w:hyperlink>
-        </w:p>
-        <w:p>
-          <w:pPr>
-            <w:pStyle w:val="TOC2"/>
-            <w:tabs>
-              <w:tab w:val="right" w:leader="dot" w:pos="9016"/>
-            </w:tabs>
-            <w:rPr>
-              <w:rFonts w:eastAsiaTheme="minorEastAsia"/>
-              <w:noProof/>
-              <w:lang w:eastAsia="en-GB"/>
-            </w:rPr>
-          </w:pPr>
-          <w:hyperlink w:anchor="_Toc6576703" w:history="1">
-            <w:r>
-              <w:rPr>
-                <w:rStyle w:val="Hyperlink"/>
-                <w:noProof/>
-              </w:rPr>
-              <w:t>Fuzzy Logic State Machine</w:t>
-            </w:r>
-            <w:r>
-              <w:rPr>
-                <w:noProof/>
-                <w:webHidden/>
-              </w:rPr>
-              <w:tab/>
-            </w:r>
-            <w:r>
-              <w:rPr>
-                <w:noProof/>
-                <w:webHidden/>
-              </w:rPr>
-              <w:fldChar w:fldCharType="begin"/>
-            </w:r>
-            <w:r>
-              <w:rPr>
-                <w:noProof/>
-                <w:webHidden/>
-              </w:rPr>
-              <w:instrText xml:space="preserve"> PAGEREF _Toc6576703 \h </w:instrText>
-            </w:r>
-            <w:r>
-              <w:rPr>
-                <w:noProof/>
-                <w:webHidden/>
-              </w:rPr>
-            </w:r>
-            <w:r>
-              <w:rPr>
-                <w:noProof/>
-                <w:webHidden/>
-              </w:rPr>
-              <w:fldChar w:fldCharType="separate"/>
-            </w:r>
-            <w:r>
-              <w:rPr>
-                <w:noProof/>
-                <w:webHidden/>
-              </w:rPr>
-              <w:t>11</w:t>
-            </w:r>
-            <w:r>
-              <w:rPr>
-                <w:noProof/>
-                <w:webHidden/>
-              </w:rPr>
-              <w:fldChar w:fldCharType="end"/>
-            </w:r>
-          </w:hyperlink>
-        </w:p>
-        <w:p>
-          <w:pPr>
-            <w:pStyle w:val="TOC3"/>
-            <w:tabs>
-              <w:tab w:val="right" w:leader="dot" w:pos="9016"/>
-            </w:tabs>
-            <w:rPr>
-              <w:rFonts w:eastAsiaTheme="minorEastAsia"/>
-              <w:noProof/>
-              <w:lang w:eastAsia="en-GB"/>
-            </w:rPr>
-          </w:pPr>
-          <w:hyperlink w:anchor="_Toc6576704" w:history="1">
-            <w:r>
-              <w:rPr>
-                <w:rStyle w:val="Hyperlink"/>
-                <w:noProof/>
-              </w:rPr>
-              <w:t>Graphs</w:t>
-            </w:r>
-            <w:r>
-              <w:rPr>
-                <w:noProof/>
-                <w:webHidden/>
-              </w:rPr>
-              <w:tab/>
-            </w:r>
-            <w:r>
-              <w:rPr>
-                <w:noProof/>
-                <w:webHidden/>
-              </w:rPr>
-              <w:fldChar w:fldCharType="begin"/>
-            </w:r>
-            <w:r>
-              <w:rPr>
-                <w:noProof/>
-                <w:webHidden/>
-              </w:rPr>
-              <w:instrText xml:space="preserve"> PAGEREF _Toc6576704 \h </w:instrText>
-            </w:r>
-            <w:r>
-              <w:rPr>
-                <w:noProof/>
-                <w:webHidden/>
-              </w:rPr>
-            </w:r>
-            <w:r>
-              <w:rPr>
-                <w:noProof/>
-                <w:webHidden/>
-              </w:rPr>
-              <w:fldChar w:fldCharType="separate"/>
-            </w:r>
-            <w:r>
-              <w:rPr>
-                <w:noProof/>
-                <w:webHidden/>
-              </w:rPr>
-              <w:t>12</w:t>
-            </w:r>
-            <w:r>
-              <w:rPr>
-                <w:noProof/>
-                <w:webHidden/>
-              </w:rPr>
-              <w:fldChar w:fldCharType="end"/>
-            </w:r>
-          </w:hyperlink>
-        </w:p>
-        <w:p>
-          <w:pPr>
-            <w:pStyle w:val="TOC2"/>
-            <w:tabs>
-              <w:tab w:val="right" w:leader="dot" w:pos="9016"/>
-            </w:tabs>
-            <w:rPr>
-              <w:rFonts w:eastAsiaTheme="minorEastAsia"/>
-              <w:noProof/>
-              <w:lang w:eastAsia="en-GB"/>
-            </w:rPr>
-          </w:pPr>
-          <w:hyperlink w:anchor="_Toc6576705" w:history="1">
-            <w:r>
-              <w:rPr>
-                <w:rStyle w:val="Hyperlink"/>
-                <w:noProof/>
-              </w:rPr>
-              <w:t>Finite vs Fuzzy Logic State Machines</w:t>
-            </w:r>
-            <w:r>
-              <w:rPr>
-                <w:noProof/>
-                <w:webHidden/>
-              </w:rPr>
-              <w:tab/>
-            </w:r>
-            <w:r>
-              <w:rPr>
-                <w:noProof/>
-                <w:webHidden/>
-              </w:rPr>
-              <w:fldChar w:fldCharType="begin"/>
-            </w:r>
-            <w:r>
-              <w:rPr>
-                <w:noProof/>
-                <w:webHidden/>
-              </w:rPr>
-              <w:instrText xml:space="preserve"> PAGEREF _Toc6576705 \h </w:instrText>
-            </w:r>
-            <w:r>
-              <w:rPr>
-                <w:noProof/>
-                <w:webHidden/>
-              </w:rPr>
-            </w:r>
-            <w:r>
-              <w:rPr>
-                <w:noProof/>
-                <w:webHidden/>
-              </w:rPr>
-              <w:fldChar w:fldCharType="separate"/>
-            </w:r>
-            <w:r>
-              <w:rPr>
-                <w:noProof/>
-                <w:webHidden/>
-              </w:rPr>
-              <w:t>13</w:t>
-            </w:r>
-            <w:r>
-              <w:rPr>
-                <w:noProof/>
-                <w:webHidden/>
-              </w:rPr>
-              <w:fldChar w:fldCharType="end"/>
-            </w:r>
-          </w:hyperlink>
-        </w:p>
-        <w:p>
-          <w:pPr>
-            <w:pStyle w:val="TOC1"/>
-            <w:tabs>
-              <w:tab w:val="right" w:leader="dot" w:pos="9016"/>
-            </w:tabs>
-            <w:rPr>
-              <w:rFonts w:eastAsiaTheme="minorEastAsia"/>
-              <w:noProof/>
-              <w:lang w:eastAsia="en-GB"/>
-            </w:rPr>
-          </w:pPr>
-          <w:hyperlink w:anchor="_Toc6576706" w:history="1">
-            <w:r>
-              <w:rPr>
-                <w:rStyle w:val="Hyperlink"/>
-                <w:noProof/>
-              </w:rPr>
-              <w:t>Results &amp; Conclusions</w:t>
-            </w:r>
-            <w:r>
-              <w:rPr>
-                <w:noProof/>
-                <w:webHidden/>
-              </w:rPr>
-              <w:tab/>
-            </w:r>
-            <w:r>
-              <w:rPr>
-                <w:noProof/>
-                <w:webHidden/>
-              </w:rPr>
-              <w:fldChar w:fldCharType="begin"/>
-            </w:r>
-            <w:r>
-              <w:rPr>
-                <w:noProof/>
-                <w:webHidden/>
-              </w:rPr>
-              <w:instrText xml:space="preserve"> PAGEREF _Toc6576706 \h </w:instrText>
-            </w:r>
-            <w:r>
-              <w:rPr>
-                <w:noProof/>
-                <w:webHidden/>
-              </w:rPr>
-            </w:r>
-            <w:r>
-              <w:rPr>
-                <w:noProof/>
-                <w:webHidden/>
-              </w:rPr>
-              <w:fldChar w:fldCharType="separate"/>
-            </w:r>
-            <w:r>
-              <w:rPr>
-                <w:noProof/>
-                <w:webHidden/>
-              </w:rPr>
-              <w:t>16</w:t>
-            </w:r>
-            <w:r>
-              <w:rPr>
-                <w:noProof/>
-                <w:webHidden/>
-              </w:rPr>
-              <w:fldChar w:fldCharType="end"/>
-            </w:r>
-          </w:hyperlink>
-        </w:p>
-        <w:p>
-          <w:pPr>
-            <w:pStyle w:val="TOC1"/>
-            <w:tabs>
-              <w:tab w:val="right" w:leader="dot" w:pos="9016"/>
-            </w:tabs>
-            <w:rPr>
-              <w:rFonts w:eastAsiaTheme="minorEastAsia"/>
-              <w:noProof/>
-              <w:lang w:eastAsia="en-GB"/>
-            </w:rPr>
-          </w:pPr>
-          <w:hyperlink w:anchor="_Toc6576707" w:history="1">
-            <w:r>
-              <w:rPr>
-                <w:rStyle w:val="Hyperlink"/>
-                <w:noProof/>
-              </w:rPr>
-              <w:t>References</w:t>
-            </w:r>
-            <w:r>
-              <w:rPr>
-                <w:noProof/>
-                <w:webHidden/>
-              </w:rPr>
-              <w:tab/>
-            </w:r>
-            <w:r>
-              <w:rPr>
-                <w:noProof/>
-                <w:webHidden/>
-              </w:rPr>
-              <w:fldChar w:fldCharType="begin"/>
-            </w:r>
-            <w:r>
-              <w:rPr>
-                <w:noProof/>
-                <w:webHidden/>
-              </w:rPr>
-              <w:instrText xml:space="preserve"> PAGEREF _Toc6576707 \h </w:instrText>
-            </w:r>
-            <w:r>
-              <w:rPr>
-                <w:noProof/>
-                <w:webHidden/>
-              </w:rPr>
-            </w:r>
-            <w:r>
-              <w:rPr>
-                <w:noProof/>
-                <w:webHidden/>
-              </w:rPr>
-              <w:fldChar w:fldCharType="separate"/>
-            </w:r>
-            <w:r>
-              <w:rPr>
-                <w:noProof/>
-                <w:webHidden/>
-              </w:rPr>
-              <w:t>16</w:t>
+              <w:t>17</w:t>
             </w:r>
             <w:r>
               <w:rPr>
@@ -2782,12 +2829,12 @@
       <w:r>
         <w:br w:type="page"/>
       </w:r>
-      <w:bookmarkStart w:id="0" w:name="_Toc6576681"/>
+      <w:bookmarkStart w:id="1" w:name="_Toc6601064"/>
       <w:r>
         <w:lastRenderedPageBreak/>
         <w:t>Introduction</w:t>
       </w:r>
-      <w:bookmarkEnd w:id="0"/>
+      <w:bookmarkEnd w:id="1"/>
     </w:p>
     <w:p>
       <w:r>
@@ -2828,18 +2875,24 @@
     </w:p>
     <w:p>
       <w:r>
-        <w:t>For the purpose of this application, the two AI techniques chosen for comparison were Finite State Machine and Fuzzy Logic State Machine.</w:t>
+        <w:t>For</w:t>
+      </w:r>
+      <w:r>
+        <w:t xml:space="preserve"> this application, the two AI techniques chosen for comparison were Finite State Machine and Fuzzy Logic State Machine.</w:t>
+      </w:r>
+      <w:r>
+        <w:t xml:space="preserve"> Due to their simplistic nature, and the simplicity of the application, they seemed like the best fit.</w:t>
       </w:r>
     </w:p>
     <w:p>
       <w:pPr>
         <w:pStyle w:val="Heading1"/>
       </w:pPr>
-      <w:bookmarkStart w:id="1" w:name="_Toc6576682"/>
+      <w:bookmarkStart w:id="2" w:name="_Toc6601065"/>
       <w:r>
         <w:t>Application</w:t>
       </w:r>
-      <w:bookmarkEnd w:id="1"/>
+      <w:bookmarkEnd w:id="2"/>
     </w:p>
     <w:p>
       <w:r>
@@ -2888,7 +2941,7 @@
           <w:lang w:eastAsia="en-GB"/>
         </w:rPr>
         <w:drawing>
-          <wp:inline distT="0" distB="0" distL="0" distR="0">
+          <wp:inline distT="0" distB="0" distL="0" distR="0" wp14:anchorId="018D583B" wp14:editId="267E9040">
             <wp:extent cx="3952875" cy="3121221"/>
             <wp:effectExtent l="0" t="0" r="0" b="3175"/>
             <wp:docPr id="11" name="Picture 11"/>
@@ -2938,14 +2991,36 @@
       <w:r>
         <w:t xml:space="preserve">Figure </w:t>
       </w:r>
-      <w:fldSimple w:instr=" SEQ Figure \* ARABIC ">
-        <w:r>
-          <w:rPr>
-            <w:noProof/>
-          </w:rPr>
-          <w:t>1</w:t>
-        </w:r>
-      </w:fldSimple>
+      <w:r>
+        <w:rPr>
+          <w:noProof/>
+        </w:rPr>
+        <w:fldChar w:fldCharType="begin"/>
+      </w:r>
+      <w:r>
+        <w:rPr>
+          <w:noProof/>
+        </w:rPr>
+        <w:instrText xml:space="preserve"> SEQ Figure \* ARABIC </w:instrText>
+      </w:r>
+      <w:r>
+        <w:rPr>
+          <w:noProof/>
+        </w:rPr>
+        <w:fldChar w:fldCharType="separate"/>
+      </w:r>
+      <w:r>
+        <w:rPr>
+          <w:noProof/>
+        </w:rPr>
+        <w:t>1</w:t>
+      </w:r>
+      <w:r>
+        <w:rPr>
+          <w:noProof/>
+        </w:rPr>
+        <w:fldChar w:fldCharType="end"/>
+      </w:r>
       <w:r>
         <w:t>: Application</w:t>
       </w:r>
@@ -2973,7 +3048,7 @@
         </w:rPr>
         <w:lastRenderedPageBreak/>
         <w:drawing>
-          <wp:inline distT="0" distB="0" distL="0" distR="0">
+          <wp:inline distT="0" distB="0" distL="0" distR="0" wp14:anchorId="60709F4C" wp14:editId="5B9C06DA">
             <wp:extent cx="1301957" cy="2257425"/>
             <wp:effectExtent l="0" t="0" r="0" b="0"/>
             <wp:docPr id="4" name="Picture 4"/>
@@ -3023,14 +3098,36 @@
       <w:r>
         <w:t xml:space="preserve">Figure </w:t>
       </w:r>
-      <w:fldSimple w:instr=" SEQ Figure \* ARABIC ">
-        <w:r>
-          <w:rPr>
-            <w:noProof/>
-          </w:rPr>
-          <w:t>2</w:t>
-        </w:r>
-      </w:fldSimple>
+      <w:r>
+        <w:rPr>
+          <w:noProof/>
+        </w:rPr>
+        <w:fldChar w:fldCharType="begin"/>
+      </w:r>
+      <w:r>
+        <w:rPr>
+          <w:noProof/>
+        </w:rPr>
+        <w:instrText xml:space="preserve"> SEQ Figure \* ARABIC </w:instrText>
+      </w:r>
+      <w:r>
+        <w:rPr>
+          <w:noProof/>
+        </w:rPr>
+        <w:fldChar w:fldCharType="separate"/>
+      </w:r>
+      <w:r>
+        <w:rPr>
+          <w:noProof/>
+        </w:rPr>
+        <w:t>2</w:t>
+      </w:r>
+      <w:r>
+        <w:rPr>
+          <w:noProof/>
+        </w:rPr>
+        <w:fldChar w:fldCharType="end"/>
+      </w:r>
       <w:r>
         <w:t>: Fuzzy Car Debug Values</w:t>
       </w:r>
@@ -3057,7 +3154,7 @@
           <w:lang w:eastAsia="en-GB"/>
         </w:rPr>
         <w:drawing>
-          <wp:inline distT="0" distB="0" distL="0" distR="0">
+          <wp:inline distT="0" distB="0" distL="0" distR="0" wp14:anchorId="0BBFD26F" wp14:editId="58F89BC1">
             <wp:extent cx="2200275" cy="2847024"/>
             <wp:effectExtent l="0" t="0" r="0" b="0"/>
             <wp:docPr id="12" name="Picture 12"/>
@@ -3107,14 +3204,36 @@
       <w:r>
         <w:t xml:space="preserve">Figure </w:t>
       </w:r>
-      <w:fldSimple w:instr=" SEQ Figure \* ARABIC ">
-        <w:r>
-          <w:rPr>
-            <w:noProof/>
-          </w:rPr>
-          <w:t>3</w:t>
-        </w:r>
-      </w:fldSimple>
+      <w:r>
+        <w:rPr>
+          <w:noProof/>
+        </w:rPr>
+        <w:fldChar w:fldCharType="begin"/>
+      </w:r>
+      <w:r>
+        <w:rPr>
+          <w:noProof/>
+        </w:rPr>
+        <w:instrText xml:space="preserve"> SEQ Figure \* ARABIC </w:instrText>
+      </w:r>
+      <w:r>
+        <w:rPr>
+          <w:noProof/>
+        </w:rPr>
+        <w:fldChar w:fldCharType="separate"/>
+      </w:r>
+      <w:r>
+        <w:rPr>
+          <w:noProof/>
+        </w:rPr>
+        <w:t>3</w:t>
+      </w:r>
+      <w:r>
+        <w:rPr>
+          <w:noProof/>
+        </w:rPr>
+        <w:fldChar w:fldCharType="end"/>
+      </w:r>
       <w:r>
         <w:t>: Manual Input Values</w:t>
       </w:r>
@@ -3152,11 +3271,11 @@
       <w:pPr>
         <w:pStyle w:val="Heading2"/>
       </w:pPr>
-      <w:bookmarkStart w:id="2" w:name="_Toc6576683"/>
+      <w:bookmarkStart w:id="3" w:name="_Toc6601066"/>
       <w:r>
         <w:t>Controls</w:t>
       </w:r>
-      <w:bookmarkEnd w:id="2"/>
+      <w:bookmarkEnd w:id="3"/>
     </w:p>
     <w:p>
       <w:r>
@@ -3173,21 +3292,21 @@
       <w:pPr>
         <w:pStyle w:val="Heading2"/>
       </w:pPr>
-      <w:bookmarkStart w:id="3" w:name="_Toc6576684"/>
+      <w:bookmarkStart w:id="4" w:name="_Toc6601067"/>
       <w:r>
         <w:t>AI Techniques</w:t>
       </w:r>
-      <w:bookmarkEnd w:id="3"/>
+      <w:bookmarkEnd w:id="4"/>
     </w:p>
     <w:p>
       <w:pPr>
         <w:pStyle w:val="Heading3"/>
       </w:pPr>
-      <w:bookmarkStart w:id="4" w:name="_Toc6576685"/>
+      <w:bookmarkStart w:id="5" w:name="_Toc6601068"/>
       <w:r>
         <w:t>Finite State Machine</w:t>
       </w:r>
-      <w:bookmarkEnd w:id="4"/>
+      <w:bookmarkEnd w:id="5"/>
     </w:p>
     <w:p>
       <w:r>
@@ -3219,11 +3338,11 @@
       <w:pPr>
         <w:pStyle w:val="Heading3"/>
       </w:pPr>
-      <w:bookmarkStart w:id="5" w:name="_Toc6576686"/>
+      <w:bookmarkStart w:id="6" w:name="_Toc6601069"/>
       <w:r>
         <w:t>Fuzzy Logic State Machine</w:t>
       </w:r>
-      <w:bookmarkEnd w:id="5"/>
+      <w:bookmarkEnd w:id="6"/>
     </w:p>
     <w:p>
       <w:r>
@@ -3260,11 +3379,11 @@
       <w:pPr>
         <w:pStyle w:val="Heading2"/>
       </w:pPr>
-      <w:bookmarkStart w:id="6" w:name="_Toc6576687"/>
+      <w:bookmarkStart w:id="7" w:name="_Toc6601070"/>
       <w:r>
         <w:t>Reasoning</w:t>
       </w:r>
-      <w:bookmarkEnd w:id="6"/>
+      <w:bookmarkEnd w:id="7"/>
     </w:p>
     <w:p>
       <w:r>
@@ -3286,21 +3405,21 @@
       <w:pPr>
         <w:pStyle w:val="Heading2"/>
       </w:pPr>
-      <w:bookmarkStart w:id="7" w:name="_Toc6576688"/>
+      <w:bookmarkStart w:id="8" w:name="_Toc6601071"/>
       <w:r>
         <w:t>Computational Efficiency</w:t>
       </w:r>
-      <w:bookmarkEnd w:id="7"/>
+      <w:bookmarkEnd w:id="8"/>
     </w:p>
     <w:p>
       <w:pPr>
         <w:pStyle w:val="Heading3"/>
       </w:pPr>
-      <w:bookmarkStart w:id="8" w:name="_Toc6576689"/>
+      <w:bookmarkStart w:id="9" w:name="_Toc6601072"/>
       <w:r>
         <w:t>Finite State Machine</w:t>
       </w:r>
-      <w:bookmarkEnd w:id="8"/>
+      <w:bookmarkEnd w:id="9"/>
     </w:p>
     <w:p>
       <w:r>
@@ -3323,11 +3442,11 @@
       <w:pPr>
         <w:pStyle w:val="Heading3"/>
       </w:pPr>
-      <w:bookmarkStart w:id="9" w:name="_Toc6576690"/>
+      <w:bookmarkStart w:id="10" w:name="_Toc6601073"/>
       <w:r>
         <w:t>Fuzzy Logic State Machine</w:t>
       </w:r>
-      <w:bookmarkEnd w:id="9"/>
+      <w:bookmarkEnd w:id="10"/>
     </w:p>
     <w:p>
       <w:r>
@@ -3347,11 +3466,11 @@
       <w:pPr>
         <w:pStyle w:val="Heading2"/>
       </w:pPr>
-      <w:bookmarkStart w:id="10" w:name="_Toc6576691"/>
+      <w:bookmarkStart w:id="11" w:name="_Toc6601074"/>
       <w:r>
         <w:t>Ease of Coding</w:t>
       </w:r>
-      <w:bookmarkEnd w:id="10"/>
+      <w:bookmarkEnd w:id="11"/>
     </w:p>
     <w:p>
       <w:r>
@@ -3365,11 +3484,11 @@
       <w:pPr>
         <w:pStyle w:val="Heading1"/>
       </w:pPr>
-      <w:bookmarkStart w:id="11" w:name="_Toc6576692"/>
+      <w:bookmarkStart w:id="12" w:name="_Toc6601075"/>
       <w:r>
         <w:t>Design</w:t>
       </w:r>
-      <w:bookmarkEnd w:id="11"/>
+      <w:bookmarkEnd w:id="12"/>
     </w:p>
     <w:p>
       <w:r>
@@ -3801,7 +3920,7 @@
           <w:lang w:eastAsia="en-GB"/>
         </w:rPr>
         <w:drawing>
-          <wp:inline distT="0" distB="0" distL="0" distR="0">
+          <wp:inline distT="0" distB="0" distL="0" distR="0" wp14:anchorId="547C1421" wp14:editId="371D07BC">
             <wp:extent cx="5123809" cy="1400000"/>
             <wp:effectExtent l="0" t="0" r="1270" b="0"/>
             <wp:docPr id="14" name="Picture 14"/>
@@ -3851,14 +3970,36 @@
       <w:r>
         <w:t xml:space="preserve">Figure </w:t>
       </w:r>
-      <w:fldSimple w:instr=" SEQ Figure \* ARABIC ">
-        <w:r>
-          <w:rPr>
-            <w:noProof/>
-          </w:rPr>
-          <w:t>4</w:t>
-        </w:r>
-      </w:fldSimple>
+      <w:r>
+        <w:rPr>
+          <w:noProof/>
+        </w:rPr>
+        <w:fldChar w:fldCharType="begin"/>
+      </w:r>
+      <w:r>
+        <w:rPr>
+          <w:noProof/>
+        </w:rPr>
+        <w:instrText xml:space="preserve"> SEQ Figure \* ARABIC </w:instrText>
+      </w:r>
+      <w:r>
+        <w:rPr>
+          <w:noProof/>
+        </w:rPr>
+        <w:fldChar w:fldCharType="separate"/>
+      </w:r>
+      <w:r>
+        <w:rPr>
+          <w:noProof/>
+        </w:rPr>
+        <w:t>4</w:t>
+      </w:r>
+      <w:r>
+        <w:rPr>
+          <w:noProof/>
+        </w:rPr>
+        <w:fldChar w:fldCharType="end"/>
+      </w:r>
       <w:r>
         <w:t>: Final Fuzzy Ruleset</w:t>
       </w:r>
@@ -3870,12 +4011,21 @@
     </w:p>
     <w:p>
       <w:r>
-        <w:t xml:space="preserve">The universe of discourse for the inputs and output were determined based on the example given during the lecture. </w:t>
-      </w:r>
-    </w:p>
-    <w:p>
-      <w:r>
-        <w:t>For distance, the universe of discourse works for the screens width in either direction of the</w:t>
+        <w:t xml:space="preserve">The universe of discourse for the inputs and output were determined based on </w:t>
+      </w:r>
+      <w:r>
+        <w:t>wanting to have a normalised input and output.</w:t>
+      </w:r>
+    </w:p>
+    <w:p>
+      <w:r>
+        <w:t xml:space="preserve">For distance, the universe of discourse works for the </w:t>
+      </w:r>
+      <w:r>
+        <w:t>screen’s</w:t>
+      </w:r>
+      <w:r>
+        <w:t xml:space="preserve"> width in either direction of the</w:t>
       </w:r>
       <w:r>
         <w:t xml:space="preserve"> racing</w:t>
@@ -3886,7 +4036,13 @@
     </w:p>
     <w:p>
       <w:r>
-        <w:t>For velocity, the universe of discourse is the maximum speed the car can reach. This was chosen carefully that the car can respond quickly enough to stimuli but not so fast as to nullify the purpose of the AI appearing human.</w:t>
+        <w:t>For velocity, the universe of discourse is the maximum speed the car can reach. This was chosen carefully that the car can respond quickly enough to stimuli but not so fast as to nullify the purpose of the AI appearing human</w:t>
+      </w:r>
+      <w:r>
+        <w:t>-like</w:t>
+      </w:r>
+      <w:r>
+        <w:t>.</w:t>
       </w:r>
     </w:p>
     <w:p>
@@ -3916,12 +4072,12 @@
       <w:pPr>
         <w:pStyle w:val="Heading1"/>
       </w:pPr>
-      <w:bookmarkStart w:id="12" w:name="_Toc6576693"/>
+      <w:bookmarkStart w:id="13" w:name="_Toc6601076"/>
       <w:r>
         <w:lastRenderedPageBreak/>
         <w:t>Method</w:t>
       </w:r>
-      <w:bookmarkEnd w:id="12"/>
+      <w:bookmarkEnd w:id="13"/>
     </w:p>
     <w:p>
       <w:pPr>
@@ -3934,7 +4090,7 @@
           <w:lang w:eastAsia="en-GB"/>
         </w:rPr>
         <w:drawing>
-          <wp:inline distT="0" distB="0" distL="0" distR="0">
+          <wp:inline distT="0" distB="0" distL="0" distR="0" wp14:anchorId="6FBE97A7" wp14:editId="7DCCD222">
             <wp:extent cx="5487166" cy="4620270"/>
             <wp:effectExtent l="0" t="0" r="0" b="8890"/>
             <wp:docPr id="19" name="Picture 19"/>
@@ -3984,14 +4140,36 @@
       <w:r>
         <w:t xml:space="preserve">Figure </w:t>
       </w:r>
-      <w:fldSimple w:instr=" SEQ Figure \* ARABIC ">
-        <w:r>
-          <w:rPr>
-            <w:noProof/>
-          </w:rPr>
-          <w:t>5</w:t>
-        </w:r>
-      </w:fldSimple>
+      <w:r>
+        <w:rPr>
+          <w:noProof/>
+        </w:rPr>
+        <w:fldChar w:fldCharType="begin"/>
+      </w:r>
+      <w:r>
+        <w:rPr>
+          <w:noProof/>
+        </w:rPr>
+        <w:instrText xml:space="preserve"> SEQ Figure \* ARABIC </w:instrText>
+      </w:r>
+      <w:r>
+        <w:rPr>
+          <w:noProof/>
+        </w:rPr>
+        <w:fldChar w:fldCharType="separate"/>
+      </w:r>
+      <w:r>
+        <w:rPr>
+          <w:noProof/>
+        </w:rPr>
+        <w:t>5</w:t>
+      </w:r>
+      <w:r>
+        <w:rPr>
+          <w:noProof/>
+        </w:rPr>
+        <w:fldChar w:fldCharType="end"/>
+      </w:r>
       <w:r>
         <w:t>: MATLAB Methodology</w:t>
       </w:r>
@@ -4020,21 +4198,21 @@
       <w:pPr>
         <w:pStyle w:val="Heading2"/>
       </w:pPr>
-      <w:bookmarkStart w:id="13" w:name="_Toc6576694"/>
+      <w:bookmarkStart w:id="14" w:name="_Toc6601077"/>
       <w:r>
         <w:t>First Iteration</w:t>
       </w:r>
-      <w:bookmarkEnd w:id="13"/>
+      <w:bookmarkEnd w:id="14"/>
     </w:p>
     <w:p>
       <w:pPr>
         <w:pStyle w:val="Heading3"/>
       </w:pPr>
-      <w:bookmarkStart w:id="14" w:name="_Toc6576695"/>
+      <w:bookmarkStart w:id="15" w:name="_Toc6601078"/>
       <w:r>
         <w:t>Input</w:t>
       </w:r>
-      <w:bookmarkEnd w:id="14"/>
+      <w:bookmarkEnd w:id="15"/>
     </w:p>
     <w:p>
       <w:r>
@@ -4065,7 +4243,7 @@
         </w:rPr>
         <w:lastRenderedPageBreak/>
         <w:drawing>
-          <wp:inline distT="0" distB="0" distL="0" distR="0">
+          <wp:inline distT="0" distB="0" distL="0" distR="0" wp14:anchorId="35A654EB" wp14:editId="49148ADF">
             <wp:extent cx="3769059" cy="1666412"/>
             <wp:effectExtent l="0" t="0" r="3175" b="0"/>
             <wp:docPr id="5" name="Picture 5"/>
@@ -4115,14 +4293,36 @@
       <w:r>
         <w:t xml:space="preserve">Figure </w:t>
       </w:r>
-      <w:fldSimple w:instr=" SEQ Figure \* ARABIC ">
-        <w:r>
-          <w:rPr>
-            <w:noProof/>
-          </w:rPr>
-          <w:t>6</w:t>
-        </w:r>
-      </w:fldSimple>
+      <w:r>
+        <w:rPr>
+          <w:noProof/>
+        </w:rPr>
+        <w:fldChar w:fldCharType="begin"/>
+      </w:r>
+      <w:r>
+        <w:rPr>
+          <w:noProof/>
+        </w:rPr>
+        <w:instrText xml:space="preserve"> SEQ Figure \* ARABIC </w:instrText>
+      </w:r>
+      <w:r>
+        <w:rPr>
+          <w:noProof/>
+        </w:rPr>
+        <w:fldChar w:fldCharType="separate"/>
+      </w:r>
+      <w:r>
+        <w:rPr>
+          <w:noProof/>
+        </w:rPr>
+        <w:t>6</w:t>
+      </w:r>
+      <w:r>
+        <w:rPr>
+          <w:noProof/>
+        </w:rPr>
+        <w:fldChar w:fldCharType="end"/>
+      </w:r>
       <w:r>
         <w:t>: First Iteration Distance Input</w:t>
       </w:r>
@@ -4138,7 +4338,7 @@
           <w:lang w:eastAsia="en-GB"/>
         </w:rPr>
         <w:drawing>
-          <wp:inline distT="0" distB="0" distL="0" distR="0">
+          <wp:inline distT="0" distB="0" distL="0" distR="0" wp14:anchorId="34205C23" wp14:editId="587B7D5C">
             <wp:extent cx="3757420" cy="1657430"/>
             <wp:effectExtent l="0" t="0" r="0" b="0"/>
             <wp:docPr id="6" name="Picture 6"/>
@@ -4188,14 +4388,36 @@
       <w:r>
         <w:t xml:space="preserve">Figure </w:t>
       </w:r>
-      <w:fldSimple w:instr=" SEQ Figure \* ARABIC ">
-        <w:r>
-          <w:rPr>
-            <w:noProof/>
-          </w:rPr>
-          <w:t>7</w:t>
-        </w:r>
-      </w:fldSimple>
+      <w:r>
+        <w:rPr>
+          <w:noProof/>
+        </w:rPr>
+        <w:fldChar w:fldCharType="begin"/>
+      </w:r>
+      <w:r>
+        <w:rPr>
+          <w:noProof/>
+        </w:rPr>
+        <w:instrText xml:space="preserve"> SEQ Figure \* ARABIC </w:instrText>
+      </w:r>
+      <w:r>
+        <w:rPr>
+          <w:noProof/>
+        </w:rPr>
+        <w:fldChar w:fldCharType="separate"/>
+      </w:r>
+      <w:r>
+        <w:rPr>
+          <w:noProof/>
+        </w:rPr>
+        <w:t>7</w:t>
+      </w:r>
+      <w:r>
+        <w:rPr>
+          <w:noProof/>
+        </w:rPr>
+        <w:fldChar w:fldCharType="end"/>
+      </w:r>
       <w:r>
         <w:t>: First Iteration Speed Input</w:t>
       </w:r>
@@ -4209,11 +4431,11 @@
       <w:pPr>
         <w:pStyle w:val="Heading3"/>
       </w:pPr>
-      <w:bookmarkStart w:id="15" w:name="_Toc6576696"/>
+      <w:bookmarkStart w:id="16" w:name="_Toc6601079"/>
       <w:r>
         <w:t>Output</w:t>
       </w:r>
-      <w:bookmarkEnd w:id="15"/>
+      <w:bookmarkEnd w:id="16"/>
     </w:p>
     <w:p>
       <w:r>
@@ -4249,7 +4471,7 @@
           <w:lang w:eastAsia="en-GB"/>
         </w:rPr>
         <w:drawing>
-          <wp:inline distT="0" distB="0" distL="0" distR="0">
+          <wp:inline distT="0" distB="0" distL="0" distR="0" wp14:anchorId="148519AD" wp14:editId="5136C0DD">
             <wp:extent cx="4040233" cy="1829539"/>
             <wp:effectExtent l="0" t="0" r="0" b="0"/>
             <wp:docPr id="15" name="Picture 15"/>
@@ -4299,14 +4521,36 @@
       <w:r>
         <w:t xml:space="preserve">Figure </w:t>
       </w:r>
-      <w:fldSimple w:instr=" SEQ Figure \* ARABIC ">
-        <w:r>
-          <w:rPr>
-            <w:noProof/>
-          </w:rPr>
-          <w:t>8</w:t>
-        </w:r>
-      </w:fldSimple>
+      <w:r>
+        <w:rPr>
+          <w:noProof/>
+        </w:rPr>
+        <w:fldChar w:fldCharType="begin"/>
+      </w:r>
+      <w:r>
+        <w:rPr>
+          <w:noProof/>
+        </w:rPr>
+        <w:instrText xml:space="preserve"> SEQ Figure \* ARABIC </w:instrText>
+      </w:r>
+      <w:r>
+        <w:rPr>
+          <w:noProof/>
+        </w:rPr>
+        <w:fldChar w:fldCharType="separate"/>
+      </w:r>
+      <w:r>
+        <w:rPr>
+          <w:noProof/>
+        </w:rPr>
+        <w:t>8</w:t>
+      </w:r>
+      <w:r>
+        <w:rPr>
+          <w:noProof/>
+        </w:rPr>
+        <w:fldChar w:fldCharType="end"/>
+      </w:r>
       <w:r>
         <w:t>: First Iteration Direction Output</w:t>
       </w:r>
@@ -4320,20 +4564,44 @@
       <w:pPr>
         <w:pStyle w:val="Heading3"/>
       </w:pPr>
-      <w:bookmarkStart w:id="16" w:name="_Toc6576697"/>
+      <w:bookmarkStart w:id="17" w:name="_Toc6601080"/>
       <w:r>
         <w:t>Surface</w:t>
       </w:r>
-      <w:bookmarkEnd w:id="16"/>
-    </w:p>
-    <w:p>
-      <w:r>
-        <w:t xml:space="preserve">The surface generated in MATLAB is used to show … and it helpful in identifying problematic spots when it comes to assessing how the fuzzy state machine will perform. </w:t>
-      </w:r>
-    </w:p>
-    <w:p>
-      <w:r>
-        <w:t>Due to an incorrect ruleset in the first iteration the surface generate was not equal at Distance = 0.</w:t>
+      <w:bookmarkEnd w:id="17"/>
+    </w:p>
+    <w:p>
+      <w:r>
+        <w:t xml:space="preserve">The surface generated in MATLAB is helpful in identifying problematic spots when it comes to assessing how the fuzzy state machine will perform. </w:t>
+      </w:r>
+    </w:p>
+    <w:p>
+      <w:r>
+        <w:t>Due to an incorrect ruleset in the first iteration</w:t>
+      </w:r>
+      <w:r>
+        <w:t>,</w:t>
+      </w:r>
+      <w:r>
+        <w:t xml:space="preserve"> the surface generate</w:t>
+      </w:r>
+      <w:r>
+        <w:t>d</w:t>
+      </w:r>
+      <w:r>
+        <w:t xml:space="preserve"> was not equal </w:t>
+      </w:r>
+      <w:r>
+        <w:t>when</w:t>
+      </w:r>
+      <w:r>
+        <w:t xml:space="preserve"> Distance </w:t>
+      </w:r>
+      <w:r>
+        <w:t>was equal to</w:t>
+      </w:r>
+      <w:r>
+        <w:t xml:space="preserve"> 0.</w:t>
       </w:r>
     </w:p>
     <w:p>
@@ -4348,7 +4616,7 @@
         </w:rPr>
         <w:lastRenderedPageBreak/>
         <w:drawing>
-          <wp:inline distT="0" distB="0" distL="0" distR="0">
+          <wp:inline distT="0" distB="0" distL="0" distR="0" wp14:anchorId="3C91AEE9" wp14:editId="3BEFE534">
             <wp:extent cx="5136051" cy="1400741"/>
             <wp:effectExtent l="0" t="0" r="7620" b="9525"/>
             <wp:docPr id="25" name="Picture 25"/>
@@ -4398,14 +4666,36 @@
       <w:r>
         <w:t xml:space="preserve">Figure </w:t>
       </w:r>
-      <w:fldSimple w:instr=" SEQ Figure \* ARABIC ">
-        <w:r>
-          <w:rPr>
-            <w:noProof/>
-          </w:rPr>
-          <w:t>9</w:t>
-        </w:r>
-      </w:fldSimple>
+      <w:r>
+        <w:rPr>
+          <w:noProof/>
+        </w:rPr>
+        <w:fldChar w:fldCharType="begin"/>
+      </w:r>
+      <w:r>
+        <w:rPr>
+          <w:noProof/>
+        </w:rPr>
+        <w:instrText xml:space="preserve"> SEQ Figure \* ARABIC </w:instrText>
+      </w:r>
+      <w:r>
+        <w:rPr>
+          <w:noProof/>
+        </w:rPr>
+        <w:fldChar w:fldCharType="separate"/>
+      </w:r>
+      <w:r>
+        <w:rPr>
+          <w:noProof/>
+        </w:rPr>
+        <w:t>9</w:t>
+      </w:r>
+      <w:r>
+        <w:rPr>
+          <w:noProof/>
+        </w:rPr>
+        <w:fldChar w:fldCharType="end"/>
+      </w:r>
       <w:r>
         <w:t>: First Iteration Ruleset</w:t>
       </w:r>
@@ -4426,7 +4716,7 @@
           <w:lang w:eastAsia="en-GB"/>
         </w:rPr>
         <w:drawing>
-          <wp:inline distT="0" distB="0" distL="0" distR="0">
+          <wp:inline distT="0" distB="0" distL="0" distR="0" wp14:anchorId="7D38DD72" wp14:editId="09944B4A">
             <wp:extent cx="3897300" cy="2296453"/>
             <wp:effectExtent l="0" t="0" r="8255" b="8890"/>
             <wp:docPr id="20" name="Picture 20"/>
@@ -4476,14 +4766,36 @@
       <w:r>
         <w:t xml:space="preserve">Figure </w:t>
       </w:r>
-      <w:fldSimple w:instr=" SEQ Figure \* ARABIC ">
-        <w:r>
-          <w:rPr>
-            <w:noProof/>
-          </w:rPr>
-          <w:t>10</w:t>
-        </w:r>
-      </w:fldSimple>
+      <w:r>
+        <w:rPr>
+          <w:noProof/>
+        </w:rPr>
+        <w:fldChar w:fldCharType="begin"/>
+      </w:r>
+      <w:r>
+        <w:rPr>
+          <w:noProof/>
+        </w:rPr>
+        <w:instrText xml:space="preserve"> SEQ Figure \* ARABIC </w:instrText>
+      </w:r>
+      <w:r>
+        <w:rPr>
+          <w:noProof/>
+        </w:rPr>
+        <w:fldChar w:fldCharType="separate"/>
+      </w:r>
+      <w:r>
+        <w:rPr>
+          <w:noProof/>
+        </w:rPr>
+        <w:t>10</w:t>
+      </w:r>
+      <w:r>
+        <w:rPr>
+          <w:noProof/>
+        </w:rPr>
+        <w:fldChar w:fldCharType="end"/>
+      </w:r>
       <w:r>
         <w:t>: First Iteration Surface</w:t>
       </w:r>
@@ -4499,7 +4811,7 @@
           <w:lang w:eastAsia="en-GB"/>
         </w:rPr>
         <w:drawing>
-          <wp:inline distT="0" distB="0" distL="0" distR="0">
+          <wp:inline distT="0" distB="0" distL="0" distR="0" wp14:anchorId="19190684" wp14:editId="701BA501">
             <wp:extent cx="3649550" cy="2344097"/>
             <wp:effectExtent l="0" t="0" r="8255" b="0"/>
             <wp:docPr id="21" name="Picture 21"/>
@@ -4549,14 +4861,36 @@
       <w:r>
         <w:t xml:space="preserve">Figure </w:t>
       </w:r>
-      <w:fldSimple w:instr=" SEQ Figure \* ARABIC ">
-        <w:r>
-          <w:rPr>
-            <w:noProof/>
-          </w:rPr>
-          <w:t>11</w:t>
-        </w:r>
-      </w:fldSimple>
+      <w:r>
+        <w:rPr>
+          <w:noProof/>
+        </w:rPr>
+        <w:fldChar w:fldCharType="begin"/>
+      </w:r>
+      <w:r>
+        <w:rPr>
+          <w:noProof/>
+        </w:rPr>
+        <w:instrText xml:space="preserve"> SEQ Figure \* ARABIC </w:instrText>
+      </w:r>
+      <w:r>
+        <w:rPr>
+          <w:noProof/>
+        </w:rPr>
+        <w:fldChar w:fldCharType="separate"/>
+      </w:r>
+      <w:r>
+        <w:rPr>
+          <w:noProof/>
+        </w:rPr>
+        <w:t>11</w:t>
+      </w:r>
+      <w:r>
+        <w:rPr>
+          <w:noProof/>
+        </w:rPr>
+        <w:fldChar w:fldCharType="end"/>
+      </w:r>
       <w:r>
         <w:t>: First Iteration Surface X-Z</w:t>
       </w:r>
@@ -4570,22 +4904,22 @@
       <w:pPr>
         <w:pStyle w:val="Heading2"/>
       </w:pPr>
-      <w:bookmarkStart w:id="17" w:name="_Toc6576698"/>
+      <w:bookmarkStart w:id="18" w:name="_Toc6601081"/>
       <w:r>
         <w:lastRenderedPageBreak/>
         <w:t>Second Iteration</w:t>
       </w:r>
-      <w:bookmarkEnd w:id="17"/>
+      <w:bookmarkEnd w:id="18"/>
     </w:p>
     <w:p>
       <w:pPr>
         <w:pStyle w:val="Heading3"/>
       </w:pPr>
-      <w:bookmarkStart w:id="18" w:name="_Toc6576699"/>
+      <w:bookmarkStart w:id="19" w:name="_Toc6601082"/>
       <w:r>
         <w:t>Input</w:t>
       </w:r>
-      <w:bookmarkEnd w:id="18"/>
+      <w:bookmarkEnd w:id="19"/>
     </w:p>
     <w:p>
       <w:r>
@@ -4603,7 +4937,7 @@
           <w:lang w:eastAsia="en-GB"/>
         </w:rPr>
         <w:drawing>
-          <wp:inline distT="0" distB="0" distL="0" distR="0">
+          <wp:inline distT="0" distB="0" distL="0" distR="0" wp14:anchorId="6F961A43" wp14:editId="6C7A62C4">
             <wp:extent cx="4104762" cy="1857143"/>
             <wp:effectExtent l="0" t="0" r="0" b="0"/>
             <wp:docPr id="16" name="Picture 16"/>
@@ -4653,14 +4987,36 @@
       <w:r>
         <w:t xml:space="preserve">Figure </w:t>
       </w:r>
-      <w:fldSimple w:instr=" SEQ Figure \* ARABIC ">
-        <w:r>
-          <w:rPr>
-            <w:noProof/>
-          </w:rPr>
-          <w:t>12</w:t>
-        </w:r>
-      </w:fldSimple>
+      <w:r>
+        <w:rPr>
+          <w:noProof/>
+        </w:rPr>
+        <w:fldChar w:fldCharType="begin"/>
+      </w:r>
+      <w:r>
+        <w:rPr>
+          <w:noProof/>
+        </w:rPr>
+        <w:instrText xml:space="preserve"> SEQ Figure \* ARABIC </w:instrText>
+      </w:r>
+      <w:r>
+        <w:rPr>
+          <w:noProof/>
+        </w:rPr>
+        <w:fldChar w:fldCharType="separate"/>
+      </w:r>
+      <w:r>
+        <w:rPr>
+          <w:noProof/>
+        </w:rPr>
+        <w:t>12</w:t>
+      </w:r>
+      <w:r>
+        <w:rPr>
+          <w:noProof/>
+        </w:rPr>
+        <w:fldChar w:fldCharType="end"/>
+      </w:r>
       <w:r>
         <w:t>: Second Iteration</w:t>
       </w:r>
@@ -4682,7 +5038,7 @@
           <w:lang w:eastAsia="en-GB"/>
         </w:rPr>
         <w:drawing>
-          <wp:inline distT="0" distB="0" distL="0" distR="0">
+          <wp:inline distT="0" distB="0" distL="0" distR="0" wp14:anchorId="2E2BDEBB" wp14:editId="640C8A91">
             <wp:extent cx="4087877" cy="1820011"/>
             <wp:effectExtent l="0" t="0" r="8255" b="8890"/>
             <wp:docPr id="17" name="Picture 17"/>
@@ -4732,14 +5088,36 @@
       <w:r>
         <w:t xml:space="preserve">Figure </w:t>
       </w:r>
-      <w:fldSimple w:instr=" SEQ Figure \* ARABIC ">
-        <w:r>
-          <w:rPr>
-            <w:noProof/>
-          </w:rPr>
-          <w:t>13</w:t>
-        </w:r>
-      </w:fldSimple>
+      <w:r>
+        <w:rPr>
+          <w:noProof/>
+        </w:rPr>
+        <w:fldChar w:fldCharType="begin"/>
+      </w:r>
+      <w:r>
+        <w:rPr>
+          <w:noProof/>
+        </w:rPr>
+        <w:instrText xml:space="preserve"> SEQ Figure \* ARABIC </w:instrText>
+      </w:r>
+      <w:r>
+        <w:rPr>
+          <w:noProof/>
+        </w:rPr>
+        <w:fldChar w:fldCharType="separate"/>
+      </w:r>
+      <w:r>
+        <w:rPr>
+          <w:noProof/>
+        </w:rPr>
+        <w:t>13</w:t>
+      </w:r>
+      <w:r>
+        <w:rPr>
+          <w:noProof/>
+        </w:rPr>
+        <w:fldChar w:fldCharType="end"/>
+      </w:r>
       <w:r>
         <w:t>: Second Iteration</w:t>
       </w:r>
@@ -4751,11 +5129,11 @@
       <w:pPr>
         <w:pStyle w:val="Heading3"/>
       </w:pPr>
-      <w:bookmarkStart w:id="19" w:name="_Toc6576700"/>
+      <w:bookmarkStart w:id="20" w:name="_Toc6601083"/>
       <w:r>
         <w:t>Output</w:t>
       </w:r>
-      <w:bookmarkEnd w:id="19"/>
+      <w:bookmarkEnd w:id="20"/>
     </w:p>
     <w:p>
       <w:r>
@@ -4778,7 +5156,7 @@
           <w:lang w:eastAsia="en-GB"/>
         </w:rPr>
         <w:drawing>
-          <wp:inline distT="0" distB="0" distL="0" distR="0">
+          <wp:inline distT="0" distB="0" distL="0" distR="0" wp14:anchorId="502CC653" wp14:editId="60C13C56">
             <wp:extent cx="4068820" cy="1820011"/>
             <wp:effectExtent l="0" t="0" r="8255" b="8890"/>
             <wp:docPr id="18" name="Picture 18"/>
@@ -4828,14 +5206,36 @@
       <w:r>
         <w:t xml:space="preserve">Figure </w:t>
       </w:r>
-      <w:fldSimple w:instr=" SEQ Figure \* ARABIC ">
-        <w:r>
-          <w:rPr>
-            <w:noProof/>
-          </w:rPr>
-          <w:t>14</w:t>
-        </w:r>
-      </w:fldSimple>
+      <w:r>
+        <w:rPr>
+          <w:noProof/>
+        </w:rPr>
+        <w:fldChar w:fldCharType="begin"/>
+      </w:r>
+      <w:r>
+        <w:rPr>
+          <w:noProof/>
+        </w:rPr>
+        <w:instrText xml:space="preserve"> SEQ Figure \* ARABIC </w:instrText>
+      </w:r>
+      <w:r>
+        <w:rPr>
+          <w:noProof/>
+        </w:rPr>
+        <w:fldChar w:fldCharType="separate"/>
+      </w:r>
+      <w:r>
+        <w:rPr>
+          <w:noProof/>
+        </w:rPr>
+        <w:t>14</w:t>
+      </w:r>
+      <w:r>
+        <w:rPr>
+          <w:noProof/>
+        </w:rPr>
+        <w:fldChar w:fldCharType="end"/>
+      </w:r>
       <w:r>
         <w:t>: Second Iteration</w:t>
       </w:r>
@@ -4847,12 +5247,12 @@
       <w:pPr>
         <w:pStyle w:val="Heading3"/>
       </w:pPr>
-      <w:bookmarkStart w:id="20" w:name="_Toc6576701"/>
+      <w:bookmarkStart w:id="21" w:name="_Toc6601084"/>
       <w:r>
         <w:lastRenderedPageBreak/>
         <w:t>Surface</w:t>
       </w:r>
-      <w:bookmarkEnd w:id="20"/>
+      <w:bookmarkEnd w:id="21"/>
     </w:p>
     <w:p>
       <w:r>
@@ -4870,7 +5270,7 @@
           <w:lang w:eastAsia="en-GB"/>
         </w:rPr>
         <w:drawing>
-          <wp:inline distT="0" distB="0" distL="0" distR="0">
+          <wp:inline distT="0" distB="0" distL="0" distR="0" wp14:anchorId="70349571" wp14:editId="2C5606F7">
             <wp:extent cx="5123809" cy="1400000"/>
             <wp:effectExtent l="0" t="0" r="1270" b="0"/>
             <wp:docPr id="26" name="Picture 26"/>
@@ -4920,14 +5320,36 @@
       <w:r>
         <w:t xml:space="preserve">Figure </w:t>
       </w:r>
-      <w:fldSimple w:instr=" SEQ Figure \* ARABIC ">
-        <w:r>
-          <w:rPr>
-            <w:noProof/>
-          </w:rPr>
-          <w:t>15</w:t>
-        </w:r>
-      </w:fldSimple>
+      <w:r>
+        <w:rPr>
+          <w:noProof/>
+        </w:rPr>
+        <w:fldChar w:fldCharType="begin"/>
+      </w:r>
+      <w:r>
+        <w:rPr>
+          <w:noProof/>
+        </w:rPr>
+        <w:instrText xml:space="preserve"> SEQ Figure \* ARABIC </w:instrText>
+      </w:r>
+      <w:r>
+        <w:rPr>
+          <w:noProof/>
+        </w:rPr>
+        <w:fldChar w:fldCharType="separate"/>
+      </w:r>
+      <w:r>
+        <w:rPr>
+          <w:noProof/>
+        </w:rPr>
+        <w:t>15</w:t>
+      </w:r>
+      <w:r>
+        <w:rPr>
+          <w:noProof/>
+        </w:rPr>
+        <w:fldChar w:fldCharType="end"/>
+      </w:r>
       <w:r>
         <w:t>: Second Iteration</w:t>
       </w:r>
@@ -4937,7 +5359,25 @@
     </w:p>
     <w:p>
       <w:r>
-        <w:t xml:space="preserve">This produced even plateaus for the centre point in both direction and speed. It also smoothed the surface more which allow the fuzzy car to manoeuvre in a more human-like fashion. </w:t>
+        <w:t xml:space="preserve">This produced even plateaus for the centre point in both </w:t>
+      </w:r>
+      <w:r>
+        <w:t>distance</w:t>
+      </w:r>
+      <w:r>
+        <w:t xml:space="preserve"> and speed</w:t>
+      </w:r>
+      <w:r>
+        <w:t xml:space="preserve"> at Direction = 0</w:t>
+      </w:r>
+      <w:r>
+        <w:t>. It also smoothed the surface more which allow</w:t>
+      </w:r>
+      <w:r>
+        <w:t>ed</w:t>
+      </w:r>
+      <w:r>
+        <w:t xml:space="preserve"> the fuzzy car to manoeuvre in a more human-like fashion. </w:t>
       </w:r>
     </w:p>
     <w:p>
@@ -4951,7 +5391,7 @@
           <w:lang w:eastAsia="en-GB"/>
         </w:rPr>
         <w:drawing>
-          <wp:inline distT="0" distB="0" distL="0" distR="0">
+          <wp:inline distT="0" distB="0" distL="0" distR="0" wp14:anchorId="7B55EF65" wp14:editId="2ACDE257">
             <wp:extent cx="3933333" cy="2361905"/>
             <wp:effectExtent l="0" t="0" r="0" b="635"/>
             <wp:docPr id="22" name="Picture 22"/>
@@ -5001,14 +5441,36 @@
       <w:r>
         <w:t xml:space="preserve">Figure </w:t>
       </w:r>
-      <w:fldSimple w:instr=" SEQ Figure \* ARABIC ">
-        <w:r>
-          <w:rPr>
-            <w:noProof/>
-          </w:rPr>
-          <w:t>16</w:t>
-        </w:r>
-      </w:fldSimple>
+      <w:r>
+        <w:rPr>
+          <w:noProof/>
+        </w:rPr>
+        <w:fldChar w:fldCharType="begin"/>
+      </w:r>
+      <w:r>
+        <w:rPr>
+          <w:noProof/>
+        </w:rPr>
+        <w:instrText xml:space="preserve"> SEQ Figure \* ARABIC </w:instrText>
+      </w:r>
+      <w:r>
+        <w:rPr>
+          <w:noProof/>
+        </w:rPr>
+        <w:fldChar w:fldCharType="separate"/>
+      </w:r>
+      <w:r>
+        <w:rPr>
+          <w:noProof/>
+        </w:rPr>
+        <w:t>16</w:t>
+      </w:r>
+      <w:r>
+        <w:rPr>
+          <w:noProof/>
+        </w:rPr>
+        <w:fldChar w:fldCharType="end"/>
+      </w:r>
       <w:r>
         <w:t>: Second Iteration</w:t>
       </w:r>
@@ -5027,7 +5489,7 @@
           <w:lang w:eastAsia="en-GB"/>
         </w:rPr>
         <w:drawing>
-          <wp:inline distT="0" distB="0" distL="0" distR="0">
+          <wp:inline distT="0" distB="0" distL="0" distR="0" wp14:anchorId="3770E5C5" wp14:editId="012B78F5">
             <wp:extent cx="3780952" cy="2352381"/>
             <wp:effectExtent l="0" t="0" r="0" b="0"/>
             <wp:docPr id="24" name="Picture 24"/>
@@ -5077,14 +5539,36 @@
       <w:r>
         <w:t xml:space="preserve">Figure </w:t>
       </w:r>
-      <w:fldSimple w:instr=" SEQ Figure \* ARABIC ">
-        <w:r>
-          <w:rPr>
-            <w:noProof/>
-          </w:rPr>
-          <w:t>17</w:t>
-        </w:r>
-      </w:fldSimple>
+      <w:r>
+        <w:rPr>
+          <w:noProof/>
+        </w:rPr>
+        <w:fldChar w:fldCharType="begin"/>
+      </w:r>
+      <w:r>
+        <w:rPr>
+          <w:noProof/>
+        </w:rPr>
+        <w:instrText xml:space="preserve"> SEQ Figure \* ARABIC </w:instrText>
+      </w:r>
+      <w:r>
+        <w:rPr>
+          <w:noProof/>
+        </w:rPr>
+        <w:fldChar w:fldCharType="separate"/>
+      </w:r>
+      <w:r>
+        <w:rPr>
+          <w:noProof/>
+        </w:rPr>
+        <w:t>17</w:t>
+      </w:r>
+      <w:r>
+        <w:rPr>
+          <w:noProof/>
+        </w:rPr>
+        <w:fldChar w:fldCharType="end"/>
+      </w:r>
       <w:r>
         <w:t>: Second Iteration</w:t>
       </w:r>
@@ -5104,22 +5588,22 @@
       <w:pPr>
         <w:pStyle w:val="Heading1"/>
       </w:pPr>
-      <w:bookmarkStart w:id="21" w:name="_Toc6576702"/>
+      <w:bookmarkStart w:id="22" w:name="_Toc6601085"/>
       <w:r>
         <w:lastRenderedPageBreak/>
         <w:t>Test Data</w:t>
       </w:r>
-      <w:bookmarkEnd w:id="21"/>
+      <w:bookmarkEnd w:id="22"/>
     </w:p>
     <w:p>
       <w:pPr>
         <w:pStyle w:val="Heading2"/>
       </w:pPr>
-      <w:bookmarkStart w:id="22" w:name="_Toc6576703"/>
+      <w:bookmarkStart w:id="23" w:name="_Toc6601086"/>
       <w:r>
         <w:t>Fuzzy Logic State Machine</w:t>
       </w:r>
-      <w:bookmarkEnd w:id="22"/>
+      <w:bookmarkEnd w:id="23"/>
     </w:p>
     <w:p>
       <w:r>
@@ -6791,12 +7275,42 @@
     </w:tbl>
     <w:p>
       <w:r>
-        <w:t>Whilst almost identical there is error of ~0.001 – 0.005 between the application and the MATLAB calculations. This error can be accounted for due the difference in calculation methods between MATLAB and the FuzzyLite system, float point numbers, rounding and general data storing differences between the two applications.</w:t>
-      </w:r>
-    </w:p>
-    <w:p>
-      <w:r>
-        <w:t>These tables have also been mapped to graphs using Excel’s graph plotter and are shown below.</w:t>
+        <w:t xml:space="preserve">Whilst almost identical there is error of ~0.001 – 0.005 between the application and the MATLAB calculations. This error can be accounted for due the difference in </w:t>
+      </w:r>
+      <w:r>
+        <w:t xml:space="preserve">centroid </w:t>
+      </w:r>
+      <w:r>
+        <w:t>calculation methods between MATLAB and the FuzzyLite system, float point numbers</w:t>
+      </w:r>
+      <w:r>
+        <w:t xml:space="preserve"> vs doubles</w:t>
+      </w:r>
+      <w:r>
+        <w:t xml:space="preserve">, rounding </w:t>
+      </w:r>
+      <w:r>
+        <w:t>errors and so on</w:t>
+      </w:r>
+      <w:r>
+        <w:t>.</w:t>
+      </w:r>
+    </w:p>
+    <w:p>
+      <w:r>
+        <w:t xml:space="preserve">These tables have also been mapped to graphs using </w:t>
+      </w:r>
+      <w:r>
+        <w:t xml:space="preserve">Microsoft </w:t>
+      </w:r>
+      <w:r>
+        <w:t>Excel’s</w:t>
+      </w:r>
+      <w:r>
+        <w:t xml:space="preserve"> scatter</w:t>
+      </w:r>
+      <w:r>
+        <w:t xml:space="preserve"> graph plotter and are shown below.</w:t>
       </w:r>
     </w:p>
     <w:p>
@@ -6808,12 +7322,12 @@
       <w:pPr>
         <w:pStyle w:val="Heading3"/>
       </w:pPr>
-      <w:bookmarkStart w:id="23" w:name="_Toc6576704"/>
+      <w:bookmarkStart w:id="24" w:name="_Toc6601087"/>
       <w:r>
         <w:lastRenderedPageBreak/>
         <w:t>Graphs</w:t>
       </w:r>
-      <w:bookmarkEnd w:id="23"/>
+      <w:bookmarkEnd w:id="24"/>
     </w:p>
     <w:p>
       <w:pPr>
@@ -6833,7 +7347,7 @@
           <w:lang w:eastAsia="en-GB"/>
         </w:rPr>
         <w:drawing>
-          <wp:inline distT="0" distB="0" distL="0" distR="0" wp14:anchorId="4D06DD91" wp14:editId="087F8AC2">
+          <wp:inline distT="0" distB="0" distL="0" distR="0" wp14:anchorId="7BCBFFEE" wp14:editId="5C263EC1">
             <wp:extent cx="4572000" cy="2743200"/>
             <wp:effectExtent l="0" t="0" r="0" b="0"/>
             <wp:docPr id="1" name="Chart 1"/>
@@ -6857,7 +7371,7 @@
           <w:lang w:eastAsia="en-GB"/>
         </w:rPr>
         <w:drawing>
-          <wp:inline distT="0" distB="0" distL="0" distR="0" wp14:anchorId="729EFBBC" wp14:editId="354C96E0">
+          <wp:inline distT="0" distB="0" distL="0" distR="0" wp14:anchorId="424249B4" wp14:editId="04126532">
             <wp:extent cx="4572000" cy="2743200"/>
             <wp:effectExtent l="0" t="0" r="0" b="0"/>
             <wp:docPr id="8" name="Chart 8"/>
@@ -6890,7 +7404,7 @@
           <w:lang w:eastAsia="en-GB"/>
         </w:rPr>
         <w:drawing>
-          <wp:inline distT="0" distB="0" distL="0" distR="0" wp14:anchorId="001CE0F6" wp14:editId="5DA076E7">
+          <wp:inline distT="0" distB="0" distL="0" distR="0" wp14:anchorId="50C0EABB" wp14:editId="13F9F149">
             <wp:extent cx="4572000" cy="2743200"/>
             <wp:effectExtent l="0" t="0" r="0" b="0"/>
             <wp:docPr id="9" name="Chart 9"/>
@@ -6914,7 +7428,7 @@
           <w:lang w:eastAsia="en-GB"/>
         </w:rPr>
         <w:drawing>
-          <wp:inline distT="0" distB="0" distL="0" distR="0" wp14:anchorId="678B9E15" wp14:editId="14D93E11">
+          <wp:inline distT="0" distB="0" distL="0" distR="0" wp14:anchorId="76AA3FD4" wp14:editId="7C5F9EB3">
             <wp:extent cx="4572000" cy="2743200"/>
             <wp:effectExtent l="0" t="0" r="0" b="0"/>
             <wp:docPr id="10" name="Chart 10"/>
@@ -6937,11 +7451,11 @@
       <w:pPr>
         <w:pStyle w:val="Heading2"/>
       </w:pPr>
-      <w:bookmarkStart w:id="24" w:name="_Toc6576705"/>
+      <w:bookmarkStart w:id="25" w:name="_Toc6601088"/>
       <w:r>
         <w:t>Finite vs Fuzzy Logic State Machines</w:t>
       </w:r>
-      <w:bookmarkEnd w:id="24"/>
+      <w:bookmarkEnd w:id="25"/>
     </w:p>
     <w:p>
       <w:r>
@@ -6960,7 +7474,7 @@
         </w:rPr>
         <w:lastRenderedPageBreak/>
         <w:drawing>
-          <wp:inline distT="0" distB="0" distL="0" distR="0">
+          <wp:inline distT="0" distB="0" distL="0" distR="0" wp14:anchorId="7B582E70" wp14:editId="00FA70CF">
             <wp:extent cx="5731510" cy="4570730"/>
             <wp:effectExtent l="0" t="0" r="2540" b="1270"/>
             <wp:docPr id="27" name="Picture 27"/>
@@ -7010,14 +7524,36 @@
       <w:r>
         <w:t xml:space="preserve">Figure </w:t>
       </w:r>
-      <w:fldSimple w:instr=" SEQ Figure \* ARABIC ">
-        <w:r>
-          <w:rPr>
-            <w:noProof/>
-          </w:rPr>
-          <w:t>18</w:t>
-        </w:r>
-      </w:fldSimple>
+      <w:r>
+        <w:rPr>
+          <w:noProof/>
+        </w:rPr>
+        <w:fldChar w:fldCharType="begin"/>
+      </w:r>
+      <w:r>
+        <w:rPr>
+          <w:noProof/>
+        </w:rPr>
+        <w:instrText xml:space="preserve"> SEQ Figure \* ARABIC </w:instrText>
+      </w:r>
+      <w:r>
+        <w:rPr>
+          <w:noProof/>
+        </w:rPr>
+        <w:fldChar w:fldCharType="separate"/>
+      </w:r>
+      <w:r>
+        <w:rPr>
+          <w:noProof/>
+        </w:rPr>
+        <w:t>18</w:t>
+      </w:r>
+      <w:r>
+        <w:rPr>
+          <w:noProof/>
+        </w:rPr>
+        <w:fldChar w:fldCharType="end"/>
+      </w:r>
       <w:r>
         <w:t>: Application Car Sway</w:t>
       </w:r>
@@ -7039,7 +7575,7 @@
         <mc:AlternateContent>
           <mc:Choice Requires="cx1">
             <w:drawing>
-              <wp:inline distT="0" distB="0" distL="0" distR="0" wp14:anchorId="22E8C605" wp14:editId="57017A8B">
+              <wp:inline distT="0" distB="0" distL="0" distR="0" wp14:anchorId="22C65AE4" wp14:editId="2E999E51">
                 <wp:extent cx="4572000" cy="2743200"/>
                 <wp:effectExtent l="0" t="0" r="0" b="0"/>
                 <wp:docPr id="2" name="Chart 2"/>
@@ -7132,7 +7668,7 @@
         <mc:AlternateContent>
           <mc:Choice Requires="cx1">
             <w:drawing>
-              <wp:inline distT="0" distB="0" distL="0" distR="0" wp14:anchorId="6EC70055" wp14:editId="6364B4EA">
+              <wp:inline distT="0" distB="0" distL="0" distR="0" wp14:anchorId="565B6553" wp14:editId="0B4B05D2">
                 <wp:extent cx="4572000" cy="2743200"/>
                 <wp:effectExtent l="0" t="0" r="0" b="0"/>
                 <wp:docPr id="3" name="Chart 3"/>
@@ -7246,7 +7782,25 @@
           <w:color w:val="000000"/>
           <w:lang w:eastAsia="en-GB"/>
         </w:rPr>
-        <w:t>, it can be seen quite clearly that the finite state machine is ~554 times faster than the fuzzy logic state machine. (Bear in mind, this is the time taken in nanoseconds for both systems to finish their update function). This would be due to the fact that the finite state machine is much simpler in nature and does not need to calculate variables using the centroid of graphs as the fuzzy state machine must.</w:t>
+        <w:t xml:space="preserve">, it can be seen quite clearly that the finite state machine is </w:t>
+      </w:r>
+      <w:r>
+        <w:rPr>
+          <w:rFonts w:eastAsia="Times New Roman" w:cstheme="minorHAnsi"/>
+          <w:bCs/>
+          <w:color w:val="000000"/>
+          <w:lang w:eastAsia="en-GB"/>
+        </w:rPr>
+        <w:t>~</w:t>
+      </w:r>
+      <w:r>
+        <w:rPr>
+          <w:rFonts w:eastAsia="Times New Roman" w:cstheme="minorHAnsi"/>
+          <w:bCs/>
+          <w:color w:val="000000"/>
+          <w:lang w:eastAsia="en-GB"/>
+        </w:rPr>
+        <w:t>554 times faster than the fuzzy logic state machine. (Bear in mind, this is the time taken in nanoseconds for both systems to finish their update function). This would be due to the fact that the finite state machine is much simpler in nature and does not need to calculate variables using the centroid of graphs as the fuzzy state machine must.</w:t>
       </w:r>
     </w:p>
     <w:p>
@@ -7258,12 +7812,12 @@
       <w:pPr>
         <w:pStyle w:val="Heading1"/>
       </w:pPr>
-      <w:bookmarkStart w:id="25" w:name="_Toc6576706"/>
+      <w:bookmarkStart w:id="26" w:name="_Toc6601089"/>
       <w:r>
         <w:lastRenderedPageBreak/>
         <w:t>Results &amp; Conclusions</w:t>
       </w:r>
-      <w:bookmarkEnd w:id="25"/>
+      <w:bookmarkEnd w:id="26"/>
     </w:p>
     <w:p>
       <w:r>
@@ -7272,30 +7826,54 @@
     </w:p>
     <w:p>
       <w:r>
+        <w:t xml:space="preserve">As can be seen in the test data, there is difference of up to </w:t>
+      </w:r>
+      <w:r>
+        <w:t>~0.005</w:t>
+      </w:r>
+      <w:r>
+        <w:t xml:space="preserve"> between the results in MATLAB and the applications calculations using FuzzyLite. While the fuzzy inference system performs as intended, the application does tend to lose out on some accuracy.</w:t>
+      </w:r>
+    </w:p>
+    <w:p>
+      <w:r>
+        <w:t xml:space="preserve">Choosing Gaussian curves in comparison to triangles or trapezoids for the membership function graphs allowed the system to be more fluid in nature and display less rigid behaviour. </w:t>
+      </w:r>
+    </w:p>
+    <w:p>
+      <w:r>
         <w:t>Extensions to both systems could be made such as including obstacle avoidance and altering what priority it would take over following the racing line.</w:t>
       </w:r>
     </w:p>
     <w:p>
       <w:r>
-        <w:t xml:space="preserve">Other extensions could include managing a group of racing cars (similar to that which is used in the </w:t>
-      </w:r>
-      <w:proofErr w:type="spellStart"/>
-      <w:r>
-        <w:t>Boid</w:t>
-      </w:r>
-      <w:proofErr w:type="spellEnd"/>
-      <w:r>
-        <w:t xml:space="preserve"> flocking simulation) which would essentially be an improved version of the obstacle avoidance alteration in that the obstacles would now move and the system would have to keep a set distance whilst avoiding obstacles.</w:t>
-      </w:r>
-      <w:bookmarkStart w:id="26" w:name="_GoBack"/>
-      <w:bookmarkEnd w:id="26"/>
+        <w:t>Other extensions could include managing a group of racing cars (</w:t>
+      </w:r>
+      <w:r>
+        <w:t>like</w:t>
+      </w:r>
+      <w:r>
+        <w:t xml:space="preserve"> that which is used in the Boid flocking simulation) which would essentially be an improved version of the obstacle avoidance alteration in that the obstacles would now </w:t>
+      </w:r>
+      <w:r>
+        <w:t>move,</w:t>
+      </w:r>
+      <w:r>
+        <w:t xml:space="preserve"> and the system would have to keep a set distance whilst avoiding obstacles.</w:t>
+      </w:r>
+    </w:p>
+    <w:p>
+      <w:r>
+        <w:br w:type="page"/>
+      </w:r>
     </w:p>
     <w:p>
       <w:pPr>
         <w:pStyle w:val="Heading1"/>
       </w:pPr>
-      <w:bookmarkStart w:id="27" w:name="_Toc6576707"/>
-      <w:r>
+      <w:bookmarkStart w:id="27" w:name="_Toc6601090"/>
+      <w:r>
+        <w:lastRenderedPageBreak/>
         <w:t>References</w:t>
       </w:r>
       <w:bookmarkEnd w:id="27"/>
@@ -7472,13 +8050,8 @@
       </w:r>
     </w:p>
     <w:p>
-      <w:proofErr w:type="spellStart"/>
-      <w:r>
-        <w:t>MathWorks</w:t>
-      </w:r>
-      <w:proofErr w:type="spellEnd"/>
-      <w:r>
-        <w:t>. 2019. MATLAB. [ONLINE] Available at:</w:t>
+      <w:r>
+        <w:t>MathWorks. 2019. MATLAB. [ONLINE] Available at:</w:t>
       </w:r>
     </w:p>
     <w:p>
@@ -7557,7 +8130,7 @@
 </file>
 
 <file path=word/endnotes.xml><?xml version="1.0" encoding="utf-8"?>
-<w:endnotes xmlns:wpc="http://schemas.microsoft.com/office/word/2010/wordprocessingCanvas" xmlns:cx="http://schemas.microsoft.com/office/drawing/2014/chartex" xmlns:cx1="http://schemas.microsoft.com/office/drawing/2015/9/8/chartex" xmlns:mc="http://schemas.openxmlformats.org/markup-compatibility/2006" xmlns:o="urn:schemas-microsoft-com:office:office" xmlns:r="http://schemas.openxmlformats.org/officeDocument/2006/relationships" xmlns:m="http://schemas.openxmlformats.org/officeDocument/2006/math" xmlns:v="urn:schemas-microsoft-com:vml" xmlns:wp14="http://schemas.microsoft.com/office/word/2010/wordprocessingDrawing" xmlns:wp="http://schemas.openxmlformats.org/drawingml/2006/wordprocessingDrawing" xmlns:w10="urn:schemas-microsoft-com:office:word" xmlns:w="http://schemas.openxmlformats.org/wordprocessingml/2006/main" xmlns:w14="http://schemas.microsoft.com/office/word/2010/wordml" xmlns:w15="http://schemas.microsoft.com/office/word/2012/wordml" xmlns:w16se="http://schemas.microsoft.com/office/word/2015/wordml/symex" xmlns:wpg="http://schemas.microsoft.com/office/word/2010/wordprocessingGroup" xmlns:wpi="http://schemas.microsoft.com/office/word/2010/wordprocessingInk" xmlns:wne="http://schemas.microsoft.com/office/word/2006/wordml" xmlns:wps="http://schemas.microsoft.com/office/word/2010/wordprocessingShape" mc:Ignorable="w14 w15 w16se wp14">
+<w:endnotes xmlns:wpc="http://schemas.microsoft.com/office/word/2010/wordprocessingCanvas" xmlns:cx="http://schemas.microsoft.com/office/drawing/2014/chartex" xmlns:cx1="http://schemas.microsoft.com/office/drawing/2015/9/8/chartex" xmlns:cx2="http://schemas.microsoft.com/office/drawing/2015/10/21/chartex" xmlns:cx3="http://schemas.microsoft.com/office/drawing/2016/5/9/chartex" xmlns:cx4="http://schemas.microsoft.com/office/drawing/2016/5/10/chartex" xmlns:cx5="http://schemas.microsoft.com/office/drawing/2016/5/11/chartex" xmlns:cx6="http://schemas.microsoft.com/office/drawing/2016/5/12/chartex" xmlns:cx7="http://schemas.microsoft.com/office/drawing/2016/5/13/chartex" xmlns:cx8="http://schemas.microsoft.com/office/drawing/2016/5/14/chartex" xmlns:mc="http://schemas.openxmlformats.org/markup-compatibility/2006" xmlns:aink="http://schemas.microsoft.com/office/drawing/2016/ink" xmlns:am3d="http://schemas.microsoft.com/office/drawing/2017/model3d" xmlns:o="urn:schemas-microsoft-com:office:office" xmlns:r="http://schemas.openxmlformats.org/officeDocument/2006/relationships" xmlns:m="http://schemas.openxmlformats.org/officeDocument/2006/math" xmlns:v="urn:schemas-microsoft-com:vml" xmlns:wp14="http://schemas.microsoft.com/office/word/2010/wordprocessingDrawing" xmlns:wp="http://schemas.openxmlformats.org/drawingml/2006/wordprocessingDrawing" xmlns:w10="urn:schemas-microsoft-com:office:word" xmlns:w="http://schemas.openxmlformats.org/wordprocessingml/2006/main" xmlns:w14="http://schemas.microsoft.com/office/word/2010/wordml" xmlns:w15="http://schemas.microsoft.com/office/word/2012/wordml" xmlns:w16cid="http://schemas.microsoft.com/office/word/2016/wordml/cid" xmlns:w16se="http://schemas.microsoft.com/office/word/2015/wordml/symex" xmlns:wpg="http://schemas.microsoft.com/office/word/2010/wordprocessingGroup" xmlns:wpi="http://schemas.microsoft.com/office/word/2010/wordprocessingInk" xmlns:wne="http://schemas.microsoft.com/office/word/2006/wordml" xmlns:wps="http://schemas.microsoft.com/office/word/2010/wordprocessingShape" mc:Ignorable="w14 w15 w16se w16cid wp14">
   <w:endnote w:type="separator" w:id="-1">
     <w:p>
       <w:pPr>
@@ -7582,7 +8155,7 @@
 </file>
 
 <file path=word/footer1.xml><?xml version="1.0" encoding="utf-8"?>
-<w:ftr xmlns:wpc="http://schemas.microsoft.com/office/word/2010/wordprocessingCanvas" xmlns:cx="http://schemas.microsoft.com/office/drawing/2014/chartex" xmlns:cx1="http://schemas.microsoft.com/office/drawing/2015/9/8/chartex" xmlns:mc="http://schemas.openxmlformats.org/markup-compatibility/2006" xmlns:o="urn:schemas-microsoft-com:office:office" xmlns:r="http://schemas.openxmlformats.org/officeDocument/2006/relationships" xmlns:m="http://schemas.openxmlformats.org/officeDocument/2006/math" xmlns:v="urn:schemas-microsoft-com:vml" xmlns:wp14="http://schemas.microsoft.com/office/word/2010/wordprocessingDrawing" xmlns:wp="http://schemas.openxmlformats.org/drawingml/2006/wordprocessingDrawing" xmlns:w10="urn:schemas-microsoft-com:office:word" xmlns:w="http://schemas.openxmlformats.org/wordprocessingml/2006/main" xmlns:w14="http://schemas.microsoft.com/office/word/2010/wordml" xmlns:w15="http://schemas.microsoft.com/office/word/2012/wordml" xmlns:w16se="http://schemas.microsoft.com/office/word/2015/wordml/symex" xmlns:wpg="http://schemas.microsoft.com/office/word/2010/wordprocessingGroup" xmlns:wpi="http://schemas.microsoft.com/office/word/2010/wordprocessingInk" xmlns:wne="http://schemas.microsoft.com/office/word/2006/wordml" xmlns:wps="http://schemas.microsoft.com/office/word/2010/wordprocessingShape" mc:Ignorable="w14 w15 w16se wp14">
+<w:ftr xmlns:wpc="http://schemas.microsoft.com/office/word/2010/wordprocessingCanvas" xmlns:cx="http://schemas.microsoft.com/office/drawing/2014/chartex" xmlns:cx1="http://schemas.microsoft.com/office/drawing/2015/9/8/chartex" xmlns:cx2="http://schemas.microsoft.com/office/drawing/2015/10/21/chartex" xmlns:cx3="http://schemas.microsoft.com/office/drawing/2016/5/9/chartex" xmlns:cx4="http://schemas.microsoft.com/office/drawing/2016/5/10/chartex" xmlns:cx5="http://schemas.microsoft.com/office/drawing/2016/5/11/chartex" xmlns:cx6="http://schemas.microsoft.com/office/drawing/2016/5/12/chartex" xmlns:cx7="http://schemas.microsoft.com/office/drawing/2016/5/13/chartex" xmlns:cx8="http://schemas.microsoft.com/office/drawing/2016/5/14/chartex" xmlns:mc="http://schemas.openxmlformats.org/markup-compatibility/2006" xmlns:aink="http://schemas.microsoft.com/office/drawing/2016/ink" xmlns:am3d="http://schemas.microsoft.com/office/drawing/2017/model3d" xmlns:o="urn:schemas-microsoft-com:office:office" xmlns:r="http://schemas.openxmlformats.org/officeDocument/2006/relationships" xmlns:m="http://schemas.openxmlformats.org/officeDocument/2006/math" xmlns:v="urn:schemas-microsoft-com:vml" xmlns:wp14="http://schemas.microsoft.com/office/word/2010/wordprocessingDrawing" xmlns:wp="http://schemas.openxmlformats.org/drawingml/2006/wordprocessingDrawing" xmlns:w10="urn:schemas-microsoft-com:office:word" xmlns:w="http://schemas.openxmlformats.org/wordprocessingml/2006/main" xmlns:w14="http://schemas.microsoft.com/office/word/2010/wordml" xmlns:w15="http://schemas.microsoft.com/office/word/2012/wordml" xmlns:w16cid="http://schemas.microsoft.com/office/word/2016/wordml/cid" xmlns:w16se="http://schemas.microsoft.com/office/word/2015/wordml/symex" xmlns:wpg="http://schemas.microsoft.com/office/word/2010/wordprocessingGroup" xmlns:wpi="http://schemas.microsoft.com/office/word/2010/wordprocessingInk" xmlns:wne="http://schemas.microsoft.com/office/word/2006/wordml" xmlns:wps="http://schemas.microsoft.com/office/word/2010/wordprocessingShape" mc:Ignorable="w14 w15 w16se w16cid wp14">
   <w:sdt>
     <w:sdtPr>
       <w:id w:val="-1455557706"/>
@@ -7635,7 +8208,7 @@
 </file>
 
 <file path=word/footnotes.xml><?xml version="1.0" encoding="utf-8"?>
-<w:footnotes xmlns:wpc="http://schemas.microsoft.com/office/word/2010/wordprocessingCanvas" xmlns:cx="http://schemas.microsoft.com/office/drawing/2014/chartex" xmlns:cx1="http://schemas.microsoft.com/office/drawing/2015/9/8/chartex" xmlns:mc="http://schemas.openxmlformats.org/markup-compatibility/2006" xmlns:o="urn:schemas-microsoft-com:office:office" xmlns:r="http://schemas.openxmlformats.org/officeDocument/2006/relationships" xmlns:m="http://schemas.openxmlformats.org/officeDocument/2006/math" xmlns:v="urn:schemas-microsoft-com:vml" xmlns:wp14="http://schemas.microsoft.com/office/word/2010/wordprocessingDrawing" xmlns:wp="http://schemas.openxmlformats.org/drawingml/2006/wordprocessingDrawing" xmlns:w10="urn:schemas-microsoft-com:office:word" xmlns:w="http://schemas.openxmlformats.org/wordprocessingml/2006/main" xmlns:w14="http://schemas.microsoft.com/office/word/2010/wordml" xmlns:w15="http://schemas.microsoft.com/office/word/2012/wordml" xmlns:w16se="http://schemas.microsoft.com/office/word/2015/wordml/symex" xmlns:wpg="http://schemas.microsoft.com/office/word/2010/wordprocessingGroup" xmlns:wpi="http://schemas.microsoft.com/office/word/2010/wordprocessingInk" xmlns:wne="http://schemas.microsoft.com/office/word/2006/wordml" xmlns:wps="http://schemas.microsoft.com/office/word/2010/wordprocessingShape" mc:Ignorable="w14 w15 w16se wp14">
+<w:footnotes xmlns:wpc="http://schemas.microsoft.com/office/word/2010/wordprocessingCanvas" xmlns:cx="http://schemas.microsoft.com/office/drawing/2014/chartex" xmlns:cx1="http://schemas.microsoft.com/office/drawing/2015/9/8/chartex" xmlns:cx2="http://schemas.microsoft.com/office/drawing/2015/10/21/chartex" xmlns:cx3="http://schemas.microsoft.com/office/drawing/2016/5/9/chartex" xmlns:cx4="http://schemas.microsoft.com/office/drawing/2016/5/10/chartex" xmlns:cx5="http://schemas.microsoft.com/office/drawing/2016/5/11/chartex" xmlns:cx6="http://schemas.microsoft.com/office/drawing/2016/5/12/chartex" xmlns:cx7="http://schemas.microsoft.com/office/drawing/2016/5/13/chartex" xmlns:cx8="http://schemas.microsoft.com/office/drawing/2016/5/14/chartex" xmlns:mc="http://schemas.openxmlformats.org/markup-compatibility/2006" xmlns:aink="http://schemas.microsoft.com/office/drawing/2016/ink" xmlns:am3d="http://schemas.microsoft.com/office/drawing/2017/model3d" xmlns:o="urn:schemas-microsoft-com:office:office" xmlns:r="http://schemas.openxmlformats.org/officeDocument/2006/relationships" xmlns:m="http://schemas.openxmlformats.org/officeDocument/2006/math" xmlns:v="urn:schemas-microsoft-com:vml" xmlns:wp14="http://schemas.microsoft.com/office/word/2010/wordprocessingDrawing" xmlns:wp="http://schemas.openxmlformats.org/drawingml/2006/wordprocessingDrawing" xmlns:w10="urn:schemas-microsoft-com:office:word" xmlns:w="http://schemas.openxmlformats.org/wordprocessingml/2006/main" xmlns:w14="http://schemas.microsoft.com/office/word/2010/wordml" xmlns:w15="http://schemas.microsoft.com/office/word/2012/wordml" xmlns:w16cid="http://schemas.microsoft.com/office/word/2016/wordml/cid" xmlns:w16se="http://schemas.microsoft.com/office/word/2015/wordml/symex" xmlns:wpg="http://schemas.microsoft.com/office/word/2010/wordprocessingGroup" xmlns:wpi="http://schemas.microsoft.com/office/word/2010/wordprocessingInk" xmlns:wne="http://schemas.microsoft.com/office/word/2006/wordml" xmlns:wps="http://schemas.microsoft.com/office/word/2010/wordprocessingShape" mc:Ignorable="w14 w15 w16se w16cid wp14">
   <w:footnote w:type="separator" w:id="-1">
     <w:p>
       <w:pPr>
@@ -7660,7 +8233,7 @@
 </file>
 
 <file path=word/numbering.xml><?xml version="1.0" encoding="utf-8"?>
-<w:numbering xmlns:wpc="http://schemas.microsoft.com/office/word/2010/wordprocessingCanvas" xmlns:cx="http://schemas.microsoft.com/office/drawing/2014/chartex" xmlns:cx1="http://schemas.microsoft.com/office/drawing/2015/9/8/chartex" xmlns:mc="http://schemas.openxmlformats.org/markup-compatibility/2006" xmlns:o="urn:schemas-microsoft-com:office:office" xmlns:r="http://schemas.openxmlformats.org/officeDocument/2006/relationships" xmlns:m="http://schemas.openxmlformats.org/officeDocument/2006/math" xmlns:v="urn:schemas-microsoft-com:vml" xmlns:wp14="http://schemas.microsoft.com/office/word/2010/wordprocessingDrawing" xmlns:wp="http://schemas.openxmlformats.org/drawingml/2006/wordprocessingDrawing" xmlns:w10="urn:schemas-microsoft-com:office:word" xmlns:w="http://schemas.openxmlformats.org/wordprocessingml/2006/main" xmlns:w14="http://schemas.microsoft.com/office/word/2010/wordml" xmlns:w15="http://schemas.microsoft.com/office/word/2012/wordml" xmlns:w16se="http://schemas.microsoft.com/office/word/2015/wordml/symex" xmlns:wpg="http://schemas.microsoft.com/office/word/2010/wordprocessingGroup" xmlns:wpi="http://schemas.microsoft.com/office/word/2010/wordprocessingInk" xmlns:wne="http://schemas.microsoft.com/office/word/2006/wordml" xmlns:wps="http://schemas.microsoft.com/office/word/2010/wordprocessingShape" mc:Ignorable="w14 w15 w16se wp14">
+<w:numbering xmlns:wpc="http://schemas.microsoft.com/office/word/2010/wordprocessingCanvas" xmlns:cx="http://schemas.microsoft.com/office/drawing/2014/chartex" xmlns:cx1="http://schemas.microsoft.com/office/drawing/2015/9/8/chartex" xmlns:cx2="http://schemas.microsoft.com/office/drawing/2015/10/21/chartex" xmlns:cx3="http://schemas.microsoft.com/office/drawing/2016/5/9/chartex" xmlns:cx4="http://schemas.microsoft.com/office/drawing/2016/5/10/chartex" xmlns:cx5="http://schemas.microsoft.com/office/drawing/2016/5/11/chartex" xmlns:cx6="http://schemas.microsoft.com/office/drawing/2016/5/12/chartex" xmlns:cx7="http://schemas.microsoft.com/office/drawing/2016/5/13/chartex" xmlns:cx8="http://schemas.microsoft.com/office/drawing/2016/5/14/chartex" xmlns:mc="http://schemas.openxmlformats.org/markup-compatibility/2006" xmlns:aink="http://schemas.microsoft.com/office/drawing/2016/ink" xmlns:am3d="http://schemas.microsoft.com/office/drawing/2017/model3d" xmlns:o="urn:schemas-microsoft-com:office:office" xmlns:r="http://schemas.openxmlformats.org/officeDocument/2006/relationships" xmlns:m="http://schemas.openxmlformats.org/officeDocument/2006/math" xmlns:v="urn:schemas-microsoft-com:vml" xmlns:wp14="http://schemas.microsoft.com/office/word/2010/wordprocessingDrawing" xmlns:wp="http://schemas.openxmlformats.org/drawingml/2006/wordprocessingDrawing" xmlns:w10="urn:schemas-microsoft-com:office:word" xmlns:w="http://schemas.openxmlformats.org/wordprocessingml/2006/main" xmlns:w14="http://schemas.microsoft.com/office/word/2010/wordml" xmlns:w15="http://schemas.microsoft.com/office/word/2012/wordml" xmlns:w16cid="http://schemas.microsoft.com/office/word/2016/wordml/cid" xmlns:w16se="http://schemas.microsoft.com/office/word/2015/wordml/symex" xmlns:wpg="http://schemas.microsoft.com/office/word/2010/wordprocessingGroup" xmlns:wpi="http://schemas.microsoft.com/office/word/2010/wordprocessingInk" xmlns:wne="http://schemas.microsoft.com/office/word/2006/wordml" xmlns:wps="http://schemas.microsoft.com/office/word/2010/wordprocessingShape" mc:Ignorable="w14 w15 w16se w16cid wp14">
   <w:abstractNum w:abstractNumId="0" w15:restartNumberingAfterBreak="0">
     <w:nsid w:val="24D12D30"/>
     <w:multiLevelType w:val="hybridMultilevel"/>
@@ -7757,7 +8330,7 @@
 </file>
 
 <file path=word/styles.xml><?xml version="1.0" encoding="utf-8"?>
-<w:styles xmlns:mc="http://schemas.openxmlformats.org/markup-compatibility/2006" xmlns:r="http://schemas.openxmlformats.org/officeDocument/2006/relationships" xmlns:w="http://schemas.openxmlformats.org/wordprocessingml/2006/main" xmlns:w14="http://schemas.microsoft.com/office/word/2010/wordml" xmlns:w15="http://schemas.microsoft.com/office/word/2012/wordml" xmlns:w16se="http://schemas.microsoft.com/office/word/2015/wordml/symex" mc:Ignorable="w14 w15 w16se">
+<w:styles xmlns:mc="http://schemas.openxmlformats.org/markup-compatibility/2006" xmlns:r="http://schemas.openxmlformats.org/officeDocument/2006/relationships" xmlns:w="http://schemas.openxmlformats.org/wordprocessingml/2006/main" xmlns:w14="http://schemas.microsoft.com/office/word/2010/wordml" xmlns:w15="http://schemas.microsoft.com/office/word/2012/wordml" xmlns:w16cid="http://schemas.microsoft.com/office/word/2016/wordml/cid" xmlns:w16se="http://schemas.microsoft.com/office/word/2015/wordml/symex" mc:Ignorable="w14 w15 w16se w16cid">
   <w:docDefaults>
     <w:rPrDefault>
       <w:rPr>
@@ -7773,7 +8346,7 @@
       </w:pPr>
     </w:pPrDefault>
   </w:docDefaults>
-  <w:latentStyles w:defLockedState="0" w:defUIPriority="99" w:defSemiHidden="0" w:defUnhideWhenUsed="0" w:defQFormat="0" w:count="371">
+  <w:latentStyles w:defLockedState="0" w:defUIPriority="99" w:defSemiHidden="0" w:defUnhideWhenUsed="0" w:defQFormat="0" w:count="375">
     <w:lsdException w:name="Normal" w:uiPriority="0" w:qFormat="1"/>
     <w:lsdException w:name="heading 1" w:uiPriority="9" w:qFormat="1"/>
     <w:lsdException w:name="heading 2" w:semiHidden="1" w:uiPriority="9" w:unhideWhenUsed="1" w:qFormat="1"/>
@@ -7879,7 +8452,6 @@
     <w:lsdException w:name="HTML Sample" w:semiHidden="1" w:unhideWhenUsed="1"/>
     <w:lsdException w:name="HTML Typewriter" w:semiHidden="1" w:unhideWhenUsed="1"/>
     <w:lsdException w:name="HTML Variable" w:semiHidden="1" w:unhideWhenUsed="1"/>
-    <w:lsdException w:name="Normal Table" w:semiHidden="1" w:unhideWhenUsed="1"/>
     <w:lsdException w:name="annotation subject" w:semiHidden="1" w:unhideWhenUsed="1"/>
     <w:lsdException w:name="No List" w:semiHidden="1" w:unhideWhenUsed="1"/>
     <w:lsdException w:name="Outline List 1" w:semiHidden="1" w:unhideWhenUsed="1"/>
@@ -7923,10 +8495,8 @@
     <w:lsdException w:name="Table Elegant" w:semiHidden="1" w:unhideWhenUsed="1"/>
     <w:lsdException w:name="Table Professional" w:semiHidden="1" w:unhideWhenUsed="1"/>
     <w:lsdException w:name="Table Subtle 1" w:semiHidden="1" w:unhideWhenUsed="1"/>
-    <w:lsdException w:name="Table Subtle 2" w:semiHidden="1" w:unhideWhenUsed="1"/>
     <w:lsdException w:name="Table Web 1" w:semiHidden="1" w:unhideWhenUsed="1"/>
     <w:lsdException w:name="Table Web 2" w:semiHidden="1" w:unhideWhenUsed="1"/>
-    <w:lsdException w:name="Table Web 3" w:semiHidden="1" w:unhideWhenUsed="1"/>
     <w:lsdException w:name="Balloon Text" w:semiHidden="1" w:unhideWhenUsed="1"/>
     <w:lsdException w:name="Table Grid" w:uiPriority="39"/>
     <w:lsdException w:name="Table Theme" w:semiHidden="1" w:unhideWhenUsed="1"/>
@@ -8145,6 +8715,10 @@
     <w:lsdException w:name="List Table 5 Dark Accent 6" w:uiPriority="50"/>
     <w:lsdException w:name="List Table 6 Colorful Accent 6" w:uiPriority="51"/>
     <w:lsdException w:name="List Table 7 Colorful Accent 6" w:uiPriority="52"/>
+    <w:lsdException w:name="Mention" w:semiHidden="1" w:unhideWhenUsed="1"/>
+    <w:lsdException w:name="Smart Hyperlink" w:semiHidden="1" w:unhideWhenUsed="1"/>
+    <w:lsdException w:name="Hashtag" w:semiHidden="1" w:unhideWhenUsed="1"/>
+    <w:lsdException w:name="Unresolved Mention" w:semiHidden="1" w:unhideWhenUsed="1"/>
   </w:latentStyles>
   <w:style w:type="paragraph" w:default="1" w:styleId="Normal">
     <w:name w:val="Normal"/>
@@ -8546,7 +9120,6 @@
           </a:p>
         </c:rich>
       </c:tx>
-      <c:layout/>
       <c:overlay val="0"/>
       <c:spPr>
         <a:noFill/>
@@ -8758,7 +9331,6 @@
               </a:p>
             </c:rich>
           </c:tx>
-          <c:layout/>
           <c:overlay val="0"/>
           <c:spPr>
             <a:noFill/>
@@ -8876,7 +9448,6 @@
               </a:p>
             </c:rich>
           </c:tx>
-          <c:layout/>
           <c:overlay val="0"/>
           <c:spPr>
             <a:noFill/>
@@ -9030,7 +9601,6 @@
           </a:p>
         </c:rich>
       </c:tx>
-      <c:layout/>
       <c:overlay val="0"/>
       <c:spPr>
         <a:noFill/>
@@ -9242,7 +9812,6 @@
               </a:p>
             </c:rich>
           </c:tx>
-          <c:layout/>
           <c:overlay val="0"/>
           <c:spPr>
             <a:noFill/>
@@ -9360,7 +9929,6 @@
               </a:p>
             </c:rich>
           </c:tx>
-          <c:layout/>
           <c:overlay val="0"/>
           <c:spPr>
             <a:noFill/>
@@ -9514,7 +10082,6 @@
           </a:p>
         </c:rich>
       </c:tx>
-      <c:layout/>
       <c:overlay val="0"/>
       <c:spPr>
         <a:noFill/>
@@ -9726,7 +10293,6 @@
               </a:p>
             </c:rich>
           </c:tx>
-          <c:layout/>
           <c:overlay val="0"/>
           <c:spPr>
             <a:noFill/>
@@ -9844,7 +10410,6 @@
               </a:p>
             </c:rich>
           </c:tx>
-          <c:layout/>
           <c:overlay val="0"/>
           <c:spPr>
             <a:noFill/>
@@ -9998,7 +10563,6 @@
           </a:p>
         </c:rich>
       </c:tx>
-      <c:layout/>
       <c:overlay val="0"/>
       <c:spPr>
         <a:noFill/>
@@ -10210,7 +10774,6 @@
               </a:p>
             </c:rich>
           </c:tx>
-          <c:layout/>
           <c:overlay val="0"/>
           <c:spPr>
             <a:noFill/>
@@ -10328,7 +10891,6 @@
               </a:p>
             </c:rich>
           </c:tx>
-          <c:layout/>
           <c:overlay val="0"/>
           <c:spPr>
             <a:noFill/>
@@ -11043,20 +11605,23 @@
   <cx:chart>
     <cx:title pos="t" align="ctr" overlay="0">
       <cx:tx>
-        <cx:rich>
-          <a:bodyPr rot="0" spcFirstLastPara="1" vertOverflow="ellipsis" vert="horz" wrap="square" lIns="0" tIns="0" rIns="0" bIns="0" anchor="ctr" anchorCtr="1"/>
-          <a:lstStyle/>
-          <a:p>
-            <a:pPr algn="ctr">
-              <a:defRPr/>
-            </a:pPr>
-            <a:r>
-              <a:rPr lang="en-US"/>
-              <a:t>Finite Car Time(ns)</a:t>
-            </a:r>
-          </a:p>
-        </cx:rich>
+        <cx:txData>
+          <cx:v>Finite Car Time(ns)</cx:v>
+        </cx:txData>
       </cx:tx>
+      <cx:txPr>
+        <a:bodyPr rot="0" spcFirstLastPara="1" vertOverflow="ellipsis" vert="horz" wrap="square" lIns="0" tIns="0" rIns="0" bIns="0" anchor="ctr" anchorCtr="1"/>
+        <a:lstStyle/>
+        <a:p>
+          <a:pPr algn="ctr">
+            <a:defRPr/>
+          </a:pPr>
+          <a:r>
+            <a:rPr lang="en-US"/>
+            <a:t>Finite Car Time(ns)</a:t>
+          </a:r>
+        </a:p>
+      </cx:txPr>
     </cx:title>
     <cx:plotArea>
       <cx:plotAreaRegion>
@@ -11683,20 +12248,23 @@
   <cx:chart>
     <cx:title pos="t" align="ctr" overlay="0">
       <cx:tx>
-        <cx:rich>
-          <a:bodyPr rot="0" spcFirstLastPara="1" vertOverflow="ellipsis" vert="horz" wrap="square" lIns="0" tIns="0" rIns="0" bIns="0" anchor="ctr" anchorCtr="1"/>
-          <a:lstStyle/>
-          <a:p>
-            <a:pPr algn="ctr">
-              <a:defRPr/>
-            </a:pPr>
-            <a:r>
-              <a:rPr lang="en-US"/>
-              <a:t>Fuzzy Car(ns)</a:t>
-            </a:r>
-          </a:p>
-        </cx:rich>
+        <cx:txData>
+          <cx:v>Fuzzy Car(ns)</cx:v>
+        </cx:txData>
       </cx:tx>
+      <cx:txPr>
+        <a:bodyPr rot="0" spcFirstLastPara="1" vertOverflow="ellipsis" vert="horz" wrap="square" lIns="0" tIns="0" rIns="0" bIns="0" anchor="ctr" anchorCtr="1"/>
+        <a:lstStyle/>
+        <a:p>
+          <a:pPr algn="ctr">
+            <a:defRPr/>
+          </a:pPr>
+          <a:r>
+            <a:rPr lang="en-US"/>
+            <a:t>Fuzzy Car(ns)</a:t>
+          </a:r>
+        </a:p>
+      </cx:txPr>
     </cx:title>
     <cx:plotArea>
       <cx:plotAreaRegion>
@@ -15283,7 +15851,7 @@
 </file>
 
 <file path=customXml/itemProps2.xml><?xml version="1.0" encoding="utf-8"?>
-<ds:datastoreItem xmlns:ds="http://schemas.openxmlformats.org/officeDocument/2006/customXml" ds:itemID="{33AA6B46-2B08-4690-AE0D-5CD0B048D088}">
+<ds:datastoreItem xmlns:ds="http://schemas.openxmlformats.org/officeDocument/2006/customXml" ds:itemID="{4DE0ACEE-D4CA-43E5-9E39-DDFB415BB1AE}">
   <ds:schemaRefs>
     <ds:schemaRef ds:uri="http://schemas.openxmlformats.org/officeDocument/2006/bibliography"/>
   </ds:schemaRefs>

</xml_diff>